<commit_message>
22256 - QN Enhancement; ARC users should NOT see evaluation detail (mastery and compliance levels information).
git-tfs-id: [https://tfs.omnicloud.local/tfs/cco%20program/]$/eCoaching_V2;C51157
</commit_message>
<xml_diff>
--- a/Unit Test/Web/CCO_eCoaching_Log_Review_QualityNow_UTC.docx
+++ b/Unit Test/Web/CCO_eCoaching_Log_Review_QualityNow_UTC.docx
@@ -784,7 +784,14 @@
               <w:rPr>
                 <w:sz w:val="20"/>
               </w:rPr>
-              <w:t>TFS 22256 – Quality Now enhancement</w:t>
+              <w:t xml:space="preserve">TFS 22256 – Quality Now </w:t>
+            </w:r>
+            <w:proofErr w:type="gramStart"/>
+            <w:r>
+              <w:rPr>
+                <w:sz w:val="20"/>
+              </w:rPr>
+              <w:t>enhancement</w:t>
             </w:r>
             <w:r>
               <w:rPr>
@@ -792,6 +799,7 @@
               </w:rPr>
               <w:t>;</w:t>
             </w:r>
+            <w:proofErr w:type="gramEnd"/>
           </w:p>
           <w:p>
             <w:pPr>
@@ -856,19 +864,7 @@
               <w:rPr>
                 <w:sz w:val="20"/>
               </w:rPr>
-              <w:t>09/2</w:t>
-            </w:r>
-            <w:r>
-              <w:rPr>
-                <w:sz w:val="20"/>
-              </w:rPr>
-              <w:t>8</w:t>
-            </w:r>
-            <w:r>
-              <w:rPr>
-                <w:sz w:val="20"/>
-              </w:rPr>
-              <w:t>/2021</w:t>
+              <w:t>09/28/2021</w:t>
             </w:r>
           </w:p>
         </w:tc>
@@ -889,8 +885,16 @@
               <w:rPr>
                 <w:sz w:val="20"/>
               </w:rPr>
-              <w:t>TFS 22256 – Quality Now enhancement;</w:t>
-            </w:r>
+              <w:t xml:space="preserve">TFS 22256 – Quality Now </w:t>
+            </w:r>
+            <w:proofErr w:type="gramStart"/>
+            <w:r>
+              <w:rPr>
+                <w:sz w:val="20"/>
+              </w:rPr>
+              <w:t>enhancement;</w:t>
+            </w:r>
+            <w:proofErr w:type="gramEnd"/>
           </w:p>
           <w:p>
             <w:pPr>
@@ -905,19 +909,7 @@
               <w:rPr>
                 <w:sz w:val="20"/>
               </w:rPr>
-              <w:t>Deleted</w:t>
-            </w:r>
-            <w:r>
-              <w:rPr>
-                <w:sz w:val="20"/>
-              </w:rPr>
-              <w:t xml:space="preserve"> QNS cases for both CSR and Supervisor</w:t>
-            </w:r>
-            <w:r>
-              <w:rPr>
-                <w:sz w:val="20"/>
-              </w:rPr>
-              <w:t>, since QNS logs are loaded to database as Completed.</w:t>
+              <w:t>Deleted QNS cases for both CSR and Supervisor, since QNS logs are loaded to database as Completed.</w:t>
             </w:r>
           </w:p>
         </w:tc>
@@ -957,6 +949,12 @@
                 <w:sz w:val="20"/>
               </w:rPr>
             </w:pPr>
+            <w:r>
+              <w:rPr>
+                <w:sz w:val="20"/>
+              </w:rPr>
+              <w:t>02/22/2022</w:t>
+            </w:r>
           </w:p>
         </w:tc>
         <w:tc>
@@ -972,12 +970,21 @@
                 <w:sz w:val="20"/>
               </w:rPr>
             </w:pPr>
-          </w:p>
-        </w:tc>
-        <w:tc>
-          <w:tcPr>
-            <w:tcW w:w="2790" w:type="dxa"/>
-          </w:tcPr>
+            <w:r>
+              <w:rPr>
+                <w:sz w:val="20"/>
+              </w:rPr>
+              <w:t xml:space="preserve">TFS 22256 – Quality Now </w:t>
+            </w:r>
+            <w:proofErr w:type="gramStart"/>
+            <w:r>
+              <w:rPr>
+                <w:sz w:val="20"/>
+              </w:rPr>
+              <w:t>enhancement;</w:t>
+            </w:r>
+            <w:proofErr w:type="gramEnd"/>
+          </w:p>
           <w:p>
             <w:pPr>
               <w:pStyle w:val="hdr1"/>
@@ -987,6 +994,33 @@
                 <w:sz w:val="20"/>
               </w:rPr>
             </w:pPr>
+            <w:r>
+              <w:rPr>
+                <w:sz w:val="20"/>
+              </w:rPr>
+              <w:t>ARC users should NOT see evaluation detail</w:t>
+            </w:r>
+          </w:p>
+        </w:tc>
+        <w:tc>
+          <w:tcPr>
+            <w:tcW w:w="2790" w:type="dxa"/>
+          </w:tcPr>
+          <w:p>
+            <w:pPr>
+              <w:pStyle w:val="hdr1"/>
+              <w:ind w:left="0"/>
+              <w:jc w:val="left"/>
+              <w:rPr>
+                <w:sz w:val="20"/>
+              </w:rPr>
+            </w:pPr>
+            <w:r>
+              <w:rPr>
+                <w:sz w:val="20"/>
+              </w:rPr>
+              <w:t>Lili Huang</w:t>
+            </w:r>
           </w:p>
         </w:tc>
       </w:tr>
@@ -1378,7 +1412,32 @@
                 <w:b/>
                 <w:bCs/>
               </w:rPr>
-              <w:t>CSR:</w:t>
+              <w:t>CSR</w:t>
+            </w:r>
+            <w:ins w:id="3" w:author="Huang, Lili" w:date="2022-02-22T10:15:00Z">
+              <w:r>
+                <w:rPr>
+                  <w:b/>
+                  <w:bCs/>
+                </w:rPr>
+                <w:t xml:space="preserve"> (including ARC</w:t>
+              </w:r>
+            </w:ins>
+            <w:ins w:id="4" w:author="Huang, Lili" w:date="2022-02-22T10:16:00Z">
+              <w:r>
+                <w:rPr>
+                  <w:b/>
+                  <w:bCs/>
+                </w:rPr>
+                <w:t>)</w:t>
+              </w:r>
+            </w:ins>
+            <w:r>
+              <w:rPr>
+                <w:b/>
+                <w:bCs/>
+              </w:rPr>
+              <w:t>:</w:t>
             </w:r>
           </w:p>
         </w:tc>
@@ -1647,7 +1706,25 @@
                 <w:iCs/>
                 <w:sz w:val="20"/>
               </w:rPr>
-              <w:t xml:space="preserve">My Pending  {count}  </w:t>
+              <w:t xml:space="preserve">My </w:t>
+            </w:r>
+            <w:proofErr w:type="gramStart"/>
+            <w:r>
+              <w:rPr>
+                <w:i/>
+                <w:iCs/>
+                <w:sz w:val="20"/>
+              </w:rPr>
+              <w:t>Pending  {</w:t>
+            </w:r>
+            <w:proofErr w:type="gramEnd"/>
+            <w:r>
+              <w:rPr>
+                <w:i/>
+                <w:iCs/>
+                <w:sz w:val="20"/>
+              </w:rPr>
+              <w:t xml:space="preserve">count}  </w:t>
             </w:r>
             <w:r>
               <w:rPr>
@@ -1674,7 +1751,25 @@
                 <w:iCs/>
                 <w:sz w:val="20"/>
               </w:rPr>
-              <w:t xml:space="preserve">My Completed  {count}  </w:t>
+              <w:t xml:space="preserve">My </w:t>
+            </w:r>
+            <w:proofErr w:type="gramStart"/>
+            <w:r>
+              <w:rPr>
+                <w:i/>
+                <w:iCs/>
+                <w:sz w:val="20"/>
+              </w:rPr>
+              <w:t>Completed  {</w:t>
+            </w:r>
+            <w:proofErr w:type="gramEnd"/>
+            <w:r>
+              <w:rPr>
+                <w:i/>
+                <w:iCs/>
+                <w:sz w:val="20"/>
+              </w:rPr>
+              <w:t xml:space="preserve">count}  </w:t>
             </w:r>
             <w:r>
               <w:rPr>
@@ -1775,8 +1870,16 @@
               <w:rPr>
                 <w:sz w:val="20"/>
               </w:rPr>
-              <w:t>Continue with R-CSR-QN-1;</w:t>
-            </w:r>
+              <w:t>Continue with R-CSR-QN-</w:t>
+            </w:r>
+            <w:proofErr w:type="gramStart"/>
+            <w:r>
+              <w:rPr>
+                <w:sz w:val="20"/>
+              </w:rPr>
+              <w:t>1;</w:t>
+            </w:r>
+            <w:proofErr w:type="gramEnd"/>
           </w:p>
           <w:p>
             <w:pPr>
@@ -1971,8 +2074,16 @@
               <w:rPr>
                 <w:sz w:val="20"/>
               </w:rPr>
-              <w:t>Continue with R-CSR-QN-2;</w:t>
-            </w:r>
+              <w:t>Continue with R-CSR-QN-</w:t>
+            </w:r>
+            <w:proofErr w:type="gramStart"/>
+            <w:r>
+              <w:rPr>
+                <w:sz w:val="20"/>
+              </w:rPr>
+              <w:t>2;</w:t>
+            </w:r>
+            <w:proofErr w:type="gramEnd"/>
           </w:p>
           <w:p>
             <w:pPr>
@@ -2057,6 +2168,7 @@
                 <w:tab w:val="left" w:pos="360"/>
               </w:tabs>
               <w:rPr>
+                <w:ins w:id="5" w:author="Huang, Lili" w:date="2022-02-22T10:14:00Z"/>
                 <w:sz w:val="20"/>
               </w:rPr>
             </w:pPr>
@@ -2066,6 +2178,64 @@
               </w:rPr>
               <w:t>Review page displays allowing user to enter comments/feedback and acknowledge that the user has reviewed the log.</w:t>
             </w:r>
+          </w:p>
+          <w:p>
+            <w:pPr>
+              <w:tabs>
+                <w:tab w:val="left" w:pos="360"/>
+              </w:tabs>
+              <w:rPr>
+                <w:sz w:val="20"/>
+              </w:rPr>
+            </w:pPr>
+            <w:ins w:id="6" w:author="Huang, Lili" w:date="2022-02-22T10:14:00Z">
+              <w:r>
+                <w:rPr>
+                  <w:sz w:val="20"/>
+                </w:rPr>
+                <w:t xml:space="preserve">For each evaluation, </w:t>
+              </w:r>
+            </w:ins>
+            <w:ins w:id="7" w:author="Huang, Lili" w:date="2022-02-22T10:15:00Z">
+              <w:r>
+                <w:rPr>
+                  <w:sz w:val="20"/>
+                </w:rPr>
+                <w:t xml:space="preserve">mastery </w:t>
+              </w:r>
+            </w:ins>
+            <w:ins w:id="8" w:author="Huang, Lili" w:date="2022-02-22T10:17:00Z">
+              <w:r>
+                <w:rPr>
+                  <w:sz w:val="20"/>
+                </w:rPr>
+                <w:t xml:space="preserve">and compliance </w:t>
+              </w:r>
+            </w:ins>
+            <w:ins w:id="9" w:author="Huang, Lili" w:date="2022-02-22T10:15:00Z">
+              <w:r>
+                <w:rPr>
+                  <w:sz w:val="20"/>
+                </w:rPr>
+                <w:t>level</w:t>
+              </w:r>
+            </w:ins>
+            <w:ins w:id="10" w:author="Huang, Lili" w:date="2022-02-22T10:17:00Z">
+              <w:r>
+                <w:rPr>
+                  <w:sz w:val="20"/>
+                </w:rPr>
+                <w:t>s</w:t>
+              </w:r>
+            </w:ins>
+            <w:ins w:id="11" w:author="Huang, Lili" w:date="2022-02-22T10:15:00Z">
+              <w:r>
+                <w:rPr>
+                  <w:sz w:val="20"/>
+                </w:rPr>
+                <w:t xml:space="preserve"> information is not displayed.</w:t>
+              </w:r>
+            </w:ins>
           </w:p>
         </w:tc>
         <w:tc>
@@ -2156,8 +2326,16 @@
               <w:rPr>
                 <w:sz w:val="20"/>
               </w:rPr>
-              <w:t>Continue with R-CSR-QN-3;</w:t>
-            </w:r>
+              <w:t>Continue with R-CSR-QN-</w:t>
+            </w:r>
+            <w:proofErr w:type="gramStart"/>
+            <w:r>
+              <w:rPr>
+                <w:sz w:val="20"/>
+              </w:rPr>
+              <w:t>3;</w:t>
+            </w:r>
+            <w:proofErr w:type="gramEnd"/>
           </w:p>
           <w:p>
             <w:pPr>
@@ -2179,7 +2357,14 @@
               <w:rPr>
                 <w:sz w:val="20"/>
               </w:rPr>
-              <w:t xml:space="preserve"> to acknowledge review</w:t>
+              <w:t xml:space="preserve"> to acknowledge </w:t>
+            </w:r>
+            <w:proofErr w:type="gramStart"/>
+            <w:r>
+              <w:rPr>
+                <w:sz w:val="20"/>
+              </w:rPr>
+              <w:t>review</w:t>
             </w:r>
             <w:r>
               <w:rPr>
@@ -2187,23 +2372,32 @@
               </w:rPr>
               <w:t>;</w:t>
             </w:r>
-          </w:p>
-          <w:p>
-            <w:pPr>
-              <w:tabs>
-                <w:tab w:val="left" w:pos="360"/>
-              </w:tabs>
-              <w:jc w:val="center"/>
-              <w:rPr>
-                <w:sz w:val="20"/>
-              </w:rPr>
-            </w:pPr>
-            <w:r>
-              <w:rPr>
-                <w:sz w:val="20"/>
-              </w:rPr>
-              <w:t>Enter comments/feedback;</w:t>
-            </w:r>
+            <w:proofErr w:type="gramEnd"/>
+          </w:p>
+          <w:p>
+            <w:pPr>
+              <w:tabs>
+                <w:tab w:val="left" w:pos="360"/>
+              </w:tabs>
+              <w:jc w:val="center"/>
+              <w:rPr>
+                <w:sz w:val="20"/>
+              </w:rPr>
+            </w:pPr>
+            <w:r>
+              <w:rPr>
+                <w:sz w:val="20"/>
+              </w:rPr>
+              <w:t>Enter comments/</w:t>
+            </w:r>
+            <w:proofErr w:type="gramStart"/>
+            <w:r>
+              <w:rPr>
+                <w:sz w:val="20"/>
+              </w:rPr>
+              <w:t>feedback;</w:t>
+            </w:r>
+            <w:proofErr w:type="gramEnd"/>
           </w:p>
           <w:p>
             <w:pPr>
@@ -2257,8 +2451,16 @@
               <w:rPr>
                 <w:sz w:val="20"/>
               </w:rPr>
-              <w:t>Log successfully submitted and updated in database;</w:t>
-            </w:r>
+              <w:t xml:space="preserve">Log successfully submitted and updated in </w:t>
+            </w:r>
+            <w:proofErr w:type="gramStart"/>
+            <w:r>
+              <w:rPr>
+                <w:sz w:val="20"/>
+              </w:rPr>
+              <w:t>database;</w:t>
+            </w:r>
+            <w:proofErr w:type="gramEnd"/>
           </w:p>
           <w:p>
             <w:pPr>
@@ -2542,7 +2744,25 @@
                 <w:iCs/>
                 <w:sz w:val="20"/>
               </w:rPr>
-              <w:t xml:space="preserve">My Pending  {count}  </w:t>
+              <w:t xml:space="preserve">My </w:t>
+            </w:r>
+            <w:proofErr w:type="gramStart"/>
+            <w:r>
+              <w:rPr>
+                <w:i/>
+                <w:iCs/>
+                <w:sz w:val="20"/>
+              </w:rPr>
+              <w:t>Pending  {</w:t>
+            </w:r>
+            <w:proofErr w:type="gramEnd"/>
+            <w:r>
+              <w:rPr>
+                <w:i/>
+                <w:iCs/>
+                <w:sz w:val="20"/>
+              </w:rPr>
+              <w:t xml:space="preserve">count}  </w:t>
             </w:r>
             <w:r>
               <w:rPr>
@@ -2569,7 +2789,25 @@
                 <w:iCs/>
                 <w:sz w:val="20"/>
               </w:rPr>
-              <w:t xml:space="preserve">My Completed  {count}  </w:t>
+              <w:t xml:space="preserve">My </w:t>
+            </w:r>
+            <w:proofErr w:type="gramStart"/>
+            <w:r>
+              <w:rPr>
+                <w:i/>
+                <w:iCs/>
+                <w:sz w:val="20"/>
+              </w:rPr>
+              <w:t>Completed  {</w:t>
+            </w:r>
+            <w:proofErr w:type="gramEnd"/>
+            <w:r>
+              <w:rPr>
+                <w:i/>
+                <w:iCs/>
+                <w:sz w:val="20"/>
+              </w:rPr>
+              <w:t xml:space="preserve">count}  </w:t>
             </w:r>
             <w:r>
               <w:rPr>
@@ -2684,6 +2922,7 @@
               </w:rPr>
               <w:t>Continue with R-CSR-QN-</w:t>
             </w:r>
+            <w:proofErr w:type="gramStart"/>
             <w:r>
               <w:rPr>
                 <w:sz w:val="20"/>
@@ -2696,6 +2935,7 @@
               </w:rPr>
               <w:t>;</w:t>
             </w:r>
+            <w:proofErr w:type="gramEnd"/>
           </w:p>
           <w:p>
             <w:pPr>
@@ -2839,6 +3079,7 @@
               <w:rPr>
                 <w:sz w:val="20"/>
               </w:rPr>
+              <w:lastRenderedPageBreak/>
               <w:t>R-CSR-QN-7</w:t>
             </w:r>
           </w:p>
@@ -2892,6 +3133,7 @@
               </w:rPr>
               <w:t>Continue with R-CSR-QN-</w:t>
             </w:r>
+            <w:proofErr w:type="gramStart"/>
             <w:r>
               <w:rPr>
                 <w:sz w:val="20"/>
@@ -2904,6 +3146,7 @@
               </w:rPr>
               <w:t>;</w:t>
             </w:r>
+            <w:proofErr w:type="gramEnd"/>
           </w:p>
           <w:p>
             <w:pPr>
@@ -2986,7 +3229,6 @@
                 <w:sz w:val="18"/>
                 <w:szCs w:val="18"/>
               </w:rPr>
-              <w:lastRenderedPageBreak/>
               <w:t>Employee Review</w:t>
             </w:r>
           </w:p>
@@ -3009,15 +3251,7 @@
               <w:rPr>
                 <w:sz w:val="20"/>
               </w:rPr>
-              <w:lastRenderedPageBreak/>
-              <w:t xml:space="preserve">Review page displays allowing user to enter comments/feedback and acknowledge that the user has reviewed </w:t>
-            </w:r>
-            <w:r>
-              <w:rPr>
-                <w:sz w:val="20"/>
-              </w:rPr>
-              <w:lastRenderedPageBreak/>
-              <w:t>the log.</w:t>
+              <w:t>Review page displays allowing user to enter comments/feedback and acknowledge that the user has reviewed the log.</w:t>
             </w:r>
           </w:p>
           <w:p>
@@ -3083,7 +3317,6 @@
               <w:rPr>
                 <w:sz w:val="20"/>
               </w:rPr>
-              <w:lastRenderedPageBreak/>
               <w:t>P</w:t>
             </w:r>
           </w:p>
@@ -3154,42 +3387,66 @@
               <w:rPr>
                 <w:sz w:val="20"/>
               </w:rPr>
-              <w:t>Continue with R-CSR-QN-6;</w:t>
-            </w:r>
-          </w:p>
-          <w:p>
-            <w:pPr>
-              <w:tabs>
-                <w:tab w:val="left" w:pos="360"/>
-              </w:tabs>
-              <w:jc w:val="center"/>
-              <w:rPr>
-                <w:sz w:val="20"/>
-              </w:rPr>
-            </w:pPr>
-            <w:r>
-              <w:rPr>
-                <w:sz w:val="20"/>
-              </w:rPr>
-              <w:t>Check the checkbox to acknowledge review;</w:t>
-            </w:r>
-          </w:p>
-          <w:p>
-            <w:pPr>
-              <w:tabs>
-                <w:tab w:val="left" w:pos="360"/>
-              </w:tabs>
-              <w:jc w:val="center"/>
-              <w:rPr>
-                <w:sz w:val="20"/>
-              </w:rPr>
-            </w:pPr>
-            <w:r>
-              <w:rPr>
-                <w:sz w:val="20"/>
-              </w:rPr>
-              <w:t>Enter comments/feedback;</w:t>
-            </w:r>
+              <w:t>Continue with R-CSR-QN-</w:t>
+            </w:r>
+            <w:proofErr w:type="gramStart"/>
+            <w:r>
+              <w:rPr>
+                <w:sz w:val="20"/>
+              </w:rPr>
+              <w:t>6;</w:t>
+            </w:r>
+            <w:proofErr w:type="gramEnd"/>
+          </w:p>
+          <w:p>
+            <w:pPr>
+              <w:tabs>
+                <w:tab w:val="left" w:pos="360"/>
+              </w:tabs>
+              <w:jc w:val="center"/>
+              <w:rPr>
+                <w:sz w:val="20"/>
+              </w:rPr>
+            </w:pPr>
+            <w:r>
+              <w:rPr>
+                <w:sz w:val="20"/>
+              </w:rPr>
+              <w:t xml:space="preserve">Check the checkbox to acknowledge </w:t>
+            </w:r>
+            <w:proofErr w:type="gramStart"/>
+            <w:r>
+              <w:rPr>
+                <w:sz w:val="20"/>
+              </w:rPr>
+              <w:t>review;</w:t>
+            </w:r>
+            <w:proofErr w:type="gramEnd"/>
+          </w:p>
+          <w:p>
+            <w:pPr>
+              <w:tabs>
+                <w:tab w:val="left" w:pos="360"/>
+              </w:tabs>
+              <w:jc w:val="center"/>
+              <w:rPr>
+                <w:sz w:val="20"/>
+              </w:rPr>
+            </w:pPr>
+            <w:r>
+              <w:rPr>
+                <w:sz w:val="20"/>
+              </w:rPr>
+              <w:t>Enter comments/</w:t>
+            </w:r>
+            <w:proofErr w:type="gramStart"/>
+            <w:r>
+              <w:rPr>
+                <w:sz w:val="20"/>
+              </w:rPr>
+              <w:t>feedback;</w:t>
+            </w:r>
+            <w:proofErr w:type="gramEnd"/>
           </w:p>
           <w:p>
             <w:pPr>
@@ -3243,8 +3500,16 @@
               <w:rPr>
                 <w:sz w:val="20"/>
               </w:rPr>
-              <w:t>Log successfully submitted and updated in database;</w:t>
-            </w:r>
+              <w:t xml:space="preserve">Log successfully submitted and updated in </w:t>
+            </w:r>
+            <w:proofErr w:type="gramStart"/>
+            <w:r>
+              <w:rPr>
+                <w:sz w:val="20"/>
+              </w:rPr>
+              <w:t>database;</w:t>
+            </w:r>
+            <w:proofErr w:type="gramEnd"/>
           </w:p>
           <w:p>
             <w:pPr>
@@ -3519,7 +3784,25 @@
                 <w:iCs/>
                 <w:sz w:val="20"/>
               </w:rPr>
-              <w:t xml:space="preserve">My Pending  {count}  </w:t>
+              <w:t xml:space="preserve">My </w:t>
+            </w:r>
+            <w:proofErr w:type="gramStart"/>
+            <w:r>
+              <w:rPr>
+                <w:i/>
+                <w:iCs/>
+                <w:sz w:val="20"/>
+              </w:rPr>
+              <w:t>Pending  {</w:t>
+            </w:r>
+            <w:proofErr w:type="gramEnd"/>
+            <w:r>
+              <w:rPr>
+                <w:i/>
+                <w:iCs/>
+                <w:sz w:val="20"/>
+              </w:rPr>
+              <w:t xml:space="preserve">count}  </w:t>
             </w:r>
             <w:r>
               <w:rPr>
@@ -3546,7 +3829,25 @@
                 <w:iCs/>
                 <w:sz w:val="20"/>
               </w:rPr>
-              <w:t xml:space="preserve">My Completed  {count}  </w:t>
+              <w:t xml:space="preserve">My </w:t>
+            </w:r>
+            <w:proofErr w:type="gramStart"/>
+            <w:r>
+              <w:rPr>
+                <w:i/>
+                <w:iCs/>
+                <w:sz w:val="20"/>
+              </w:rPr>
+              <w:t>Completed  {</w:t>
+            </w:r>
+            <w:proofErr w:type="gramEnd"/>
+            <w:r>
+              <w:rPr>
+                <w:i/>
+                <w:iCs/>
+                <w:sz w:val="20"/>
+              </w:rPr>
+              <w:t xml:space="preserve">count}  </w:t>
             </w:r>
             <w:r>
               <w:rPr>
@@ -3655,6 +3956,7 @@
               </w:rPr>
               <w:t>Continue with R-CSR-QN-</w:t>
             </w:r>
+            <w:proofErr w:type="gramStart"/>
             <w:r>
               <w:rPr>
                 <w:sz w:val="20"/>
@@ -3667,6 +3969,7 @@
               </w:rPr>
               <w:t>;</w:t>
             </w:r>
+            <w:proofErr w:type="gramEnd"/>
           </w:p>
           <w:p>
             <w:pPr>
@@ -3878,6 +4181,7 @@
               </w:rPr>
               <w:t>Continue with R-CSR-QN-</w:t>
             </w:r>
+            <w:proofErr w:type="gramStart"/>
             <w:r>
               <w:rPr>
                 <w:sz w:val="20"/>
@@ -3890,6 +4194,7 @@
               </w:rPr>
               <w:t>;</w:t>
             </w:r>
+            <w:proofErr w:type="gramEnd"/>
           </w:p>
           <w:p>
             <w:pPr>
@@ -4235,6 +4540,7 @@
                 <w:iCs/>
                 <w:sz w:val="20"/>
               </w:rPr>
+              <w:lastRenderedPageBreak/>
               <w:t>Pending Supervisor Review</w:t>
             </w:r>
           </w:p>
@@ -4269,6 +4575,7 @@
               <w:rPr>
                 <w:sz w:val="20"/>
               </w:rPr>
+              <w:lastRenderedPageBreak/>
               <w:t xml:space="preserve">Launch eCL </w:t>
             </w:r>
             <w:hyperlink r:id="rId13" w:history="1">
@@ -4363,7 +4670,17 @@
                 <w:iCs/>
                 <w:sz w:val="20"/>
               </w:rPr>
-              <w:t xml:space="preserve">My Pending Review {count}  </w:t>
+              <w:lastRenderedPageBreak/>
+              <w:t>My Pending Review {</w:t>
+            </w:r>
+            <w:proofErr w:type="gramStart"/>
+            <w:r>
+              <w:rPr>
+                <w:i/>
+                <w:iCs/>
+                <w:sz w:val="20"/>
+              </w:rPr>
+              <w:t xml:space="preserve">count}  </w:t>
             </w:r>
             <w:r>
               <w:rPr>
@@ -4374,25 +4691,35 @@
               </w:rPr>
               <w:t>View</w:t>
             </w:r>
-          </w:p>
-          <w:p>
-            <w:pPr>
-              <w:tabs>
-                <w:tab w:val="left" w:pos="360"/>
-              </w:tabs>
-              <w:rPr>
-                <w:i/>
-                <w:iCs/>
-                <w:sz w:val="20"/>
-              </w:rPr>
-            </w:pPr>
-            <w:r>
-              <w:rPr>
-                <w:i/>
-                <w:iCs/>
-                <w:sz w:val="20"/>
-              </w:rPr>
-              <w:t xml:space="preserve">My Pending Follow-up Preparation {count}  </w:t>
+            <w:proofErr w:type="gramEnd"/>
+          </w:p>
+          <w:p>
+            <w:pPr>
+              <w:tabs>
+                <w:tab w:val="left" w:pos="360"/>
+              </w:tabs>
+              <w:rPr>
+                <w:i/>
+                <w:iCs/>
+                <w:sz w:val="20"/>
+              </w:rPr>
+            </w:pPr>
+            <w:r>
+              <w:rPr>
+                <w:i/>
+                <w:iCs/>
+                <w:sz w:val="20"/>
+              </w:rPr>
+              <w:t>My Pending Follow-up Preparation {</w:t>
+            </w:r>
+            <w:proofErr w:type="gramStart"/>
+            <w:r>
+              <w:rPr>
+                <w:i/>
+                <w:iCs/>
+                <w:sz w:val="20"/>
+              </w:rPr>
+              <w:t xml:space="preserve">count}  </w:t>
             </w:r>
             <w:r>
               <w:rPr>
@@ -4403,26 +4730,35 @@
               </w:rPr>
               <w:t>View</w:t>
             </w:r>
-          </w:p>
-          <w:p>
-            <w:pPr>
-              <w:tabs>
-                <w:tab w:val="left" w:pos="360"/>
-              </w:tabs>
-              <w:rPr>
-                <w:i/>
-                <w:iCs/>
-                <w:sz w:val="20"/>
-              </w:rPr>
-            </w:pPr>
-            <w:r>
-              <w:rPr>
-                <w:i/>
-                <w:iCs/>
-                <w:sz w:val="20"/>
-              </w:rPr>
-              <w:lastRenderedPageBreak/>
-              <w:t xml:space="preserve">My Pending Follow-up Coaching {count}  </w:t>
+            <w:proofErr w:type="gramEnd"/>
+          </w:p>
+          <w:p>
+            <w:pPr>
+              <w:tabs>
+                <w:tab w:val="left" w:pos="360"/>
+              </w:tabs>
+              <w:rPr>
+                <w:i/>
+                <w:iCs/>
+                <w:sz w:val="20"/>
+              </w:rPr>
+            </w:pPr>
+            <w:r>
+              <w:rPr>
+                <w:i/>
+                <w:iCs/>
+                <w:sz w:val="20"/>
+              </w:rPr>
+              <w:t>My Pending Follow-up Coaching {</w:t>
+            </w:r>
+            <w:proofErr w:type="gramStart"/>
+            <w:r>
+              <w:rPr>
+                <w:i/>
+                <w:iCs/>
+                <w:sz w:val="20"/>
+              </w:rPr>
+              <w:t xml:space="preserve">count}  </w:t>
             </w:r>
             <w:r>
               <w:rPr>
@@ -4433,25 +4769,35 @@
               </w:rPr>
               <w:t>View</w:t>
             </w:r>
-          </w:p>
-          <w:p>
-            <w:pPr>
-              <w:tabs>
-                <w:tab w:val="left" w:pos="360"/>
-              </w:tabs>
-              <w:rPr>
-                <w:i/>
-                <w:iCs/>
-                <w:sz w:val="20"/>
-              </w:rPr>
-            </w:pPr>
-            <w:r>
-              <w:rPr>
-                <w:i/>
-                <w:iCs/>
-                <w:sz w:val="20"/>
-              </w:rPr>
-              <w:t xml:space="preserve">My Team’s Pending {count}  </w:t>
+            <w:proofErr w:type="gramEnd"/>
+          </w:p>
+          <w:p>
+            <w:pPr>
+              <w:tabs>
+                <w:tab w:val="left" w:pos="360"/>
+              </w:tabs>
+              <w:rPr>
+                <w:i/>
+                <w:iCs/>
+                <w:sz w:val="20"/>
+              </w:rPr>
+            </w:pPr>
+            <w:r>
+              <w:rPr>
+                <w:i/>
+                <w:iCs/>
+                <w:sz w:val="20"/>
+              </w:rPr>
+              <w:t>My Team’s Pending {</w:t>
+            </w:r>
+            <w:proofErr w:type="gramStart"/>
+            <w:r>
+              <w:rPr>
+                <w:i/>
+                <w:iCs/>
+                <w:sz w:val="20"/>
+              </w:rPr>
+              <w:t xml:space="preserve">count}  </w:t>
             </w:r>
             <w:r>
               <w:rPr>
@@ -4462,25 +4808,44 @@
               </w:rPr>
               <w:t>View</w:t>
             </w:r>
-          </w:p>
-          <w:p>
-            <w:pPr>
-              <w:tabs>
-                <w:tab w:val="left" w:pos="360"/>
-              </w:tabs>
-              <w:rPr>
-                <w:i/>
-                <w:iCs/>
-                <w:sz w:val="20"/>
-              </w:rPr>
-            </w:pPr>
-            <w:r>
-              <w:rPr>
-                <w:i/>
-                <w:iCs/>
-                <w:sz w:val="20"/>
-              </w:rPr>
-              <w:t xml:space="preserve">My Team’s Completed  {count}  </w:t>
+            <w:proofErr w:type="gramEnd"/>
+          </w:p>
+          <w:p>
+            <w:pPr>
+              <w:tabs>
+                <w:tab w:val="left" w:pos="360"/>
+              </w:tabs>
+              <w:rPr>
+                <w:i/>
+                <w:iCs/>
+                <w:sz w:val="20"/>
+              </w:rPr>
+            </w:pPr>
+            <w:r>
+              <w:rPr>
+                <w:i/>
+                <w:iCs/>
+                <w:sz w:val="20"/>
+              </w:rPr>
+              <w:t xml:space="preserve">My Team’s </w:t>
+            </w:r>
+            <w:proofErr w:type="gramStart"/>
+            <w:r>
+              <w:rPr>
+                <w:i/>
+                <w:iCs/>
+                <w:sz w:val="20"/>
+              </w:rPr>
+              <w:t>Completed  {</w:t>
+            </w:r>
+            <w:proofErr w:type="gramEnd"/>
+            <w:r>
+              <w:rPr>
+                <w:i/>
+                <w:iCs/>
+                <w:sz w:val="20"/>
+              </w:rPr>
+              <w:t xml:space="preserve">count}  </w:t>
             </w:r>
             <w:r>
               <w:rPr>
@@ -4507,15 +4872,33 @@
                 <w:iCs/>
                 <w:sz w:val="20"/>
               </w:rPr>
-              <w:t>My Submissions</w:t>
-            </w:r>
-            <w:r>
-              <w:rPr>
-                <w:i/>
-                <w:iCs/>
-                <w:sz w:val="20"/>
-              </w:rPr>
-              <w:t xml:space="preserve">  {count}  </w:t>
+              <w:t xml:space="preserve">My </w:t>
+            </w:r>
+            <w:proofErr w:type="gramStart"/>
+            <w:r>
+              <w:rPr>
+                <w:i/>
+                <w:iCs/>
+                <w:sz w:val="20"/>
+              </w:rPr>
+              <w:t>Submissions</w:t>
+            </w:r>
+            <w:r>
+              <w:rPr>
+                <w:i/>
+                <w:iCs/>
+                <w:sz w:val="20"/>
+              </w:rPr>
+              <w:t xml:space="preserve">  {</w:t>
+            </w:r>
+            <w:proofErr w:type="gramEnd"/>
+            <w:r>
+              <w:rPr>
+                <w:i/>
+                <w:iCs/>
+                <w:sz w:val="20"/>
+              </w:rPr>
+              <w:t xml:space="preserve">count}  </w:t>
             </w:r>
             <w:r>
               <w:rPr>
@@ -4704,7 +5087,15 @@
                 <w:sz w:val="18"/>
                 <w:szCs w:val="18"/>
               </w:rPr>
-              <w:t>-1</w:t>
+              <w:t>-</w:t>
+            </w:r>
+            <w:proofErr w:type="gramStart"/>
+            <w:r>
+              <w:rPr>
+                <w:sz w:val="18"/>
+                <w:szCs w:val="18"/>
+              </w:rPr>
+              <w:t>1</w:t>
             </w:r>
             <w:r>
               <w:rPr>
@@ -4713,6 +5104,7 @@
               </w:rPr>
               <w:t>;</w:t>
             </w:r>
+            <w:proofErr w:type="gramEnd"/>
           </w:p>
           <w:p>
             <w:pPr>
@@ -5037,6 +5429,7 @@
               </w:rPr>
               <w:t>-</w:t>
             </w:r>
+            <w:proofErr w:type="gramStart"/>
             <w:r>
               <w:rPr>
                 <w:sz w:val="18"/>
@@ -5044,6 +5437,7 @@
               </w:rPr>
               <w:t>2;</w:t>
             </w:r>
+            <w:proofErr w:type="gramEnd"/>
           </w:p>
           <w:p>
             <w:pPr>
@@ -5293,6 +5687,7 @@
               </w:rPr>
               <w:t>-</w:t>
             </w:r>
+            <w:proofErr w:type="gramStart"/>
             <w:r>
               <w:rPr>
                 <w:sz w:val="18"/>
@@ -5300,6 +5695,7 @@
               </w:rPr>
               <w:t>2;</w:t>
             </w:r>
+            <w:proofErr w:type="gramEnd"/>
           </w:p>
           <w:p>
             <w:pPr>
@@ -5348,8 +5744,16 @@
               <w:rPr>
                 <w:sz w:val="20"/>
               </w:rPr>
-              <w:t>Review page displays to allow user to enter log summary;</w:t>
-            </w:r>
+              <w:t xml:space="preserve">Review page displays to allow user to enter log </w:t>
+            </w:r>
+            <w:proofErr w:type="gramStart"/>
+            <w:r>
+              <w:rPr>
+                <w:sz w:val="20"/>
+              </w:rPr>
+              <w:t>summary;</w:t>
+            </w:r>
+            <w:proofErr w:type="gramEnd"/>
           </w:p>
           <w:p>
             <w:pPr>
@@ -5365,7 +5769,21 @@
               <w:rPr>
                 <w:sz w:val="20"/>
               </w:rPr>
-              <w:t xml:space="preserve">Each evaluation displays with detailed informationS; </w:t>
+              <w:t xml:space="preserve">Each evaluation displays with detailed </w:t>
+            </w:r>
+            <w:proofErr w:type="gramStart"/>
+            <w:r>
+              <w:rPr>
+                <w:sz w:val="20"/>
+              </w:rPr>
+              <w:t>informationS;</w:t>
+            </w:r>
+            <w:proofErr w:type="gramEnd"/>
+            <w:r>
+              <w:rPr>
+                <w:sz w:val="20"/>
+              </w:rPr>
+              <w:t xml:space="preserve"> </w:t>
             </w:r>
           </w:p>
           <w:p>
@@ -5637,6 +6055,7 @@
               </w:rPr>
               <w:t>-</w:t>
             </w:r>
+            <w:proofErr w:type="gramStart"/>
             <w:r>
               <w:rPr>
                 <w:sz w:val="18"/>
@@ -5644,6 +6063,7 @@
               </w:rPr>
               <w:t>4;</w:t>
             </w:r>
+            <w:proofErr w:type="gramEnd"/>
           </w:p>
           <w:p>
             <w:pPr>
@@ -5880,6 +6300,7 @@
               </w:rPr>
               <w:t>-</w:t>
             </w:r>
+            <w:proofErr w:type="gramStart"/>
             <w:r>
               <w:rPr>
                 <w:sz w:val="18"/>
@@ -5887,6 +6308,7 @@
               </w:rPr>
               <w:t>5;</w:t>
             </w:r>
+            <w:proofErr w:type="gramEnd"/>
           </w:p>
           <w:p>
             <w:pPr>
@@ -6150,6 +6572,7 @@
               </w:rPr>
               <w:t>-</w:t>
             </w:r>
+            <w:proofErr w:type="gramStart"/>
             <w:r>
               <w:rPr>
                 <w:sz w:val="18"/>
@@ -6157,6 +6580,7 @@
               </w:rPr>
               <w:t>6;</w:t>
             </w:r>
+            <w:proofErr w:type="gramEnd"/>
           </w:p>
           <w:p>
             <w:pPr>
@@ -6390,6 +6814,7 @@
               </w:rPr>
               <w:t>-</w:t>
             </w:r>
+            <w:proofErr w:type="gramStart"/>
             <w:r>
               <w:rPr>
                 <w:sz w:val="18"/>
@@ -6397,6 +6822,7 @@
               </w:rPr>
               <w:t>6;</w:t>
             </w:r>
+            <w:proofErr w:type="gramEnd"/>
           </w:p>
           <w:p>
             <w:pPr>
@@ -6630,6 +7056,7 @@
               </w:rPr>
               <w:t>-</w:t>
             </w:r>
+            <w:proofErr w:type="gramStart"/>
             <w:r>
               <w:rPr>
                 <w:sz w:val="18"/>
@@ -6637,6 +7064,7 @@
               </w:rPr>
               <w:t>8;</w:t>
             </w:r>
+            <w:proofErr w:type="gramEnd"/>
           </w:p>
           <w:p>
             <w:pPr>
@@ -6685,8 +7113,16 @@
               <w:rPr>
                 <w:sz w:val="20"/>
               </w:rPr>
-              <w:t>Review page displays allowing user to enter coaching date and coaching details;</w:t>
-            </w:r>
+              <w:t xml:space="preserve">Review page displays allowing user to enter coaching date and coaching </w:t>
+            </w:r>
+            <w:proofErr w:type="gramStart"/>
+            <w:r>
+              <w:rPr>
+                <w:sz w:val="20"/>
+              </w:rPr>
+              <w:t>details;</w:t>
+            </w:r>
+            <w:proofErr w:type="gramEnd"/>
           </w:p>
           <w:p>
             <w:pPr>
@@ -6702,7 +7138,14 @@
               <w:rPr>
                 <w:sz w:val="20"/>
               </w:rPr>
-              <w:t>Each evaluation displays without detailed information.</w:t>
+              <w:t xml:space="preserve">Each evaluation displays without </w:t>
+            </w:r>
+            <w:r>
+              <w:rPr>
+                <w:sz w:val="20"/>
+              </w:rPr>
+              <w:lastRenderedPageBreak/>
+              <w:t>detailed information.</w:t>
             </w:r>
           </w:p>
         </w:tc>
@@ -6724,6 +7167,7 @@
               <w:rPr>
                 <w:sz w:val="20"/>
               </w:rPr>
+              <w:lastRenderedPageBreak/>
               <w:t>P</w:t>
             </w:r>
           </w:p>
@@ -6882,6 +7326,7 @@
               </w:rPr>
               <w:t>-</w:t>
             </w:r>
+            <w:proofErr w:type="gramStart"/>
             <w:r>
               <w:rPr>
                 <w:sz w:val="18"/>
@@ -6889,6 +7334,7 @@
               </w:rPr>
               <w:t>9;</w:t>
             </w:r>
+            <w:proofErr w:type="gramEnd"/>
           </w:p>
           <w:p>
             <w:pPr>
@@ -6921,7 +7367,6 @@
               <w:rPr>
                 <w:sz w:val="20"/>
               </w:rPr>
-              <w:lastRenderedPageBreak/>
               <w:t xml:space="preserve">Click </w:t>
             </w:r>
             <w:r>
@@ -6958,9 +7403,16 @@
               <w:rPr>
                 <w:sz w:val="20"/>
               </w:rPr>
-              <w:lastRenderedPageBreak/>
-              <w:t>Log successfully submitted and saved in database;</w:t>
-            </w:r>
+              <w:t xml:space="preserve">Log successfully submitted and saved in </w:t>
+            </w:r>
+            <w:proofErr w:type="gramStart"/>
+            <w:r>
+              <w:rPr>
+                <w:sz w:val="20"/>
+              </w:rPr>
+              <w:t>database;</w:t>
+            </w:r>
+            <w:proofErr w:type="gramEnd"/>
           </w:p>
           <w:p>
             <w:pPr>
@@ -7016,7 +7468,6 @@
               <w:rPr>
                 <w:sz w:val="20"/>
               </w:rPr>
-              <w:lastRenderedPageBreak/>
               <w:t>P</w:t>
             </w:r>
           </w:p>
@@ -7280,7 +7731,16 @@
                 <w:iCs/>
                 <w:sz w:val="20"/>
               </w:rPr>
-              <w:t xml:space="preserve">My Pending Review {count}  </w:t>
+              <w:t>My Pending Review {</w:t>
+            </w:r>
+            <w:proofErr w:type="gramStart"/>
+            <w:r>
+              <w:rPr>
+                <w:i/>
+                <w:iCs/>
+                <w:sz w:val="20"/>
+              </w:rPr>
+              <w:t xml:space="preserve">count}  </w:t>
             </w:r>
             <w:r>
               <w:rPr>
@@ -7291,25 +7751,35 @@
               </w:rPr>
               <w:t>View</w:t>
             </w:r>
-          </w:p>
-          <w:p>
-            <w:pPr>
-              <w:tabs>
-                <w:tab w:val="left" w:pos="360"/>
-              </w:tabs>
-              <w:rPr>
-                <w:i/>
-                <w:iCs/>
-                <w:sz w:val="20"/>
-              </w:rPr>
-            </w:pPr>
-            <w:r>
-              <w:rPr>
-                <w:i/>
-                <w:iCs/>
-                <w:sz w:val="20"/>
-              </w:rPr>
-              <w:t xml:space="preserve">My Pending Follow-up Preparation {count}  </w:t>
+            <w:proofErr w:type="gramEnd"/>
+          </w:p>
+          <w:p>
+            <w:pPr>
+              <w:tabs>
+                <w:tab w:val="left" w:pos="360"/>
+              </w:tabs>
+              <w:rPr>
+                <w:i/>
+                <w:iCs/>
+                <w:sz w:val="20"/>
+              </w:rPr>
+            </w:pPr>
+            <w:r>
+              <w:rPr>
+                <w:i/>
+                <w:iCs/>
+                <w:sz w:val="20"/>
+              </w:rPr>
+              <w:t>My Pending Follow-up Preparation {</w:t>
+            </w:r>
+            <w:proofErr w:type="gramStart"/>
+            <w:r>
+              <w:rPr>
+                <w:i/>
+                <w:iCs/>
+                <w:sz w:val="20"/>
+              </w:rPr>
+              <w:t xml:space="preserve">count}  </w:t>
             </w:r>
             <w:r>
               <w:rPr>
@@ -7320,25 +7790,35 @@
               </w:rPr>
               <w:t>View</w:t>
             </w:r>
-          </w:p>
-          <w:p>
-            <w:pPr>
-              <w:tabs>
-                <w:tab w:val="left" w:pos="360"/>
-              </w:tabs>
-              <w:rPr>
-                <w:i/>
-                <w:iCs/>
-                <w:sz w:val="20"/>
-              </w:rPr>
-            </w:pPr>
-            <w:r>
-              <w:rPr>
-                <w:i/>
-                <w:iCs/>
-                <w:sz w:val="20"/>
-              </w:rPr>
-              <w:t xml:space="preserve">My Pending Follow-up Coaching {count}  </w:t>
+            <w:proofErr w:type="gramEnd"/>
+          </w:p>
+          <w:p>
+            <w:pPr>
+              <w:tabs>
+                <w:tab w:val="left" w:pos="360"/>
+              </w:tabs>
+              <w:rPr>
+                <w:i/>
+                <w:iCs/>
+                <w:sz w:val="20"/>
+              </w:rPr>
+            </w:pPr>
+            <w:r>
+              <w:rPr>
+                <w:i/>
+                <w:iCs/>
+                <w:sz w:val="20"/>
+              </w:rPr>
+              <w:t>My Pending Follow-up Coaching {</w:t>
+            </w:r>
+            <w:proofErr w:type="gramStart"/>
+            <w:r>
+              <w:rPr>
+                <w:i/>
+                <w:iCs/>
+                <w:sz w:val="20"/>
+              </w:rPr>
+              <w:t xml:space="preserve">count}  </w:t>
             </w:r>
             <w:r>
               <w:rPr>
@@ -7349,25 +7829,35 @@
               </w:rPr>
               <w:t>View</w:t>
             </w:r>
-          </w:p>
-          <w:p>
-            <w:pPr>
-              <w:tabs>
-                <w:tab w:val="left" w:pos="360"/>
-              </w:tabs>
-              <w:rPr>
-                <w:i/>
-                <w:iCs/>
-                <w:sz w:val="20"/>
-              </w:rPr>
-            </w:pPr>
-            <w:r>
-              <w:rPr>
-                <w:i/>
-                <w:iCs/>
-                <w:sz w:val="20"/>
-              </w:rPr>
-              <w:t xml:space="preserve">My Team’s Pending {count}  </w:t>
+            <w:proofErr w:type="gramEnd"/>
+          </w:p>
+          <w:p>
+            <w:pPr>
+              <w:tabs>
+                <w:tab w:val="left" w:pos="360"/>
+              </w:tabs>
+              <w:rPr>
+                <w:i/>
+                <w:iCs/>
+                <w:sz w:val="20"/>
+              </w:rPr>
+            </w:pPr>
+            <w:r>
+              <w:rPr>
+                <w:i/>
+                <w:iCs/>
+                <w:sz w:val="20"/>
+              </w:rPr>
+              <w:t>My Team’s Pending {</w:t>
+            </w:r>
+            <w:proofErr w:type="gramStart"/>
+            <w:r>
+              <w:rPr>
+                <w:i/>
+                <w:iCs/>
+                <w:sz w:val="20"/>
+              </w:rPr>
+              <w:t xml:space="preserve">count}  </w:t>
             </w:r>
             <w:r>
               <w:rPr>
@@ -7378,25 +7868,44 @@
               </w:rPr>
               <w:t>View</w:t>
             </w:r>
-          </w:p>
-          <w:p>
-            <w:pPr>
-              <w:tabs>
-                <w:tab w:val="left" w:pos="360"/>
-              </w:tabs>
-              <w:rPr>
-                <w:i/>
-                <w:iCs/>
-                <w:sz w:val="20"/>
-              </w:rPr>
-            </w:pPr>
-            <w:r>
-              <w:rPr>
-                <w:i/>
-                <w:iCs/>
-                <w:sz w:val="20"/>
-              </w:rPr>
-              <w:t xml:space="preserve">My Team’s Completed  {count}  </w:t>
+            <w:proofErr w:type="gramEnd"/>
+          </w:p>
+          <w:p>
+            <w:pPr>
+              <w:tabs>
+                <w:tab w:val="left" w:pos="360"/>
+              </w:tabs>
+              <w:rPr>
+                <w:i/>
+                <w:iCs/>
+                <w:sz w:val="20"/>
+              </w:rPr>
+            </w:pPr>
+            <w:r>
+              <w:rPr>
+                <w:i/>
+                <w:iCs/>
+                <w:sz w:val="20"/>
+              </w:rPr>
+              <w:t xml:space="preserve">My Team’s </w:t>
+            </w:r>
+            <w:proofErr w:type="gramStart"/>
+            <w:r>
+              <w:rPr>
+                <w:i/>
+                <w:iCs/>
+                <w:sz w:val="20"/>
+              </w:rPr>
+              <w:t>Completed  {</w:t>
+            </w:r>
+            <w:proofErr w:type="gramEnd"/>
+            <w:r>
+              <w:rPr>
+                <w:i/>
+                <w:iCs/>
+                <w:sz w:val="20"/>
+              </w:rPr>
+              <w:t xml:space="preserve">count}  </w:t>
             </w:r>
             <w:r>
               <w:rPr>
@@ -7423,15 +7932,33 @@
                 <w:iCs/>
                 <w:sz w:val="20"/>
               </w:rPr>
-              <w:t>My Submissions</w:t>
-            </w:r>
-            <w:r>
-              <w:rPr>
-                <w:i/>
-                <w:iCs/>
-                <w:sz w:val="20"/>
-              </w:rPr>
-              <w:t xml:space="preserve">  {count}  </w:t>
+              <w:t xml:space="preserve">My </w:t>
+            </w:r>
+            <w:proofErr w:type="gramStart"/>
+            <w:r>
+              <w:rPr>
+                <w:i/>
+                <w:iCs/>
+                <w:sz w:val="20"/>
+              </w:rPr>
+              <w:t>Submissions</w:t>
+            </w:r>
+            <w:r>
+              <w:rPr>
+                <w:i/>
+                <w:iCs/>
+                <w:sz w:val="20"/>
+              </w:rPr>
+              <w:t xml:space="preserve">  {</w:t>
+            </w:r>
+            <w:proofErr w:type="gramEnd"/>
+            <w:r>
+              <w:rPr>
+                <w:i/>
+                <w:iCs/>
+                <w:sz w:val="20"/>
+              </w:rPr>
+              <w:t xml:space="preserve">count}  </w:t>
             </w:r>
             <w:r>
               <w:rPr>
@@ -7626,7 +8153,15 @@
                 <w:sz w:val="18"/>
                 <w:szCs w:val="18"/>
               </w:rPr>
-              <w:t>-1</w:t>
+              <w:t>-</w:t>
+            </w:r>
+            <w:proofErr w:type="gramStart"/>
+            <w:r>
+              <w:rPr>
+                <w:sz w:val="18"/>
+                <w:szCs w:val="18"/>
+              </w:rPr>
+              <w:t>1</w:t>
             </w:r>
             <w:r>
               <w:rPr>
@@ -7635,6 +8170,7 @@
               </w:rPr>
               <w:t>1;</w:t>
             </w:r>
+            <w:proofErr w:type="gramEnd"/>
           </w:p>
           <w:p>
             <w:pPr>
@@ -7944,6 +8480,7 @@
               </w:rPr>
               <w:t>-</w:t>
             </w:r>
+            <w:proofErr w:type="gramStart"/>
             <w:r>
               <w:rPr>
                 <w:sz w:val="18"/>
@@ -7951,6 +8488,7 @@
               </w:rPr>
               <w:t>12;</w:t>
             </w:r>
+            <w:proofErr w:type="gramEnd"/>
           </w:p>
           <w:p>
             <w:pPr>
@@ -8203,6 +8741,7 @@
               </w:rPr>
               <w:t>-</w:t>
             </w:r>
+            <w:proofErr w:type="gramStart"/>
             <w:r>
               <w:rPr>
                 <w:sz w:val="18"/>
@@ -8210,25 +8749,35 @@
               </w:rPr>
               <w:t>13;</w:t>
             </w:r>
-          </w:p>
-          <w:p>
-            <w:pPr>
-              <w:tabs>
-                <w:tab w:val="left" w:pos="360"/>
-              </w:tabs>
-              <w:jc w:val="center"/>
-              <w:rPr>
-                <w:sz w:val="18"/>
-                <w:szCs w:val="18"/>
-              </w:rPr>
-            </w:pPr>
-            <w:r>
-              <w:rPr>
-                <w:sz w:val="18"/>
-                <w:szCs w:val="18"/>
-              </w:rPr>
-              <w:t>Check at least 2 logs that are for additional monitoring;</w:t>
-            </w:r>
+            <w:proofErr w:type="gramEnd"/>
+          </w:p>
+          <w:p>
+            <w:pPr>
+              <w:tabs>
+                <w:tab w:val="left" w:pos="360"/>
+              </w:tabs>
+              <w:jc w:val="center"/>
+              <w:rPr>
+                <w:sz w:val="18"/>
+                <w:szCs w:val="18"/>
+              </w:rPr>
+            </w:pPr>
+            <w:r>
+              <w:rPr>
+                <w:sz w:val="18"/>
+                <w:szCs w:val="18"/>
+              </w:rPr>
+              <w:t xml:space="preserve">Check at least 2 logs that are for additional </w:t>
+            </w:r>
+            <w:proofErr w:type="gramStart"/>
+            <w:r>
+              <w:rPr>
+                <w:sz w:val="18"/>
+                <w:szCs w:val="18"/>
+              </w:rPr>
+              <w:t>monitoring;</w:t>
+            </w:r>
+            <w:proofErr w:type="gramEnd"/>
           </w:p>
           <w:p>
             <w:pPr>
@@ -8573,6 +9122,7 @@
               </w:rPr>
               <w:t>-</w:t>
             </w:r>
+            <w:proofErr w:type="gramStart"/>
             <w:r>
               <w:rPr>
                 <w:sz w:val="18"/>
@@ -8580,25 +9130,35 @@
               </w:rPr>
               <w:t>13;</w:t>
             </w:r>
-          </w:p>
-          <w:p>
-            <w:pPr>
-              <w:tabs>
-                <w:tab w:val="left" w:pos="360"/>
-              </w:tabs>
-              <w:jc w:val="center"/>
-              <w:rPr>
-                <w:sz w:val="18"/>
-                <w:szCs w:val="18"/>
-              </w:rPr>
-            </w:pPr>
-            <w:r>
-              <w:rPr>
-                <w:sz w:val="18"/>
-                <w:szCs w:val="18"/>
-              </w:rPr>
-              <w:t>Check at least 2 logs that are for additional monitoring;</w:t>
-            </w:r>
+            <w:proofErr w:type="gramEnd"/>
+          </w:p>
+          <w:p>
+            <w:pPr>
+              <w:tabs>
+                <w:tab w:val="left" w:pos="360"/>
+              </w:tabs>
+              <w:jc w:val="center"/>
+              <w:rPr>
+                <w:sz w:val="18"/>
+                <w:szCs w:val="18"/>
+              </w:rPr>
+            </w:pPr>
+            <w:r>
+              <w:rPr>
+                <w:sz w:val="18"/>
+                <w:szCs w:val="18"/>
+              </w:rPr>
+              <w:t xml:space="preserve">Check at least 2 logs that are for additional </w:t>
+            </w:r>
+            <w:proofErr w:type="gramStart"/>
+            <w:r>
+              <w:rPr>
+                <w:sz w:val="18"/>
+                <w:szCs w:val="18"/>
+              </w:rPr>
+              <w:t>monitoring;</w:t>
+            </w:r>
+            <w:proofErr w:type="gramEnd"/>
           </w:p>
           <w:p>
             <w:pPr>
@@ -8639,7 +9199,14 @@
               <w:rPr>
                 <w:sz w:val="20"/>
               </w:rPr>
-              <w:t xml:space="preserve"> for follow-up coaching is required question.</w:t>
+              <w:t xml:space="preserve"> for follow-up coaching is required </w:t>
+            </w:r>
+            <w:r>
+              <w:rPr>
+                <w:sz w:val="20"/>
+              </w:rPr>
+              <w:lastRenderedPageBreak/>
+              <w:t>question.</w:t>
             </w:r>
           </w:p>
           <w:p>
@@ -8684,7 +9251,6 @@
               <w:rPr>
                 <w:sz w:val="20"/>
               </w:rPr>
-              <w:lastRenderedPageBreak/>
               <w:t xml:space="preserve">Click </w:t>
             </w:r>
             <w:r>
@@ -9043,7 +9609,16 @@
                 <w:iCs/>
                 <w:sz w:val="20"/>
               </w:rPr>
-              <w:t xml:space="preserve">My Pending Review {count}  </w:t>
+              <w:t>My Pending Review {</w:t>
+            </w:r>
+            <w:proofErr w:type="gramStart"/>
+            <w:r>
+              <w:rPr>
+                <w:i/>
+                <w:iCs/>
+                <w:sz w:val="20"/>
+              </w:rPr>
+              <w:t xml:space="preserve">count}  </w:t>
             </w:r>
             <w:r>
               <w:rPr>
@@ -9054,25 +9629,35 @@
               </w:rPr>
               <w:t>View</w:t>
             </w:r>
-          </w:p>
-          <w:p>
-            <w:pPr>
-              <w:tabs>
-                <w:tab w:val="left" w:pos="360"/>
-              </w:tabs>
-              <w:rPr>
-                <w:i/>
-                <w:iCs/>
-                <w:sz w:val="20"/>
-              </w:rPr>
-            </w:pPr>
-            <w:r>
-              <w:rPr>
-                <w:i/>
-                <w:iCs/>
-                <w:sz w:val="20"/>
-              </w:rPr>
-              <w:t xml:space="preserve">My Pending Follow-up Preparation {count}  </w:t>
+            <w:proofErr w:type="gramEnd"/>
+          </w:p>
+          <w:p>
+            <w:pPr>
+              <w:tabs>
+                <w:tab w:val="left" w:pos="360"/>
+              </w:tabs>
+              <w:rPr>
+                <w:i/>
+                <w:iCs/>
+                <w:sz w:val="20"/>
+              </w:rPr>
+            </w:pPr>
+            <w:r>
+              <w:rPr>
+                <w:i/>
+                <w:iCs/>
+                <w:sz w:val="20"/>
+              </w:rPr>
+              <w:t>My Pending Follow-up Preparation {</w:t>
+            </w:r>
+            <w:proofErr w:type="gramStart"/>
+            <w:r>
+              <w:rPr>
+                <w:i/>
+                <w:iCs/>
+                <w:sz w:val="20"/>
+              </w:rPr>
+              <w:t xml:space="preserve">count}  </w:t>
             </w:r>
             <w:r>
               <w:rPr>
@@ -9083,25 +9668,35 @@
               </w:rPr>
               <w:t>View</w:t>
             </w:r>
-          </w:p>
-          <w:p>
-            <w:pPr>
-              <w:tabs>
-                <w:tab w:val="left" w:pos="360"/>
-              </w:tabs>
-              <w:rPr>
-                <w:i/>
-                <w:iCs/>
-                <w:sz w:val="20"/>
-              </w:rPr>
-            </w:pPr>
-            <w:r>
-              <w:rPr>
-                <w:i/>
-                <w:iCs/>
-                <w:sz w:val="20"/>
-              </w:rPr>
-              <w:t xml:space="preserve">My Pending Follow-up Coaching {count}  </w:t>
+            <w:proofErr w:type="gramEnd"/>
+          </w:p>
+          <w:p>
+            <w:pPr>
+              <w:tabs>
+                <w:tab w:val="left" w:pos="360"/>
+              </w:tabs>
+              <w:rPr>
+                <w:i/>
+                <w:iCs/>
+                <w:sz w:val="20"/>
+              </w:rPr>
+            </w:pPr>
+            <w:r>
+              <w:rPr>
+                <w:i/>
+                <w:iCs/>
+                <w:sz w:val="20"/>
+              </w:rPr>
+              <w:t>My Pending Follow-up Coaching {</w:t>
+            </w:r>
+            <w:proofErr w:type="gramStart"/>
+            <w:r>
+              <w:rPr>
+                <w:i/>
+                <w:iCs/>
+                <w:sz w:val="20"/>
+              </w:rPr>
+              <w:t xml:space="preserve">count}  </w:t>
             </w:r>
             <w:r>
               <w:rPr>
@@ -9112,25 +9707,35 @@
               </w:rPr>
               <w:t>View</w:t>
             </w:r>
-          </w:p>
-          <w:p>
-            <w:pPr>
-              <w:tabs>
-                <w:tab w:val="left" w:pos="360"/>
-              </w:tabs>
-              <w:rPr>
-                <w:i/>
-                <w:iCs/>
-                <w:sz w:val="20"/>
-              </w:rPr>
-            </w:pPr>
-            <w:r>
-              <w:rPr>
-                <w:i/>
-                <w:iCs/>
-                <w:sz w:val="20"/>
-              </w:rPr>
-              <w:t xml:space="preserve">My Team’s Pending {count}  </w:t>
+            <w:proofErr w:type="gramEnd"/>
+          </w:p>
+          <w:p>
+            <w:pPr>
+              <w:tabs>
+                <w:tab w:val="left" w:pos="360"/>
+              </w:tabs>
+              <w:rPr>
+                <w:i/>
+                <w:iCs/>
+                <w:sz w:val="20"/>
+              </w:rPr>
+            </w:pPr>
+            <w:r>
+              <w:rPr>
+                <w:i/>
+                <w:iCs/>
+                <w:sz w:val="20"/>
+              </w:rPr>
+              <w:t>My Team’s Pending {</w:t>
+            </w:r>
+            <w:proofErr w:type="gramStart"/>
+            <w:r>
+              <w:rPr>
+                <w:i/>
+                <w:iCs/>
+                <w:sz w:val="20"/>
+              </w:rPr>
+              <w:t xml:space="preserve">count}  </w:t>
             </w:r>
             <w:r>
               <w:rPr>
@@ -9141,25 +9746,44 @@
               </w:rPr>
               <w:t>View</w:t>
             </w:r>
-          </w:p>
-          <w:p>
-            <w:pPr>
-              <w:tabs>
-                <w:tab w:val="left" w:pos="360"/>
-              </w:tabs>
-              <w:rPr>
-                <w:i/>
-                <w:iCs/>
-                <w:sz w:val="20"/>
-              </w:rPr>
-            </w:pPr>
-            <w:r>
-              <w:rPr>
-                <w:i/>
-                <w:iCs/>
-                <w:sz w:val="20"/>
-              </w:rPr>
-              <w:t xml:space="preserve">My Team’s Completed  {count}  </w:t>
+            <w:proofErr w:type="gramEnd"/>
+          </w:p>
+          <w:p>
+            <w:pPr>
+              <w:tabs>
+                <w:tab w:val="left" w:pos="360"/>
+              </w:tabs>
+              <w:rPr>
+                <w:i/>
+                <w:iCs/>
+                <w:sz w:val="20"/>
+              </w:rPr>
+            </w:pPr>
+            <w:r>
+              <w:rPr>
+                <w:i/>
+                <w:iCs/>
+                <w:sz w:val="20"/>
+              </w:rPr>
+              <w:t xml:space="preserve">My Team’s </w:t>
+            </w:r>
+            <w:proofErr w:type="gramStart"/>
+            <w:r>
+              <w:rPr>
+                <w:i/>
+                <w:iCs/>
+                <w:sz w:val="20"/>
+              </w:rPr>
+              <w:t>Completed  {</w:t>
+            </w:r>
+            <w:proofErr w:type="gramEnd"/>
+            <w:r>
+              <w:rPr>
+                <w:i/>
+                <w:iCs/>
+                <w:sz w:val="20"/>
+              </w:rPr>
+              <w:t xml:space="preserve">count}  </w:t>
             </w:r>
             <w:r>
               <w:rPr>
@@ -9186,15 +9810,33 @@
                 <w:iCs/>
                 <w:sz w:val="20"/>
               </w:rPr>
-              <w:t>My Submissions</w:t>
-            </w:r>
-            <w:r>
-              <w:rPr>
-                <w:i/>
-                <w:iCs/>
-                <w:sz w:val="20"/>
-              </w:rPr>
-              <w:t xml:space="preserve">  {count}  </w:t>
+              <w:t xml:space="preserve">My </w:t>
+            </w:r>
+            <w:proofErr w:type="gramStart"/>
+            <w:r>
+              <w:rPr>
+                <w:i/>
+                <w:iCs/>
+                <w:sz w:val="20"/>
+              </w:rPr>
+              <w:t>Submissions</w:t>
+            </w:r>
+            <w:r>
+              <w:rPr>
+                <w:i/>
+                <w:iCs/>
+                <w:sz w:val="20"/>
+              </w:rPr>
+              <w:t xml:space="preserve">  {</w:t>
+            </w:r>
+            <w:proofErr w:type="gramEnd"/>
+            <w:r>
+              <w:rPr>
+                <w:i/>
+                <w:iCs/>
+                <w:sz w:val="20"/>
+              </w:rPr>
+              <w:t xml:space="preserve">count}  </w:t>
             </w:r>
             <w:r>
               <w:rPr>
@@ -9389,7 +10031,15 @@
                 <w:sz w:val="18"/>
                 <w:szCs w:val="18"/>
               </w:rPr>
-              <w:t>-1</w:t>
+              <w:t>-</w:t>
+            </w:r>
+            <w:proofErr w:type="gramStart"/>
+            <w:r>
+              <w:rPr>
+                <w:sz w:val="18"/>
+                <w:szCs w:val="18"/>
+              </w:rPr>
+              <w:t>1</w:t>
             </w:r>
             <w:r>
               <w:rPr>
@@ -9398,6 +10048,7 @@
               </w:rPr>
               <w:t>6;</w:t>
             </w:r>
+            <w:proofErr w:type="gramEnd"/>
           </w:p>
           <w:p>
             <w:pPr>
@@ -9726,6 +10377,7 @@
               </w:rPr>
               <w:t>-</w:t>
             </w:r>
+            <w:proofErr w:type="gramStart"/>
             <w:r>
               <w:rPr>
                 <w:sz w:val="18"/>
@@ -9733,6 +10385,7 @@
               </w:rPr>
               <w:t>17;</w:t>
             </w:r>
+            <w:proofErr w:type="gramEnd"/>
           </w:p>
           <w:p>
             <w:pPr>
@@ -9781,34 +10434,50 @@
               <w:rPr>
                 <w:sz w:val="20"/>
               </w:rPr>
-              <w:t>Review page displays to allow user to enter log new summary;</w:t>
-            </w:r>
-          </w:p>
-          <w:p>
-            <w:pPr>
-              <w:tabs>
-                <w:tab w:val="left" w:pos="360"/>
-              </w:tabs>
-              <w:rPr>
-                <w:sz w:val="20"/>
-              </w:rPr>
-            </w:pPr>
-          </w:p>
-          <w:p>
-            <w:pPr>
-              <w:tabs>
-                <w:tab w:val="left" w:pos="360"/>
-              </w:tabs>
-              <w:rPr>
-                <w:sz w:val="20"/>
-              </w:rPr>
-            </w:pPr>
-            <w:r>
-              <w:rPr>
-                <w:sz w:val="20"/>
-              </w:rPr>
-              <w:t>Historical summary displays;</w:t>
-            </w:r>
+              <w:t xml:space="preserve">Review page displays to allow user to enter log new </w:t>
+            </w:r>
+            <w:proofErr w:type="gramStart"/>
+            <w:r>
+              <w:rPr>
+                <w:sz w:val="20"/>
+              </w:rPr>
+              <w:t>summary;</w:t>
+            </w:r>
+            <w:proofErr w:type="gramEnd"/>
+          </w:p>
+          <w:p>
+            <w:pPr>
+              <w:tabs>
+                <w:tab w:val="left" w:pos="360"/>
+              </w:tabs>
+              <w:rPr>
+                <w:sz w:val="20"/>
+              </w:rPr>
+            </w:pPr>
+          </w:p>
+          <w:p>
+            <w:pPr>
+              <w:tabs>
+                <w:tab w:val="left" w:pos="360"/>
+              </w:tabs>
+              <w:rPr>
+                <w:sz w:val="20"/>
+              </w:rPr>
+            </w:pPr>
+            <w:r>
+              <w:rPr>
+                <w:sz w:val="20"/>
+              </w:rPr>
+              <w:t xml:space="preserve">Historical summary </w:t>
+            </w:r>
+            <w:proofErr w:type="gramStart"/>
+            <w:r>
+              <w:rPr>
+                <w:sz w:val="20"/>
+              </w:rPr>
+              <w:t>displays;</w:t>
+            </w:r>
+            <w:proofErr w:type="gramEnd"/>
           </w:p>
           <w:p>
             <w:pPr>
@@ -9824,7 +10493,21 @@
               <w:rPr>
                 <w:sz w:val="20"/>
               </w:rPr>
-              <w:t xml:space="preserve">Each evaluation displays with detailed information; </w:t>
+              <w:t xml:space="preserve">Each evaluation displays with detailed </w:t>
+            </w:r>
+            <w:proofErr w:type="gramStart"/>
+            <w:r>
+              <w:rPr>
+                <w:sz w:val="20"/>
+              </w:rPr>
+              <w:t>information;</w:t>
+            </w:r>
+            <w:proofErr w:type="gramEnd"/>
+            <w:r>
+              <w:rPr>
+                <w:sz w:val="20"/>
+              </w:rPr>
+              <w:t xml:space="preserve"> </w:t>
             </w:r>
           </w:p>
           <w:p>
@@ -10103,6 +10786,7 @@
               </w:rPr>
               <w:t>-</w:t>
             </w:r>
+            <w:proofErr w:type="gramStart"/>
             <w:r>
               <w:rPr>
                 <w:sz w:val="18"/>
@@ -10110,25 +10794,35 @@
               </w:rPr>
               <w:t>18;</w:t>
             </w:r>
-          </w:p>
-          <w:p>
-            <w:pPr>
-              <w:tabs>
-                <w:tab w:val="left" w:pos="360"/>
-              </w:tabs>
-              <w:jc w:val="center"/>
-              <w:rPr>
-                <w:sz w:val="18"/>
-                <w:szCs w:val="18"/>
-              </w:rPr>
-            </w:pPr>
-            <w:r>
-              <w:rPr>
-                <w:sz w:val="18"/>
-                <w:szCs w:val="18"/>
-              </w:rPr>
-              <w:t>Enter log summary;</w:t>
-            </w:r>
+            <w:proofErr w:type="gramEnd"/>
+          </w:p>
+          <w:p>
+            <w:pPr>
+              <w:tabs>
+                <w:tab w:val="left" w:pos="360"/>
+              </w:tabs>
+              <w:jc w:val="center"/>
+              <w:rPr>
+                <w:sz w:val="18"/>
+                <w:szCs w:val="18"/>
+              </w:rPr>
+            </w:pPr>
+            <w:r>
+              <w:rPr>
+                <w:sz w:val="18"/>
+                <w:szCs w:val="18"/>
+              </w:rPr>
+              <w:t xml:space="preserve">Enter log </w:t>
+            </w:r>
+            <w:proofErr w:type="gramStart"/>
+            <w:r>
+              <w:rPr>
+                <w:sz w:val="18"/>
+                <w:szCs w:val="18"/>
+              </w:rPr>
+              <w:t>summary;</w:t>
+            </w:r>
+            <w:proofErr w:type="gramEnd"/>
           </w:p>
           <w:p>
             <w:pPr>
@@ -10373,6 +11067,7 @@
               </w:rPr>
               <w:t>-</w:t>
             </w:r>
+            <w:proofErr w:type="gramStart"/>
             <w:r>
               <w:rPr>
                 <w:sz w:val="18"/>
@@ -10380,6 +11075,7 @@
               </w:rPr>
               <w:t>19;</w:t>
             </w:r>
+            <w:proofErr w:type="gramEnd"/>
           </w:p>
           <w:p>
             <w:pPr>
@@ -10428,66 +11124,75 @@
               <w:rPr>
                 <w:sz w:val="20"/>
               </w:rPr>
-              <w:t>Review page displays allowing user to enter coaching date and coaching details;</w:t>
-            </w:r>
-          </w:p>
-          <w:p>
-            <w:pPr>
-              <w:tabs>
-                <w:tab w:val="left" w:pos="360"/>
-              </w:tabs>
-              <w:rPr>
-                <w:sz w:val="20"/>
-              </w:rPr>
-            </w:pPr>
-          </w:p>
-          <w:p>
-            <w:pPr>
-              <w:tabs>
-                <w:tab w:val="left" w:pos="360"/>
-              </w:tabs>
-              <w:rPr>
-                <w:sz w:val="20"/>
-              </w:rPr>
-            </w:pPr>
-            <w:r>
-              <w:rPr>
-                <w:sz w:val="20"/>
-              </w:rPr>
-              <w:t>Each evaluation displays without detailed information;</w:t>
-            </w:r>
-          </w:p>
-          <w:p>
-            <w:pPr>
-              <w:tabs>
-                <w:tab w:val="left" w:pos="360"/>
-              </w:tabs>
-              <w:rPr>
-                <w:sz w:val="20"/>
-              </w:rPr>
-            </w:pPr>
-          </w:p>
-          <w:p>
-            <w:pPr>
-              <w:tabs>
-                <w:tab w:val="left" w:pos="360"/>
-              </w:tabs>
-              <w:rPr>
-                <w:sz w:val="20"/>
-              </w:rPr>
-            </w:pPr>
-            <w:r>
-              <w:rPr>
-                <w:sz w:val="20"/>
-              </w:rPr>
-              <w:t xml:space="preserve">Log summary, coaching notes, supervisor review information, </w:t>
-            </w:r>
-            <w:r>
-              <w:rPr>
-                <w:sz w:val="20"/>
-              </w:rPr>
-              <w:lastRenderedPageBreak/>
-              <w:t>employee review information and employee comments display.</w:t>
+              <w:t xml:space="preserve">Review page displays allowing user to enter coaching date and coaching </w:t>
+            </w:r>
+            <w:proofErr w:type="gramStart"/>
+            <w:r>
+              <w:rPr>
+                <w:sz w:val="20"/>
+              </w:rPr>
+              <w:t>details;</w:t>
+            </w:r>
+            <w:proofErr w:type="gramEnd"/>
+          </w:p>
+          <w:p>
+            <w:pPr>
+              <w:tabs>
+                <w:tab w:val="left" w:pos="360"/>
+              </w:tabs>
+              <w:rPr>
+                <w:sz w:val="20"/>
+              </w:rPr>
+            </w:pPr>
+          </w:p>
+          <w:p>
+            <w:pPr>
+              <w:tabs>
+                <w:tab w:val="left" w:pos="360"/>
+              </w:tabs>
+              <w:rPr>
+                <w:sz w:val="20"/>
+              </w:rPr>
+            </w:pPr>
+            <w:r>
+              <w:rPr>
+                <w:sz w:val="20"/>
+              </w:rPr>
+              <w:t xml:space="preserve">Each evaluation displays without detailed </w:t>
+            </w:r>
+            <w:proofErr w:type="gramStart"/>
+            <w:r>
+              <w:rPr>
+                <w:sz w:val="20"/>
+              </w:rPr>
+              <w:t>information;</w:t>
+            </w:r>
+            <w:proofErr w:type="gramEnd"/>
+          </w:p>
+          <w:p>
+            <w:pPr>
+              <w:tabs>
+                <w:tab w:val="left" w:pos="360"/>
+              </w:tabs>
+              <w:rPr>
+                <w:sz w:val="20"/>
+              </w:rPr>
+            </w:pPr>
+          </w:p>
+          <w:p>
+            <w:pPr>
+              <w:tabs>
+                <w:tab w:val="left" w:pos="360"/>
+              </w:tabs>
+              <w:rPr>
+                <w:sz w:val="20"/>
+              </w:rPr>
+            </w:pPr>
+            <w:r>
+              <w:rPr>
+                <w:sz w:val="20"/>
+              </w:rPr>
+              <w:t>Log summary, coaching notes, supervisor review information, employee review information and employee comments display.</w:t>
             </w:r>
           </w:p>
         </w:tc>
@@ -10676,6 +11381,7 @@
               </w:rPr>
               <w:t>-</w:t>
             </w:r>
+            <w:proofErr w:type="gramStart"/>
             <w:r>
               <w:rPr>
                 <w:sz w:val="18"/>
@@ -10683,25 +11389,35 @@
               </w:rPr>
               <w:t>20;</w:t>
             </w:r>
-          </w:p>
-          <w:p>
-            <w:pPr>
-              <w:tabs>
-                <w:tab w:val="left" w:pos="360"/>
-              </w:tabs>
-              <w:jc w:val="center"/>
-              <w:rPr>
-                <w:sz w:val="18"/>
-                <w:szCs w:val="18"/>
-              </w:rPr>
-            </w:pPr>
-            <w:r>
-              <w:rPr>
-                <w:sz w:val="18"/>
-                <w:szCs w:val="18"/>
-              </w:rPr>
-              <w:t>Enter coaching date, and coaching details;</w:t>
-            </w:r>
+            <w:proofErr w:type="gramEnd"/>
+          </w:p>
+          <w:p>
+            <w:pPr>
+              <w:tabs>
+                <w:tab w:val="left" w:pos="360"/>
+              </w:tabs>
+              <w:jc w:val="center"/>
+              <w:rPr>
+                <w:sz w:val="18"/>
+                <w:szCs w:val="18"/>
+              </w:rPr>
+            </w:pPr>
+            <w:r>
+              <w:rPr>
+                <w:sz w:val="18"/>
+                <w:szCs w:val="18"/>
+              </w:rPr>
+              <w:t xml:space="preserve">Enter coaching date, and coaching </w:t>
+            </w:r>
+            <w:proofErr w:type="gramStart"/>
+            <w:r>
+              <w:rPr>
+                <w:sz w:val="18"/>
+                <w:szCs w:val="18"/>
+              </w:rPr>
+              <w:t>details;</w:t>
+            </w:r>
+            <w:proofErr w:type="gramEnd"/>
           </w:p>
           <w:p>
             <w:pPr>
@@ -10759,8 +11475,16 @@
               <w:rPr>
                 <w:sz w:val="20"/>
               </w:rPr>
-              <w:t>Log successfully submitted and updated in database;</w:t>
-            </w:r>
+              <w:t xml:space="preserve">Log successfully submitted and updated in </w:t>
+            </w:r>
+            <w:proofErr w:type="gramStart"/>
+            <w:r>
+              <w:rPr>
+                <w:sz w:val="20"/>
+              </w:rPr>
+              <w:t>database;</w:t>
+            </w:r>
+            <w:proofErr w:type="gramEnd"/>
           </w:p>
           <w:p>
             <w:pPr>
@@ -11067,7 +11791,16 @@
                 <w:iCs/>
                 <w:sz w:val="20"/>
               </w:rPr>
-              <w:t xml:space="preserve">My Pending Review {count}  </w:t>
+              <w:t>My Pending Review {</w:t>
+            </w:r>
+            <w:proofErr w:type="gramStart"/>
+            <w:r>
+              <w:rPr>
+                <w:i/>
+                <w:iCs/>
+                <w:sz w:val="20"/>
+              </w:rPr>
+              <w:t xml:space="preserve">count}  </w:t>
             </w:r>
             <w:r>
               <w:rPr>
@@ -11078,25 +11811,35 @@
               </w:rPr>
               <w:t>View</w:t>
             </w:r>
-          </w:p>
-          <w:p>
-            <w:pPr>
-              <w:tabs>
-                <w:tab w:val="left" w:pos="360"/>
-              </w:tabs>
-              <w:rPr>
-                <w:i/>
-                <w:iCs/>
-                <w:sz w:val="20"/>
-              </w:rPr>
-            </w:pPr>
-            <w:r>
-              <w:rPr>
-                <w:i/>
-                <w:iCs/>
-                <w:sz w:val="20"/>
-              </w:rPr>
-              <w:t xml:space="preserve">My Pending Follow-up Preparation {count}  </w:t>
+            <w:proofErr w:type="gramEnd"/>
+          </w:p>
+          <w:p>
+            <w:pPr>
+              <w:tabs>
+                <w:tab w:val="left" w:pos="360"/>
+              </w:tabs>
+              <w:rPr>
+                <w:i/>
+                <w:iCs/>
+                <w:sz w:val="20"/>
+              </w:rPr>
+            </w:pPr>
+            <w:r>
+              <w:rPr>
+                <w:i/>
+                <w:iCs/>
+                <w:sz w:val="20"/>
+              </w:rPr>
+              <w:t>My Pending Follow-up Preparation {</w:t>
+            </w:r>
+            <w:proofErr w:type="gramStart"/>
+            <w:r>
+              <w:rPr>
+                <w:i/>
+                <w:iCs/>
+                <w:sz w:val="20"/>
+              </w:rPr>
+              <w:t xml:space="preserve">count}  </w:t>
             </w:r>
             <w:r>
               <w:rPr>
@@ -11107,25 +11850,35 @@
               </w:rPr>
               <w:t>View</w:t>
             </w:r>
-          </w:p>
-          <w:p>
-            <w:pPr>
-              <w:tabs>
-                <w:tab w:val="left" w:pos="360"/>
-              </w:tabs>
-              <w:rPr>
-                <w:i/>
-                <w:iCs/>
-                <w:sz w:val="20"/>
-              </w:rPr>
-            </w:pPr>
-            <w:r>
-              <w:rPr>
-                <w:i/>
-                <w:iCs/>
-                <w:sz w:val="20"/>
-              </w:rPr>
-              <w:t xml:space="preserve">My Pending Follow-up Coaching {count}  </w:t>
+            <w:proofErr w:type="gramEnd"/>
+          </w:p>
+          <w:p>
+            <w:pPr>
+              <w:tabs>
+                <w:tab w:val="left" w:pos="360"/>
+              </w:tabs>
+              <w:rPr>
+                <w:i/>
+                <w:iCs/>
+                <w:sz w:val="20"/>
+              </w:rPr>
+            </w:pPr>
+            <w:r>
+              <w:rPr>
+                <w:i/>
+                <w:iCs/>
+                <w:sz w:val="20"/>
+              </w:rPr>
+              <w:t>My Pending Follow-up Coaching {</w:t>
+            </w:r>
+            <w:proofErr w:type="gramStart"/>
+            <w:r>
+              <w:rPr>
+                <w:i/>
+                <w:iCs/>
+                <w:sz w:val="20"/>
+              </w:rPr>
+              <w:t xml:space="preserve">count}  </w:t>
             </w:r>
             <w:r>
               <w:rPr>
@@ -11136,25 +11889,35 @@
               </w:rPr>
               <w:t>View</w:t>
             </w:r>
-          </w:p>
-          <w:p>
-            <w:pPr>
-              <w:tabs>
-                <w:tab w:val="left" w:pos="360"/>
-              </w:tabs>
-              <w:rPr>
-                <w:i/>
-                <w:iCs/>
-                <w:sz w:val="20"/>
-              </w:rPr>
-            </w:pPr>
-            <w:r>
-              <w:rPr>
-                <w:i/>
-                <w:iCs/>
-                <w:sz w:val="20"/>
-              </w:rPr>
-              <w:t xml:space="preserve">My Team’s Pending {count}  </w:t>
+            <w:proofErr w:type="gramEnd"/>
+          </w:p>
+          <w:p>
+            <w:pPr>
+              <w:tabs>
+                <w:tab w:val="left" w:pos="360"/>
+              </w:tabs>
+              <w:rPr>
+                <w:i/>
+                <w:iCs/>
+                <w:sz w:val="20"/>
+              </w:rPr>
+            </w:pPr>
+            <w:r>
+              <w:rPr>
+                <w:i/>
+                <w:iCs/>
+                <w:sz w:val="20"/>
+              </w:rPr>
+              <w:t>My Team’s Pending {</w:t>
+            </w:r>
+            <w:proofErr w:type="gramStart"/>
+            <w:r>
+              <w:rPr>
+                <w:i/>
+                <w:iCs/>
+                <w:sz w:val="20"/>
+              </w:rPr>
+              <w:t xml:space="preserve">count}  </w:t>
             </w:r>
             <w:r>
               <w:rPr>
@@ -11165,25 +11928,44 @@
               </w:rPr>
               <w:t>View</w:t>
             </w:r>
-          </w:p>
-          <w:p>
-            <w:pPr>
-              <w:tabs>
-                <w:tab w:val="left" w:pos="360"/>
-              </w:tabs>
-              <w:rPr>
-                <w:i/>
-                <w:iCs/>
-                <w:sz w:val="20"/>
-              </w:rPr>
-            </w:pPr>
-            <w:r>
-              <w:rPr>
-                <w:i/>
-                <w:iCs/>
-                <w:sz w:val="20"/>
-              </w:rPr>
-              <w:t xml:space="preserve">My Team’s Completed  {count}  </w:t>
+            <w:proofErr w:type="gramEnd"/>
+          </w:p>
+          <w:p>
+            <w:pPr>
+              <w:tabs>
+                <w:tab w:val="left" w:pos="360"/>
+              </w:tabs>
+              <w:rPr>
+                <w:i/>
+                <w:iCs/>
+                <w:sz w:val="20"/>
+              </w:rPr>
+            </w:pPr>
+            <w:r>
+              <w:rPr>
+                <w:i/>
+                <w:iCs/>
+                <w:sz w:val="20"/>
+              </w:rPr>
+              <w:t xml:space="preserve">My Team’s </w:t>
+            </w:r>
+            <w:proofErr w:type="gramStart"/>
+            <w:r>
+              <w:rPr>
+                <w:i/>
+                <w:iCs/>
+                <w:sz w:val="20"/>
+              </w:rPr>
+              <w:t>Completed  {</w:t>
+            </w:r>
+            <w:proofErr w:type="gramEnd"/>
+            <w:r>
+              <w:rPr>
+                <w:i/>
+                <w:iCs/>
+                <w:sz w:val="20"/>
+              </w:rPr>
+              <w:t xml:space="preserve">count}  </w:t>
             </w:r>
             <w:r>
               <w:rPr>
@@ -11210,15 +11992,33 @@
                 <w:iCs/>
                 <w:sz w:val="20"/>
               </w:rPr>
-              <w:t>My Submissions</w:t>
-            </w:r>
-            <w:r>
-              <w:rPr>
-                <w:i/>
-                <w:iCs/>
-                <w:sz w:val="20"/>
-              </w:rPr>
-              <w:t xml:space="preserve">  {count}  </w:t>
+              <w:t xml:space="preserve">My </w:t>
+            </w:r>
+            <w:proofErr w:type="gramStart"/>
+            <w:r>
+              <w:rPr>
+                <w:i/>
+                <w:iCs/>
+                <w:sz w:val="20"/>
+              </w:rPr>
+              <w:t>Submissions</w:t>
+            </w:r>
+            <w:r>
+              <w:rPr>
+                <w:i/>
+                <w:iCs/>
+                <w:sz w:val="20"/>
+              </w:rPr>
+              <w:t xml:space="preserve">  {</w:t>
+            </w:r>
+            <w:proofErr w:type="gramEnd"/>
+            <w:r>
+              <w:rPr>
+                <w:i/>
+                <w:iCs/>
+                <w:sz w:val="20"/>
+              </w:rPr>
+              <w:t xml:space="preserve">count}  </w:t>
             </w:r>
             <w:r>
               <w:rPr>
@@ -11384,6 +12184,7 @@
               </w:rPr>
               <w:t>-QN-</w:t>
             </w:r>
+            <w:proofErr w:type="gramStart"/>
             <w:r>
               <w:rPr>
                 <w:sz w:val="20"/>
@@ -11396,6 +12197,7 @@
               </w:rPr>
               <w:t>;</w:t>
             </w:r>
+            <w:proofErr w:type="gramEnd"/>
           </w:p>
           <w:p>
             <w:pPr>
@@ -11691,6 +12493,7 @@
               </w:rPr>
               <w:t>-QN-</w:t>
             </w:r>
+            <w:proofErr w:type="gramStart"/>
             <w:r>
               <w:rPr>
                 <w:sz w:val="20"/>
@@ -11703,6 +12506,7 @@
               </w:rPr>
               <w:t>;</w:t>
             </w:r>
+            <w:proofErr w:type="gramEnd"/>
           </w:p>
           <w:p>
             <w:pPr>
@@ -11804,8 +12608,16 @@
               <w:rPr>
                 <w:sz w:val="20"/>
               </w:rPr>
-              <w:t>Log summary and linked additional monitoring logs display;</w:t>
-            </w:r>
+              <w:t xml:space="preserve">Log summary and linked additional monitoring logs </w:t>
+            </w:r>
+            <w:proofErr w:type="gramStart"/>
+            <w:r>
+              <w:rPr>
+                <w:sz w:val="20"/>
+              </w:rPr>
+              <w:t>display;</w:t>
+            </w:r>
+            <w:proofErr w:type="gramEnd"/>
           </w:p>
           <w:p>
             <w:pPr>
@@ -11962,20 +12774,75 @@
               <w:rPr>
                 <w:sz w:val="20"/>
               </w:rPr>
-              <w:t>09/</w:t>
-            </w:r>
-            <w:r>
-              <w:rPr>
-                <w:sz w:val="20"/>
-              </w:rPr>
-              <w:t>21</w:t>
-            </w:r>
-            <w:r>
-              <w:rPr>
-                <w:sz w:val="20"/>
-              </w:rPr>
-              <w:t>/2021</w:t>
-            </w:r>
+              <w:lastRenderedPageBreak/>
+              <w:t>0</w:t>
+            </w:r>
+            <w:ins w:id="12" w:author="Huang, Lili" w:date="2022-02-22T10:17:00Z">
+              <w:r>
+                <w:rPr>
+                  <w:sz w:val="20"/>
+                </w:rPr>
+                <w:t>2</w:t>
+              </w:r>
+            </w:ins>
+            <w:del w:id="13" w:author="Huang, Lili" w:date="2022-02-22T10:17:00Z">
+              <w:r>
+                <w:rPr>
+                  <w:sz w:val="20"/>
+                </w:rPr>
+                <w:delText>9</w:delText>
+              </w:r>
+            </w:del>
+            <w:r>
+              <w:rPr>
+                <w:sz w:val="20"/>
+              </w:rPr>
+              <w:t>/</w:t>
+            </w:r>
+            <w:r>
+              <w:rPr>
+                <w:sz w:val="20"/>
+              </w:rPr>
+              <w:t>2</w:t>
+            </w:r>
+            <w:ins w:id="14" w:author="Huang, Lili" w:date="2022-02-22T10:17:00Z">
+              <w:r>
+                <w:rPr>
+                  <w:sz w:val="20"/>
+                </w:rPr>
+                <w:t>2</w:t>
+              </w:r>
+            </w:ins>
+            <w:del w:id="15" w:author="Huang, Lili" w:date="2022-02-22T10:17:00Z">
+              <w:r>
+                <w:rPr>
+                  <w:sz w:val="20"/>
+                </w:rPr>
+                <w:delText>1</w:delText>
+              </w:r>
+            </w:del>
+            <w:r>
+              <w:rPr>
+                <w:sz w:val="20"/>
+              </w:rPr>
+              <w:t>/202</w:t>
+            </w:r>
+            <w:ins w:id="16" w:author="Huang, Lili" w:date="2022-02-22T10:17:00Z">
+              <w:r>
+                <w:rPr>
+                  <w:sz w:val="20"/>
+                </w:rPr>
+                <w:t>2</w:t>
+              </w:r>
+            </w:ins>
+            <w:del w:id="17" w:author="Huang, Lili" w:date="2022-02-22T10:17:00Z">
+              <w:r>
+                <w:rPr>
+                  <w:sz w:val="20"/>
+                </w:rPr>
+                <w:delText>1</w:delText>
+              </w:r>
+            </w:del>
           </w:p>
         </w:tc>
         <w:tc>
@@ -12339,7 +13206,7 @@
         </mc:Choice>
         <mc:Fallback>
           <w:pict>
-            <v:line w14:anchorId="17D0E2B0" id="Line 4" o:spid="_x0000_s1026" style="position:absolute;z-index:251666944;visibility:visible;mso-wrap-style:square;mso-width-percent:0;mso-height-percent:0;mso-wrap-distance-left:9pt;mso-wrap-distance-top:0;mso-wrap-distance-right:9pt;mso-wrap-distance-bottom:0;mso-position-horizontal:absolute;mso-position-horizontal-relative:text;mso-position-vertical:absolute;mso-position-vertical-relative:text;mso-width-percent:0;mso-height-percent:0;mso-width-relative:page;mso-height-relative:page" from="0,4.8pt" to="10in,4.8pt" o:gfxdata="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" o:allowincell="f"/>
+            <v:line w14:anchorId="36DEA282" id="Line 4" o:spid="_x0000_s1026" style="position:absolute;z-index:251666944;visibility:visible;mso-wrap-style:square;mso-width-percent:0;mso-height-percent:0;mso-wrap-distance-left:9pt;mso-wrap-distance-top:0;mso-wrap-distance-right:9pt;mso-wrap-distance-bottom:0;mso-position-horizontal:absolute;mso-position-horizontal-relative:text;mso-position-vertical:absolute;mso-position-vertical-relative:text;mso-width-percent:0;mso-height-percent:0;mso-width-relative:page;mso-height-relative:page" from="0,4.8pt" to="10in,4.8pt" o:gfxdata="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" o:allowincell="f"/>
           </w:pict>
         </mc:Fallback>
       </mc:AlternateContent>
@@ -12578,7 +13445,7 @@
         </mc:Choice>
         <mc:Fallback>
           <w:pict>
-            <v:line w14:anchorId="0AAC9C84" id="Line 1" o:spid="_x0000_s1026" style="position:absolute;z-index:251647488;visibility:visible;mso-wrap-style:square;mso-width-percent:0;mso-height-percent:0;mso-wrap-distance-left:9pt;mso-wrap-distance-top:0;mso-wrap-distance-right:9pt;mso-wrap-distance-bottom:0;mso-position-horizontal:absolute;mso-position-horizontal-relative:text;mso-position-vertical:absolute;mso-position-vertical-relative:text;mso-width-percent:0;mso-height-percent:0;mso-width-relative:page;mso-height-relative:page" from="0,14.4pt" to="10in,14.4pt" o:gfxdata="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" o:allowincell="f"/>
+            <v:line w14:anchorId="7799299C" id="Line 1" o:spid="_x0000_s1026" style="position:absolute;z-index:251647488;visibility:visible;mso-wrap-style:square;mso-width-percent:0;mso-height-percent:0;mso-wrap-distance-left:9pt;mso-wrap-distance-top:0;mso-wrap-distance-right:9pt;mso-wrap-distance-bottom:0;mso-position-horizontal:absolute;mso-position-horizontal-relative:text;mso-position-vertical:absolute;mso-position-vertical-relative:text;mso-width-percent:0;mso-height-percent:0;mso-width-relative:page;mso-height-relative:page" from="0,14.4pt" to="10in,14.4pt" o:gfxdata="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" o:allowincell="f"/>
           </w:pict>
         </mc:Fallback>
       </mc:AlternateContent>
@@ -17144,6 +18011,14 @@
     <w:abstractNumId w:val="15"/>
   </w:num>
 </w:numbering>
+</file>
+
+<file path=word/people.xml><?xml version="1.0" encoding="utf-8"?>
+<w15:people xmlns:wpc="http://schemas.microsoft.com/office/word/2010/wordprocessingCanvas" xmlns:cx="http://schemas.microsoft.com/office/drawing/2014/chartex" xmlns:cx1="http://schemas.microsoft.com/office/drawing/2015/9/8/chartex" xmlns:cx2="http://schemas.microsoft.com/office/drawing/2015/10/21/chartex" xmlns:cx3="http://schemas.microsoft.com/office/drawing/2016/5/9/chartex" xmlns:cx4="http://schemas.microsoft.com/office/drawing/2016/5/10/chartex" xmlns:cx5="http://schemas.microsoft.com/office/drawing/2016/5/11/chartex" xmlns:cx6="http://schemas.microsoft.com/office/drawing/2016/5/12/chartex" xmlns:cx7="http://schemas.microsoft.com/office/drawing/2016/5/13/chartex" xmlns:cx8="http://schemas.microsoft.com/office/drawing/2016/5/14/chartex" xmlns:mc="http://schemas.openxmlformats.org/markup-compatibility/2006" xmlns:aink="http://schemas.microsoft.com/office/drawing/2016/ink" xmlns:am3d="http://schemas.microsoft.com/office/drawing/2017/model3d" xmlns:o="urn:schemas-microsoft-com:office:office" xmlns:r="http://schemas.openxmlformats.org/officeDocument/2006/relationships" xmlns:m="http://schemas.openxmlformats.org/officeDocument/2006/math" xmlns:v="urn:schemas-microsoft-com:vml" xmlns:wp14="http://schemas.microsoft.com/office/word/2010/wordprocessingDrawing" xmlns:wp="http://schemas.openxmlformats.org/drawingml/2006/wordprocessingDrawing" xmlns:w10="urn:schemas-microsoft-com:office:word" xmlns:w="http://schemas.openxmlformats.org/wordprocessingml/2006/main" xmlns:w14="http://schemas.microsoft.com/office/word/2010/wordml" xmlns:w15="http://schemas.microsoft.com/office/word/2012/wordml" xmlns:w16cex="http://schemas.microsoft.com/office/word/2018/wordml/cex" xmlns:w16cid="http://schemas.microsoft.com/office/word/2016/wordml/cid" xmlns:w16="http://schemas.microsoft.com/office/word/2018/wordml" xmlns:w16sdtdh="http://schemas.microsoft.com/office/word/2020/wordml/sdtdatahash" xmlns:w16se="http://schemas.microsoft.com/office/word/2015/wordml/symex" xmlns:wpg="http://schemas.microsoft.com/office/word/2010/wordprocessingGroup" xmlns:wpi="http://schemas.microsoft.com/office/word/2010/wordprocessingInk" xmlns:wne="http://schemas.microsoft.com/office/word/2006/wordml" xmlns:wps="http://schemas.microsoft.com/office/word/2010/wordprocessingShape" mc:Ignorable="w14 w15 w16se w16cid w16 w16cex w16sdtdh wp14">
+  <w15:person w15:author="Huang, Lili">
+    <w15:presenceInfo w15:providerId="AD" w15:userId="S::lilihuang@maximus.com::62084b72-7463-4b72-8e66-19edcbf4e565"/>
+  </w15:person>
+</w15:people>
 </file>
 
 <file path=word/styles.xml><?xml version="1.0" encoding="utf-8"?>

</xml_diff>

<commit_message>
27045 - QN feedback link display on Review Page. Display feedback text/link to users doing the review/coaching.
git-tfs-id: [https://tfs.omnicloud.local/tfs/cco%20program/]$/eCoaching_V2;C53151
</commit_message>
<xml_diff>
--- a/Unit Test/Web/CCO_eCoaching_Log_Review_QualityNow_UTC.docx
+++ b/Unit Test/Web/CCO_eCoaching_Log_Review_QualityNow_UTC.docx
@@ -784,14 +784,7 @@
               <w:rPr>
                 <w:sz w:val="20"/>
               </w:rPr>
-              <w:t xml:space="preserve">TFS 22256 – Quality Now </w:t>
-            </w:r>
-            <w:proofErr w:type="gramStart"/>
-            <w:r>
-              <w:rPr>
-                <w:sz w:val="20"/>
-              </w:rPr>
-              <w:t>enhancement</w:t>
+              <w:t>TFS 22256 – Quality Now enhancement</w:t>
             </w:r>
             <w:r>
               <w:rPr>
@@ -799,7 +792,6 @@
               </w:rPr>
               <w:t>;</w:t>
             </w:r>
-            <w:proofErr w:type="gramEnd"/>
           </w:p>
           <w:p>
             <w:pPr>
@@ -885,16 +877,8 @@
               <w:rPr>
                 <w:sz w:val="20"/>
               </w:rPr>
-              <w:t xml:space="preserve">TFS 22256 – Quality Now </w:t>
-            </w:r>
-            <w:proofErr w:type="gramStart"/>
-            <w:r>
-              <w:rPr>
-                <w:sz w:val="20"/>
-              </w:rPr>
-              <w:t>enhancement;</w:t>
-            </w:r>
-            <w:proofErr w:type="gramEnd"/>
+              <w:t>TFS 22256 – Quality Now enhancement;</w:t>
+            </w:r>
           </w:p>
           <w:p>
             <w:pPr>
@@ -974,16 +958,8 @@
               <w:rPr>
                 <w:sz w:val="20"/>
               </w:rPr>
-              <w:t xml:space="preserve">TFS 22256 – Quality Now </w:t>
-            </w:r>
-            <w:proofErr w:type="gramStart"/>
-            <w:r>
-              <w:rPr>
-                <w:sz w:val="20"/>
-              </w:rPr>
-              <w:t>enhancement;</w:t>
-            </w:r>
-            <w:proofErr w:type="gramEnd"/>
+              <w:t>TFS 22256 – Quality Now enhancement;</w:t>
+            </w:r>
           </w:p>
           <w:p>
             <w:pPr>
@@ -1065,23 +1041,7 @@
                 <w:color w:val="000000"/>
                 <w:sz w:val="20"/>
               </w:rPr>
-              <w:t xml:space="preserve">TFS 24326 </w:t>
-            </w:r>
-            <w:proofErr w:type="gramStart"/>
-            <w:r>
-              <w:rPr>
-                <w:color w:val="000000"/>
-                <w:sz w:val="20"/>
-              </w:rPr>
-              <w:t>–  eCL</w:t>
-            </w:r>
-            <w:proofErr w:type="gramEnd"/>
-            <w:r>
-              <w:rPr>
-                <w:color w:val="000000"/>
-                <w:sz w:val="20"/>
-              </w:rPr>
-              <w:t xml:space="preserve"> logs not displaying fields properly;</w:t>
+              <w:t>TFS 24326 –  eCL logs not displaying fields properly;</w:t>
             </w:r>
           </w:p>
           <w:p>
@@ -1201,17 +1161,8 @@
                 <w:color w:val="000000"/>
                 <w:sz w:val="20"/>
               </w:rPr>
-              <w:t xml:space="preserve">TFS 26094 – QNS workflow </w:t>
-            </w:r>
-            <w:proofErr w:type="gramStart"/>
-            <w:r>
-              <w:rPr>
-                <w:color w:val="000000"/>
-                <w:sz w:val="20"/>
-              </w:rPr>
-              <w:t>change;</w:t>
-            </w:r>
-            <w:proofErr w:type="gramEnd"/>
+              <w:t>TFS 26094 – QNS workflow change;</w:t>
+            </w:r>
           </w:p>
           <w:p>
             <w:pPr>
@@ -1255,9 +1206,6 @@
         </w:tc>
       </w:tr>
       <w:tr>
-        <w:trPr>
-          <w:ins w:id="2" w:author="Huang, Lili" w:date="2023-05-09T11:19:00Z"/>
-        </w:trPr>
         <w:tc>
           <w:tcPr>
             <w:tcW w:w="1440" w:type="dxa"/>
@@ -1268,16 +1216,207 @@
               <w:ind w:left="0"/>
               <w:jc w:val="left"/>
               <w:rPr>
-                <w:ins w:id="3" w:author="Huang, Lili" w:date="2023-05-09T11:19:00Z"/>
-                <w:sz w:val="20"/>
-              </w:rPr>
-            </w:pPr>
-            <w:ins w:id="4" w:author="Huang, Lili" w:date="2023-05-09T11:19:00Z">
+                <w:sz w:val="20"/>
+              </w:rPr>
+            </w:pPr>
+            <w:r>
+              <w:rPr>
+                <w:sz w:val="20"/>
+              </w:rPr>
+              <w:t>05/09/2023</w:t>
+            </w:r>
+          </w:p>
+        </w:tc>
+        <w:tc>
+          <w:tcPr>
+            <w:tcW w:w="7224" w:type="dxa"/>
+          </w:tcPr>
+          <w:p>
+            <w:pPr>
+              <w:pStyle w:val="hdr1"/>
+              <w:ind w:left="0"/>
+              <w:jc w:val="left"/>
+              <w:rPr>
+                <w:color w:val="444444"/>
+                <w:sz w:val="20"/>
+              </w:rPr>
+            </w:pPr>
+            <w:r>
+              <w:rPr>
+                <w:color w:val="444444"/>
+                <w:sz w:val="20"/>
+              </w:rPr>
+              <w:t>TFS 26568 - Add</w:t>
+            </w:r>
+            <w:r>
+              <w:rPr>
+                <w:color w:val="444444"/>
+                <w:sz w:val="20"/>
+              </w:rPr>
+              <w:t xml:space="preserve"> a link on the Quality Now eCLs to the Quality Now Feedback Form</w:t>
+            </w:r>
+            <w:r>
+              <w:rPr>
+                <w:color w:val="444444"/>
+                <w:sz w:val="20"/>
+              </w:rPr>
+              <w:t>.</w:t>
+            </w:r>
+          </w:p>
+          <w:p>
+            <w:pPr>
+              <w:pStyle w:val="hdr1"/>
+              <w:ind w:left="0"/>
+              <w:jc w:val="left"/>
+              <w:rPr>
+                <w:color w:val="444444"/>
+                <w:sz w:val="20"/>
+              </w:rPr>
+            </w:pPr>
+            <w:r>
+              <w:rPr>
+                <w:color w:val="444444"/>
+                <w:sz w:val="20"/>
+              </w:rPr>
+              <w:t>Updated:</w:t>
+            </w:r>
+          </w:p>
+          <w:p>
+            <w:pPr>
+              <w:pStyle w:val="hdr1"/>
+              <w:rPr>
+                <w:color w:val="444444"/>
+                <w:sz w:val="20"/>
+              </w:rPr>
+            </w:pPr>
+            <w:r>
+              <w:rPr>
+                <w:color w:val="444444"/>
+                <w:sz w:val="20"/>
+              </w:rPr>
+              <w:t>R-SUPERVISOR-QN-3</w:t>
+            </w:r>
+          </w:p>
+          <w:p>
+            <w:pPr>
+              <w:pStyle w:val="hdr1"/>
+              <w:rPr>
+                <w:color w:val="444444"/>
+                <w:sz w:val="20"/>
+              </w:rPr>
+            </w:pPr>
+            <w:r>
+              <w:rPr>
+                <w:color w:val="444444"/>
+                <w:sz w:val="20"/>
+              </w:rPr>
+              <w:t>R-SUPERVISOR-QN-4</w:t>
+            </w:r>
+          </w:p>
+          <w:p>
+            <w:pPr>
+              <w:pStyle w:val="hdr1"/>
+              <w:rPr>
+                <w:color w:val="444444"/>
+                <w:sz w:val="20"/>
+              </w:rPr>
+            </w:pPr>
+            <w:r>
+              <w:rPr>
+                <w:color w:val="444444"/>
+                <w:sz w:val="20"/>
+              </w:rPr>
+              <w:t>R-SUPERVISOR-QN-6</w:t>
+            </w:r>
+          </w:p>
+          <w:p>
+            <w:pPr>
+              <w:pStyle w:val="hdr1"/>
+              <w:rPr>
+                <w:color w:val="444444"/>
+                <w:sz w:val="20"/>
+              </w:rPr>
+            </w:pPr>
+            <w:r>
+              <w:rPr>
+                <w:color w:val="444444"/>
+                <w:sz w:val="20"/>
+              </w:rPr>
+              <w:t>R-SUPERVISOR-QN-9</w:t>
+            </w:r>
+          </w:p>
+          <w:p>
+            <w:pPr>
+              <w:pStyle w:val="hdr1"/>
+              <w:ind w:left="0"/>
+              <w:jc w:val="left"/>
+              <w:rPr>
+                <w:color w:val="444444"/>
+                <w:sz w:val="20"/>
+              </w:rPr>
+            </w:pPr>
+            <w:r>
+              <w:rPr>
+                <w:color w:val="444444"/>
+                <w:sz w:val="20"/>
+              </w:rPr>
+              <w:t xml:space="preserve">          </w:t>
+            </w:r>
+            <w:r>
+              <w:rPr>
+                <w:color w:val="444444"/>
+                <w:sz w:val="20"/>
+              </w:rPr>
+              <w:t>R-SUPERVISOR-QN-13</w:t>
+            </w:r>
+          </w:p>
+        </w:tc>
+        <w:tc>
+          <w:tcPr>
+            <w:tcW w:w="2790" w:type="dxa"/>
+          </w:tcPr>
+          <w:p>
+            <w:pPr>
+              <w:pStyle w:val="hdr1"/>
+              <w:ind w:left="0"/>
+              <w:jc w:val="left"/>
+              <w:rPr>
+                <w:sz w:val="20"/>
+              </w:rPr>
+            </w:pPr>
+            <w:r>
+              <w:rPr>
+                <w:sz w:val="20"/>
+              </w:rPr>
+              <w:t>Lili Huang</w:t>
+            </w:r>
+          </w:p>
+        </w:tc>
+      </w:tr>
+      <w:tr>
+        <w:trPr>
+          <w:ins w:id="2" w:author="Huang, Lili" w:date="2023-09-01T10:41:00Z"/>
+        </w:trPr>
+        <w:tc>
+          <w:tcPr>
+            <w:tcW w:w="1440" w:type="dxa"/>
+          </w:tcPr>
+          <w:p>
+            <w:pPr>
+              <w:pStyle w:val="hdr1"/>
+              <w:ind w:left="0"/>
+              <w:jc w:val="left"/>
+              <w:rPr>
+                <w:ins w:id="3" w:author="Huang, Lili" w:date="2023-09-01T10:41:00Z"/>
+                <w:sz w:val="20"/>
+              </w:rPr>
+            </w:pPr>
+            <w:ins w:id="4" w:author="Huang, Lili" w:date="2023-09-01T10:41:00Z">
               <w:r>
                 <w:rPr>
                   <w:sz w:val="20"/>
                 </w:rPr>
-                <w:t>05/09/2023</w:t>
+                <w:t>09/01/2023</w:t>
               </w:r>
             </w:ins>
           </w:p>
@@ -1292,25 +1431,129 @@
               <w:ind w:left="0"/>
               <w:jc w:val="left"/>
               <w:rPr>
-                <w:ins w:id="5" w:author="Huang, Lili" w:date="2023-05-09T11:26:00Z"/>
+                <w:ins w:id="5" w:author="Huang, Lili" w:date="2023-09-01T10:58:00Z"/>
                 <w:color w:val="444444"/>
                 <w:sz w:val="20"/>
               </w:rPr>
             </w:pPr>
-            <w:ins w:id="6" w:author="Huang, Lili" w:date="2023-05-09T11:20:00Z">
+            <w:ins w:id="6" w:author="Huang, Lili" w:date="2023-09-01T10:41:00Z">
               <w:r>
                 <w:rPr>
                   <w:color w:val="444444"/>
                   <w:sz w:val="20"/>
                 </w:rPr>
-                <w:t>TFS 26568 - Add</w:t>
+                <w:t xml:space="preserve">TFS </w:t>
               </w:r>
+            </w:ins>
+            <w:ins w:id="7" w:author="Huang, Lili" w:date="2023-09-01T10:42:00Z">
               <w:r>
                 <w:rPr>
                   <w:color w:val="444444"/>
                   <w:sz w:val="20"/>
                 </w:rPr>
-                <w:t xml:space="preserve"> a link on the Quality Now eCLs to the Quality Now Feedback Form</w:t>
+                <w:t>27045 – QN logs: new reviewers (r</w:t>
+              </w:r>
+            </w:ins>
+            <w:ins w:id="8" w:author="Huang, Lili" w:date="2023-09-01T10:43:00Z">
+              <w:r>
+                <w:rPr>
+                  <w:color w:val="444444"/>
+                  <w:sz w:val="20"/>
+                </w:rPr>
+                <w:t xml:space="preserve">e-assigned to) </w:t>
+              </w:r>
+            </w:ins>
+            <w:ins w:id="9" w:author="Huang, Lili" w:date="2023-09-01T10:42:00Z">
+              <w:r>
+                <w:rPr>
+                  <w:color w:val="444444"/>
+                  <w:sz w:val="20"/>
+                </w:rPr>
+                <w:t>are not seeing the feedback text/link</w:t>
+              </w:r>
+            </w:ins>
+            <w:ins w:id="10" w:author="Huang, Lili" w:date="2023-09-01T10:43:00Z">
+              <w:r>
+                <w:rPr>
+                  <w:color w:val="444444"/>
+                  <w:sz w:val="20"/>
+                </w:rPr>
+                <w:t xml:space="preserve"> on Review page</w:t>
+              </w:r>
+            </w:ins>
+            <w:ins w:id="11" w:author="Huang, Lili" w:date="2023-09-01T10:42:00Z">
+              <w:r>
+                <w:rPr>
+                  <w:color w:val="444444"/>
+                  <w:sz w:val="20"/>
+                </w:rPr>
+                <w:t>.</w:t>
+              </w:r>
+            </w:ins>
+          </w:p>
+          <w:p>
+            <w:pPr>
+              <w:pStyle w:val="hdr1"/>
+              <w:ind w:left="0"/>
+              <w:jc w:val="left"/>
+              <w:rPr>
+                <w:ins w:id="12" w:author="Huang, Lili" w:date="2023-09-01T10:41:00Z"/>
+                <w:color w:val="444444"/>
+                <w:sz w:val="20"/>
+              </w:rPr>
+            </w:pPr>
+            <w:ins w:id="13" w:author="Huang, Lili" w:date="2023-09-01T10:58:00Z">
+              <w:r>
+                <w:rPr>
+                  <w:color w:val="444444"/>
+                  <w:sz w:val="20"/>
+                </w:rPr>
+                <w:t xml:space="preserve">Added to include </w:t>
+              </w:r>
+            </w:ins>
+            <w:ins w:id="14" w:author="Huang, Lili" w:date="2023-09-01T10:59:00Z">
+              <w:r>
+                <w:rPr>
+                  <w:color w:val="444444"/>
+                  <w:sz w:val="20"/>
+                </w:rPr>
+                <w:t>“</w:t>
+              </w:r>
+            </w:ins>
+            <w:ins w:id="15" w:author="Huang, Lili" w:date="2023-09-01T10:58:00Z">
+              <w:r>
+                <w:rPr>
+                  <w:color w:val="444444"/>
+                  <w:sz w:val="20"/>
+                </w:rPr>
+                <w:t xml:space="preserve">Reassigned </w:t>
+              </w:r>
+            </w:ins>
+            <w:ins w:id="16" w:author="Huang, Lili" w:date="2023-09-01T10:59:00Z">
+              <w:r>
+                <w:rPr>
+                  <w:color w:val="444444"/>
+                  <w:sz w:val="20"/>
+                </w:rPr>
+                <w:t>R</w:t>
+              </w:r>
+            </w:ins>
+            <w:ins w:id="17" w:author="Huang, Lili" w:date="2023-09-01T10:58:00Z">
+              <w:r>
+                <w:rPr>
+                  <w:color w:val="444444"/>
+                  <w:sz w:val="20"/>
+                </w:rPr>
+                <w:t>eviewer</w:t>
+              </w:r>
+            </w:ins>
+            <w:ins w:id="18" w:author="Huang, Lili" w:date="2023-09-01T10:59:00Z">
+              <w:r>
+                <w:rPr>
+                  <w:color w:val="444444"/>
+                  <w:sz w:val="20"/>
+                </w:rPr>
+                <w:t>” in Supervisor section for QN logs</w:t>
               </w:r>
               <w:r>
                 <w:rPr>
@@ -1320,155 +1563,32 @@
                 <w:t>.</w:t>
               </w:r>
             </w:ins>
-          </w:p>
-          <w:p>
-            <w:pPr>
-              <w:pStyle w:val="hdr1"/>
-              <w:ind w:left="0"/>
-              <w:jc w:val="left"/>
-              <w:rPr>
-                <w:ins w:id="7" w:author="Huang, Lili" w:date="2023-05-09T11:27:00Z"/>
-                <w:color w:val="444444"/>
-                <w:sz w:val="20"/>
-              </w:rPr>
-            </w:pPr>
-            <w:ins w:id="8" w:author="Huang, Lili" w:date="2023-05-09T11:27:00Z">
+            <w:ins w:id="19" w:author="Huang, Lili" w:date="2023-09-01T10:58:00Z">
               <w:r>
                 <w:rPr>
                   <w:color w:val="444444"/>
                   <w:sz w:val="20"/>
                 </w:rPr>
-                <w:t>Updated:</w:t>
+                <w:t xml:space="preserve"> </w:t>
               </w:r>
             </w:ins>
           </w:p>
-          <w:p>
-            <w:pPr>
-              <w:pStyle w:val="hdr1"/>
-              <w:rPr>
-                <w:ins w:id="9" w:author="Huang, Lili" w:date="2023-05-09T11:27:00Z"/>
-                <w:color w:val="444444"/>
-                <w:sz w:val="20"/>
-              </w:rPr>
-            </w:pPr>
-            <w:ins w:id="10" w:author="Huang, Lili" w:date="2023-05-09T11:27:00Z">
-              <w:r>
-                <w:rPr>
-                  <w:color w:val="444444"/>
-                  <w:sz w:val="20"/>
-                </w:rPr>
-                <w:t>R-SUPERVISOR-QN-3</w:t>
-              </w:r>
-            </w:ins>
-          </w:p>
-          <w:p>
-            <w:pPr>
-              <w:pStyle w:val="hdr1"/>
-              <w:rPr>
-                <w:ins w:id="11" w:author="Huang, Lili" w:date="2023-05-09T11:27:00Z"/>
-                <w:color w:val="444444"/>
-                <w:sz w:val="20"/>
-              </w:rPr>
-            </w:pPr>
-            <w:ins w:id="12" w:author="Huang, Lili" w:date="2023-05-09T11:27:00Z">
-              <w:r>
-                <w:rPr>
-                  <w:color w:val="444444"/>
-                  <w:sz w:val="20"/>
-                </w:rPr>
-                <w:t>R-SUPERVISOR-QN-4</w:t>
-              </w:r>
-            </w:ins>
-          </w:p>
-          <w:p>
-            <w:pPr>
-              <w:pStyle w:val="hdr1"/>
-              <w:rPr>
-                <w:ins w:id="13" w:author="Huang, Lili" w:date="2023-05-09T11:27:00Z"/>
-                <w:color w:val="444444"/>
-                <w:sz w:val="20"/>
-              </w:rPr>
-            </w:pPr>
-            <w:ins w:id="14" w:author="Huang, Lili" w:date="2023-05-09T11:27:00Z">
-              <w:r>
-                <w:rPr>
-                  <w:color w:val="444444"/>
-                  <w:sz w:val="20"/>
-                </w:rPr>
-                <w:t>R-SUPERVISOR-QN-6</w:t>
-              </w:r>
-            </w:ins>
-          </w:p>
-          <w:p>
-            <w:pPr>
-              <w:pStyle w:val="hdr1"/>
-              <w:rPr>
-                <w:ins w:id="15" w:author="Huang, Lili" w:date="2023-05-09T11:27:00Z"/>
-                <w:color w:val="444444"/>
-                <w:sz w:val="20"/>
-              </w:rPr>
-            </w:pPr>
-            <w:ins w:id="16" w:author="Huang, Lili" w:date="2023-05-09T11:27:00Z">
-              <w:r>
-                <w:rPr>
-                  <w:color w:val="444444"/>
-                  <w:sz w:val="20"/>
-                </w:rPr>
-                <w:t>R-SUPERVISOR-QN-9</w:t>
-              </w:r>
-            </w:ins>
-          </w:p>
+        </w:tc>
+        <w:tc>
+          <w:tcPr>
+            <w:tcW w:w="2790" w:type="dxa"/>
+          </w:tcPr>
           <w:p>
             <w:pPr>
               <w:pStyle w:val="hdr1"/>
               <w:ind w:left="0"/>
               <w:jc w:val="left"/>
               <w:rPr>
-                <w:ins w:id="17" w:author="Huang, Lili" w:date="2023-05-09T11:19:00Z"/>
-                <w:color w:val="444444"/>
-                <w:sz w:val="20"/>
-                <w:rPrChange w:id="18" w:author="Huang, Lili" w:date="2023-05-09T11:20:00Z">
-                  <w:rPr>
-                    <w:ins w:id="19" w:author="Huang, Lili" w:date="2023-05-09T11:19:00Z"/>
-                    <w:color w:val="000000"/>
-                    <w:sz w:val="20"/>
-                  </w:rPr>
-                </w:rPrChange>
-              </w:rPr>
-            </w:pPr>
-            <w:ins w:id="20" w:author="Huang, Lili" w:date="2023-05-09T11:27:00Z">
-              <w:r>
-                <w:rPr>
-                  <w:color w:val="444444"/>
-                  <w:sz w:val="20"/>
-                </w:rPr>
-                <w:t xml:space="preserve">          </w:t>
-              </w:r>
-              <w:r>
-                <w:rPr>
-                  <w:color w:val="444444"/>
-                  <w:sz w:val="20"/>
-                </w:rPr>
-                <w:t>R-SUPERVISOR-QN-13</w:t>
-              </w:r>
-            </w:ins>
-          </w:p>
-        </w:tc>
-        <w:tc>
-          <w:tcPr>
-            <w:tcW w:w="2790" w:type="dxa"/>
-          </w:tcPr>
-          <w:p>
-            <w:pPr>
-              <w:pStyle w:val="hdr1"/>
-              <w:ind w:left="0"/>
-              <w:jc w:val="left"/>
-              <w:rPr>
-                <w:ins w:id="21" w:author="Huang, Lili" w:date="2023-05-09T11:19:00Z"/>
-                <w:sz w:val="20"/>
-              </w:rPr>
-            </w:pPr>
-            <w:ins w:id="22" w:author="Huang, Lili" w:date="2023-05-09T11:20:00Z">
+                <w:ins w:id="20" w:author="Huang, Lili" w:date="2023-09-01T10:41:00Z"/>
+                <w:sz w:val="20"/>
+              </w:rPr>
+            </w:pPr>
+            <w:ins w:id="21" w:author="Huang, Lili" w:date="2023-09-01T10:43:00Z">
               <w:r>
                 <w:rPr>
                   <w:sz w:val="20"/>
@@ -1481,9 +1601,11 @@
       </w:tr>
     </w:tbl>
     <w:p>
-      <w:r>
-        <w:br w:type="page"/>
-      </w:r>
+      <w:del w:id="22" w:author="Huang, Lili" w:date="2023-09-01T10:58:00Z">
+        <w:r>
+          <w:br w:type="page"/>
+        </w:r>
+      </w:del>
     </w:p>
     <w:p>
       <w:pPr>
@@ -2150,25 +2272,7 @@
                 <w:iCs/>
                 <w:sz w:val="20"/>
               </w:rPr>
-              <w:t xml:space="preserve">My </w:t>
-            </w:r>
-            <w:proofErr w:type="gramStart"/>
-            <w:r>
-              <w:rPr>
-                <w:i/>
-                <w:iCs/>
-                <w:sz w:val="20"/>
-              </w:rPr>
-              <w:t>Pending  {</w:t>
-            </w:r>
-            <w:proofErr w:type="gramEnd"/>
-            <w:r>
-              <w:rPr>
-                <w:i/>
-                <w:iCs/>
-                <w:sz w:val="20"/>
-              </w:rPr>
-              <w:t xml:space="preserve">count}  </w:t>
+              <w:t xml:space="preserve">My Pending  {count}  </w:t>
             </w:r>
             <w:r>
               <w:rPr>
@@ -2195,25 +2299,7 @@
                 <w:iCs/>
                 <w:sz w:val="20"/>
               </w:rPr>
-              <w:t xml:space="preserve">My </w:t>
-            </w:r>
-            <w:proofErr w:type="gramStart"/>
-            <w:r>
-              <w:rPr>
-                <w:i/>
-                <w:iCs/>
-                <w:sz w:val="20"/>
-              </w:rPr>
-              <w:t>Completed  {</w:t>
-            </w:r>
-            <w:proofErr w:type="gramEnd"/>
-            <w:r>
-              <w:rPr>
-                <w:i/>
-                <w:iCs/>
-                <w:sz w:val="20"/>
-              </w:rPr>
-              <w:t xml:space="preserve">count}  </w:t>
+              <w:t xml:space="preserve">My Completed  {count}  </w:t>
             </w:r>
             <w:r>
               <w:rPr>
@@ -2314,16 +2400,8 @@
               <w:rPr>
                 <w:sz w:val="20"/>
               </w:rPr>
-              <w:t>Continue with R-CSR-QN-</w:t>
-            </w:r>
-            <w:proofErr w:type="gramStart"/>
-            <w:r>
-              <w:rPr>
-                <w:sz w:val="20"/>
-              </w:rPr>
-              <w:t>1;</w:t>
-            </w:r>
-            <w:proofErr w:type="gramEnd"/>
+              <w:t>Continue with R-CSR-QN-1;</w:t>
+            </w:r>
           </w:p>
           <w:p>
             <w:pPr>
@@ -2518,16 +2596,8 @@
               <w:rPr>
                 <w:sz w:val="20"/>
               </w:rPr>
-              <w:t>Continue with R-CSR-QN-</w:t>
-            </w:r>
-            <w:proofErr w:type="gramStart"/>
-            <w:r>
-              <w:rPr>
-                <w:sz w:val="20"/>
-              </w:rPr>
-              <w:t>2;</w:t>
-            </w:r>
-            <w:proofErr w:type="gramEnd"/>
+              <w:t>Continue with R-CSR-QN-2;</w:t>
+            </w:r>
           </w:p>
           <w:p>
             <w:pPr>
@@ -2751,16 +2821,8 @@
               <w:rPr>
                 <w:sz w:val="20"/>
               </w:rPr>
-              <w:t>Continue with R-CSR-QN-</w:t>
-            </w:r>
-            <w:proofErr w:type="gramStart"/>
-            <w:r>
-              <w:rPr>
-                <w:sz w:val="20"/>
-              </w:rPr>
-              <w:t>3;</w:t>
-            </w:r>
-            <w:proofErr w:type="gramEnd"/>
+              <w:t>Continue with R-CSR-QN-3;</w:t>
+            </w:r>
           </w:p>
           <w:p>
             <w:pPr>
@@ -2782,14 +2844,7 @@
               <w:rPr>
                 <w:sz w:val="20"/>
               </w:rPr>
-              <w:t xml:space="preserve"> to acknowledge </w:t>
-            </w:r>
-            <w:proofErr w:type="gramStart"/>
-            <w:r>
-              <w:rPr>
-                <w:sz w:val="20"/>
-              </w:rPr>
-              <w:t>review</w:t>
+              <w:t xml:space="preserve"> to acknowledge review</w:t>
             </w:r>
             <w:r>
               <w:rPr>
@@ -2797,32 +2852,23 @@
               </w:rPr>
               <w:t>;</w:t>
             </w:r>
-            <w:proofErr w:type="gramEnd"/>
-          </w:p>
-          <w:p>
-            <w:pPr>
-              <w:tabs>
-                <w:tab w:val="left" w:pos="360"/>
-              </w:tabs>
-              <w:jc w:val="center"/>
-              <w:rPr>
-                <w:sz w:val="20"/>
-              </w:rPr>
-            </w:pPr>
-            <w:r>
-              <w:rPr>
-                <w:sz w:val="20"/>
-              </w:rPr>
-              <w:t>Enter comments/</w:t>
-            </w:r>
-            <w:proofErr w:type="gramStart"/>
-            <w:r>
-              <w:rPr>
-                <w:sz w:val="20"/>
-              </w:rPr>
-              <w:t>feedback;</w:t>
-            </w:r>
-            <w:proofErr w:type="gramEnd"/>
+          </w:p>
+          <w:p>
+            <w:pPr>
+              <w:tabs>
+                <w:tab w:val="left" w:pos="360"/>
+              </w:tabs>
+              <w:jc w:val="center"/>
+              <w:rPr>
+                <w:sz w:val="20"/>
+              </w:rPr>
+            </w:pPr>
+            <w:r>
+              <w:rPr>
+                <w:sz w:val="20"/>
+              </w:rPr>
+              <w:t>Enter comments/feedback;</w:t>
+            </w:r>
           </w:p>
           <w:p>
             <w:pPr>
@@ -2876,16 +2922,8 @@
               <w:rPr>
                 <w:sz w:val="20"/>
               </w:rPr>
-              <w:t xml:space="preserve">Log successfully submitted and updated in </w:t>
-            </w:r>
-            <w:proofErr w:type="gramStart"/>
-            <w:r>
-              <w:rPr>
-                <w:sz w:val="20"/>
-              </w:rPr>
-              <w:t>database;</w:t>
-            </w:r>
-            <w:proofErr w:type="gramEnd"/>
+              <w:t>Log successfully submitted and updated in database;</w:t>
+            </w:r>
           </w:p>
           <w:p>
             <w:pPr>
@@ -3169,25 +3207,7 @@
                 <w:iCs/>
                 <w:sz w:val="20"/>
               </w:rPr>
-              <w:t xml:space="preserve">My </w:t>
-            </w:r>
-            <w:proofErr w:type="gramStart"/>
-            <w:r>
-              <w:rPr>
-                <w:i/>
-                <w:iCs/>
-                <w:sz w:val="20"/>
-              </w:rPr>
-              <w:t>Pending  {</w:t>
-            </w:r>
-            <w:proofErr w:type="gramEnd"/>
-            <w:r>
-              <w:rPr>
-                <w:i/>
-                <w:iCs/>
-                <w:sz w:val="20"/>
-              </w:rPr>
-              <w:t xml:space="preserve">count}  </w:t>
+              <w:t xml:space="preserve">My Pending  {count}  </w:t>
             </w:r>
             <w:r>
               <w:rPr>
@@ -3214,25 +3234,7 @@
                 <w:iCs/>
                 <w:sz w:val="20"/>
               </w:rPr>
-              <w:t xml:space="preserve">My </w:t>
-            </w:r>
-            <w:proofErr w:type="gramStart"/>
-            <w:r>
-              <w:rPr>
-                <w:i/>
-                <w:iCs/>
-                <w:sz w:val="20"/>
-              </w:rPr>
-              <w:t>Completed  {</w:t>
-            </w:r>
-            <w:proofErr w:type="gramEnd"/>
-            <w:r>
-              <w:rPr>
-                <w:i/>
-                <w:iCs/>
-                <w:sz w:val="20"/>
-              </w:rPr>
-              <w:t xml:space="preserve">count}  </w:t>
+              <w:t xml:space="preserve">My Completed  {count}  </w:t>
             </w:r>
             <w:r>
               <w:rPr>
@@ -3347,7 +3349,6 @@
               </w:rPr>
               <w:t>Continue with R-CSR-QN-</w:t>
             </w:r>
-            <w:proofErr w:type="gramStart"/>
             <w:r>
               <w:rPr>
                 <w:sz w:val="20"/>
@@ -3360,7 +3361,6 @@
               </w:rPr>
               <w:t>;</w:t>
             </w:r>
-            <w:proofErr w:type="gramEnd"/>
           </w:p>
           <w:p>
             <w:pPr>
@@ -3558,7 +3558,6 @@
               </w:rPr>
               <w:t>Continue with R-CSR-QN-</w:t>
             </w:r>
-            <w:proofErr w:type="gramStart"/>
             <w:r>
               <w:rPr>
                 <w:sz w:val="20"/>
@@ -3571,7 +3570,6 @@
               </w:rPr>
               <w:t>;</w:t>
             </w:r>
-            <w:proofErr w:type="gramEnd"/>
           </w:p>
           <w:p>
             <w:pPr>
@@ -3812,66 +3810,42 @@
               <w:rPr>
                 <w:sz w:val="20"/>
               </w:rPr>
-              <w:t>Continue with R-CSR-QN-</w:t>
-            </w:r>
-            <w:proofErr w:type="gramStart"/>
-            <w:r>
-              <w:rPr>
-                <w:sz w:val="20"/>
-              </w:rPr>
-              <w:t>6;</w:t>
-            </w:r>
-            <w:proofErr w:type="gramEnd"/>
-          </w:p>
-          <w:p>
-            <w:pPr>
-              <w:tabs>
-                <w:tab w:val="left" w:pos="360"/>
-              </w:tabs>
-              <w:jc w:val="center"/>
-              <w:rPr>
-                <w:sz w:val="20"/>
-              </w:rPr>
-            </w:pPr>
-            <w:r>
-              <w:rPr>
-                <w:sz w:val="20"/>
-              </w:rPr>
-              <w:t xml:space="preserve">Check the checkbox to acknowledge </w:t>
-            </w:r>
-            <w:proofErr w:type="gramStart"/>
-            <w:r>
-              <w:rPr>
-                <w:sz w:val="20"/>
-              </w:rPr>
-              <w:t>review;</w:t>
-            </w:r>
-            <w:proofErr w:type="gramEnd"/>
-          </w:p>
-          <w:p>
-            <w:pPr>
-              <w:tabs>
-                <w:tab w:val="left" w:pos="360"/>
-              </w:tabs>
-              <w:jc w:val="center"/>
-              <w:rPr>
-                <w:sz w:val="20"/>
-              </w:rPr>
-            </w:pPr>
-            <w:r>
-              <w:rPr>
-                <w:sz w:val="20"/>
-              </w:rPr>
-              <w:t>Enter comments/</w:t>
-            </w:r>
-            <w:proofErr w:type="gramStart"/>
-            <w:r>
-              <w:rPr>
-                <w:sz w:val="20"/>
-              </w:rPr>
-              <w:t>feedback;</w:t>
-            </w:r>
-            <w:proofErr w:type="gramEnd"/>
+              <w:t>Continue with R-CSR-QN-6;</w:t>
+            </w:r>
+          </w:p>
+          <w:p>
+            <w:pPr>
+              <w:tabs>
+                <w:tab w:val="left" w:pos="360"/>
+              </w:tabs>
+              <w:jc w:val="center"/>
+              <w:rPr>
+                <w:sz w:val="20"/>
+              </w:rPr>
+            </w:pPr>
+            <w:r>
+              <w:rPr>
+                <w:sz w:val="20"/>
+              </w:rPr>
+              <w:t>Check the checkbox to acknowledge review;</w:t>
+            </w:r>
+          </w:p>
+          <w:p>
+            <w:pPr>
+              <w:tabs>
+                <w:tab w:val="left" w:pos="360"/>
+              </w:tabs>
+              <w:jc w:val="center"/>
+              <w:rPr>
+                <w:sz w:val="20"/>
+              </w:rPr>
+            </w:pPr>
+            <w:r>
+              <w:rPr>
+                <w:sz w:val="20"/>
+              </w:rPr>
+              <w:t>Enter comments/feedback;</w:t>
+            </w:r>
           </w:p>
           <w:p>
             <w:pPr>
@@ -3925,16 +3899,8 @@
               <w:rPr>
                 <w:sz w:val="20"/>
               </w:rPr>
-              <w:t xml:space="preserve">Log successfully submitted and updated in </w:t>
-            </w:r>
-            <w:proofErr w:type="gramStart"/>
-            <w:r>
-              <w:rPr>
-                <w:sz w:val="20"/>
-              </w:rPr>
-              <w:t>database;</w:t>
-            </w:r>
-            <w:proofErr w:type="gramEnd"/>
+              <w:t>Log successfully submitted and updated in database;</w:t>
+            </w:r>
           </w:p>
           <w:p>
             <w:pPr>
@@ -4209,25 +4175,7 @@
                 <w:iCs/>
                 <w:sz w:val="20"/>
               </w:rPr>
-              <w:t xml:space="preserve">My </w:t>
-            </w:r>
-            <w:proofErr w:type="gramStart"/>
-            <w:r>
-              <w:rPr>
-                <w:i/>
-                <w:iCs/>
-                <w:sz w:val="20"/>
-              </w:rPr>
-              <w:t>Pending  {</w:t>
-            </w:r>
-            <w:proofErr w:type="gramEnd"/>
-            <w:r>
-              <w:rPr>
-                <w:i/>
-                <w:iCs/>
-                <w:sz w:val="20"/>
-              </w:rPr>
-              <w:t xml:space="preserve">count}  </w:t>
+              <w:t xml:space="preserve">My Pending  {count}  </w:t>
             </w:r>
             <w:r>
               <w:rPr>
@@ -4254,25 +4202,7 @@
                 <w:iCs/>
                 <w:sz w:val="20"/>
               </w:rPr>
-              <w:t xml:space="preserve">My </w:t>
-            </w:r>
-            <w:proofErr w:type="gramStart"/>
-            <w:r>
-              <w:rPr>
-                <w:i/>
-                <w:iCs/>
-                <w:sz w:val="20"/>
-              </w:rPr>
-              <w:t>Completed  {</w:t>
-            </w:r>
-            <w:proofErr w:type="gramEnd"/>
-            <w:r>
-              <w:rPr>
-                <w:i/>
-                <w:iCs/>
-                <w:sz w:val="20"/>
-              </w:rPr>
-              <w:t xml:space="preserve">count}  </w:t>
+              <w:t xml:space="preserve">My Completed  {count}  </w:t>
             </w:r>
             <w:r>
               <w:rPr>
@@ -4381,7 +4311,6 @@
               </w:rPr>
               <w:t>Continue with R-CSR-QN-</w:t>
             </w:r>
-            <w:proofErr w:type="gramStart"/>
             <w:r>
               <w:rPr>
                 <w:sz w:val="20"/>
@@ -4394,7 +4323,6 @@
               </w:rPr>
               <w:t>;</w:t>
             </w:r>
-            <w:proofErr w:type="gramEnd"/>
           </w:p>
           <w:p>
             <w:pPr>
@@ -4606,7 +4534,6 @@
               </w:rPr>
               <w:t>Continue with R-CSR-QN-</w:t>
             </w:r>
-            <w:proofErr w:type="gramStart"/>
             <w:r>
               <w:rPr>
                 <w:sz w:val="20"/>
@@ -4619,7 +4546,6 @@
               </w:rPr>
               <w:t>;</w:t>
             </w:r>
-            <w:proofErr w:type="gramEnd"/>
           </w:p>
           <w:p>
             <w:pPr>
@@ -5038,25 +4964,7 @@
                 <w:iCs/>
                 <w:sz w:val="20"/>
               </w:rPr>
-              <w:t xml:space="preserve">My </w:t>
-            </w:r>
-            <w:proofErr w:type="gramStart"/>
-            <w:r>
-              <w:rPr>
-                <w:i/>
-                <w:iCs/>
-                <w:sz w:val="20"/>
-              </w:rPr>
-              <w:t>Pending  {</w:t>
-            </w:r>
-            <w:proofErr w:type="gramEnd"/>
-            <w:r>
-              <w:rPr>
-                <w:i/>
-                <w:iCs/>
-                <w:sz w:val="20"/>
-              </w:rPr>
-              <w:t xml:space="preserve">count}  </w:t>
+              <w:t xml:space="preserve">My Pending  {count}  </w:t>
             </w:r>
             <w:r>
               <w:rPr>
@@ -5084,25 +4992,7 @@
                 <w:sz w:val="20"/>
               </w:rPr>
               <w:lastRenderedPageBreak/>
-              <w:t xml:space="preserve">My </w:t>
-            </w:r>
-            <w:proofErr w:type="gramStart"/>
-            <w:r>
-              <w:rPr>
-                <w:i/>
-                <w:iCs/>
-                <w:sz w:val="20"/>
-              </w:rPr>
-              <w:t>Completed  {</w:t>
-            </w:r>
-            <w:proofErr w:type="gramEnd"/>
-            <w:r>
-              <w:rPr>
-                <w:i/>
-                <w:iCs/>
-                <w:sz w:val="20"/>
-              </w:rPr>
-              <w:t xml:space="preserve">count}  </w:t>
+              <w:t xml:space="preserve">My Completed  {count}  </w:t>
             </w:r>
             <w:r>
               <w:rPr>
@@ -5240,16 +5130,8 @@
               <w:rPr>
                 <w:sz w:val="20"/>
               </w:rPr>
-              <w:t>-</w:t>
-            </w:r>
-            <w:proofErr w:type="gramStart"/>
-            <w:r>
-              <w:rPr>
-                <w:sz w:val="20"/>
-              </w:rPr>
-              <w:t>1;</w:t>
-            </w:r>
-            <w:proofErr w:type="gramEnd"/>
+              <w:t>-1;</w:t>
+            </w:r>
           </w:p>
           <w:p>
             <w:pPr>
@@ -5474,16 +5356,8 @@
               <w:rPr>
                 <w:sz w:val="20"/>
               </w:rPr>
-              <w:t>-</w:t>
-            </w:r>
-            <w:proofErr w:type="gramStart"/>
-            <w:r>
-              <w:rPr>
-                <w:sz w:val="20"/>
-              </w:rPr>
-              <w:t>2;</w:t>
-            </w:r>
-            <w:proofErr w:type="gramEnd"/>
+              <w:t>-2;</w:t>
+            </w:r>
           </w:p>
           <w:p>
             <w:pPr>
@@ -5718,66 +5592,42 @@
               <w:rPr>
                 <w:sz w:val="20"/>
               </w:rPr>
-              <w:t>-</w:t>
-            </w:r>
-            <w:proofErr w:type="gramStart"/>
-            <w:r>
-              <w:rPr>
-                <w:sz w:val="20"/>
-              </w:rPr>
-              <w:t>3;</w:t>
-            </w:r>
-            <w:proofErr w:type="gramEnd"/>
-          </w:p>
-          <w:p>
-            <w:pPr>
-              <w:tabs>
-                <w:tab w:val="left" w:pos="360"/>
-              </w:tabs>
-              <w:jc w:val="center"/>
-              <w:rPr>
-                <w:sz w:val="20"/>
-              </w:rPr>
-            </w:pPr>
-            <w:r>
-              <w:rPr>
-                <w:sz w:val="20"/>
-              </w:rPr>
-              <w:t xml:space="preserve">Check the checkbox to acknowledge </w:t>
-            </w:r>
-            <w:proofErr w:type="gramStart"/>
-            <w:r>
-              <w:rPr>
-                <w:sz w:val="20"/>
-              </w:rPr>
-              <w:t>review;</w:t>
-            </w:r>
-            <w:proofErr w:type="gramEnd"/>
-          </w:p>
-          <w:p>
-            <w:pPr>
-              <w:tabs>
-                <w:tab w:val="left" w:pos="360"/>
-              </w:tabs>
-              <w:jc w:val="center"/>
-              <w:rPr>
-                <w:sz w:val="20"/>
-              </w:rPr>
-            </w:pPr>
-            <w:r>
-              <w:rPr>
-                <w:sz w:val="20"/>
-              </w:rPr>
-              <w:t>Enter comments/</w:t>
-            </w:r>
-            <w:proofErr w:type="gramStart"/>
-            <w:r>
-              <w:rPr>
-                <w:sz w:val="20"/>
-              </w:rPr>
-              <w:t>feedback;</w:t>
-            </w:r>
-            <w:proofErr w:type="gramEnd"/>
+              <w:t>-3;</w:t>
+            </w:r>
+          </w:p>
+          <w:p>
+            <w:pPr>
+              <w:tabs>
+                <w:tab w:val="left" w:pos="360"/>
+              </w:tabs>
+              <w:jc w:val="center"/>
+              <w:rPr>
+                <w:sz w:val="20"/>
+              </w:rPr>
+            </w:pPr>
+            <w:r>
+              <w:rPr>
+                <w:sz w:val="20"/>
+              </w:rPr>
+              <w:t>Check the checkbox to acknowledge review;</w:t>
+            </w:r>
+          </w:p>
+          <w:p>
+            <w:pPr>
+              <w:tabs>
+                <w:tab w:val="left" w:pos="360"/>
+              </w:tabs>
+              <w:jc w:val="center"/>
+              <w:rPr>
+                <w:sz w:val="20"/>
+              </w:rPr>
+            </w:pPr>
+            <w:r>
+              <w:rPr>
+                <w:sz w:val="20"/>
+              </w:rPr>
+              <w:t>Enter comments/feedback;</w:t>
+            </w:r>
           </w:p>
           <w:p>
             <w:pPr>
@@ -5921,7 +5771,23 @@
                 <w:b/>
                 <w:bCs/>
               </w:rPr>
-              <w:t>Supervisor:</w:t>
+              <w:t>Supervisor</w:t>
+            </w:r>
+            <w:ins w:id="24" w:author="Huang, Lili" w:date="2023-09-01T10:56:00Z">
+              <w:r>
+                <w:rPr>
+                  <w:b/>
+                  <w:bCs/>
+                </w:rPr>
+                <w:t>, Reassigned Reviewer</w:t>
+              </w:r>
+            </w:ins>
+            <w:r>
+              <w:rPr>
+                <w:b/>
+                <w:bCs/>
+              </w:rPr>
+              <w:t>:</w:t>
             </w:r>
           </w:p>
         </w:tc>
@@ -6232,16 +6098,7 @@
                 <w:iCs/>
                 <w:sz w:val="20"/>
               </w:rPr>
-              <w:t>My Pending Review {</w:t>
-            </w:r>
-            <w:proofErr w:type="gramStart"/>
-            <w:r>
-              <w:rPr>
-                <w:i/>
-                <w:iCs/>
-                <w:sz w:val="20"/>
-              </w:rPr>
-              <w:t xml:space="preserve">count}  </w:t>
+              <w:t xml:space="preserve">My Pending Review {count}  </w:t>
             </w:r>
             <w:r>
               <w:rPr>
@@ -6252,35 +6109,25 @@
               </w:rPr>
               <w:t>View</w:t>
             </w:r>
-            <w:proofErr w:type="gramEnd"/>
-          </w:p>
-          <w:p>
-            <w:pPr>
-              <w:tabs>
-                <w:tab w:val="left" w:pos="360"/>
-              </w:tabs>
-              <w:rPr>
-                <w:i/>
-                <w:iCs/>
-                <w:sz w:val="20"/>
-              </w:rPr>
-            </w:pPr>
-            <w:r>
-              <w:rPr>
-                <w:i/>
-                <w:iCs/>
-                <w:sz w:val="20"/>
-              </w:rPr>
-              <w:t>My Pending Follow-up Preparation {</w:t>
-            </w:r>
-            <w:proofErr w:type="gramStart"/>
-            <w:r>
-              <w:rPr>
-                <w:i/>
-                <w:iCs/>
-                <w:sz w:val="20"/>
-              </w:rPr>
-              <w:t xml:space="preserve">count}  </w:t>
+          </w:p>
+          <w:p>
+            <w:pPr>
+              <w:tabs>
+                <w:tab w:val="left" w:pos="360"/>
+              </w:tabs>
+              <w:rPr>
+                <w:i/>
+                <w:iCs/>
+                <w:sz w:val="20"/>
+              </w:rPr>
+            </w:pPr>
+            <w:r>
+              <w:rPr>
+                <w:i/>
+                <w:iCs/>
+                <w:sz w:val="20"/>
+              </w:rPr>
+              <w:t xml:space="preserve">My Pending Follow-up Preparation {count}  </w:t>
             </w:r>
             <w:r>
               <w:rPr>
@@ -6291,35 +6138,25 @@
               </w:rPr>
               <w:t>View</w:t>
             </w:r>
-            <w:proofErr w:type="gramEnd"/>
-          </w:p>
-          <w:p>
-            <w:pPr>
-              <w:tabs>
-                <w:tab w:val="left" w:pos="360"/>
-              </w:tabs>
-              <w:rPr>
-                <w:i/>
-                <w:iCs/>
-                <w:sz w:val="20"/>
-              </w:rPr>
-            </w:pPr>
-            <w:r>
-              <w:rPr>
-                <w:i/>
-                <w:iCs/>
-                <w:sz w:val="20"/>
-              </w:rPr>
-              <w:t>My Pending Follow-up Coaching {</w:t>
-            </w:r>
-            <w:proofErr w:type="gramStart"/>
-            <w:r>
-              <w:rPr>
-                <w:i/>
-                <w:iCs/>
-                <w:sz w:val="20"/>
-              </w:rPr>
-              <w:t xml:space="preserve">count}  </w:t>
+          </w:p>
+          <w:p>
+            <w:pPr>
+              <w:tabs>
+                <w:tab w:val="left" w:pos="360"/>
+              </w:tabs>
+              <w:rPr>
+                <w:i/>
+                <w:iCs/>
+                <w:sz w:val="20"/>
+              </w:rPr>
+            </w:pPr>
+            <w:r>
+              <w:rPr>
+                <w:i/>
+                <w:iCs/>
+                <w:sz w:val="20"/>
+              </w:rPr>
+              <w:t xml:space="preserve">My Pending Follow-up Coaching {count}  </w:t>
             </w:r>
             <w:r>
               <w:rPr>
@@ -6330,35 +6167,25 @@
               </w:rPr>
               <w:t>View</w:t>
             </w:r>
-            <w:proofErr w:type="gramEnd"/>
-          </w:p>
-          <w:p>
-            <w:pPr>
-              <w:tabs>
-                <w:tab w:val="left" w:pos="360"/>
-              </w:tabs>
-              <w:rPr>
-                <w:i/>
-                <w:iCs/>
-                <w:sz w:val="20"/>
-              </w:rPr>
-            </w:pPr>
-            <w:r>
-              <w:rPr>
-                <w:i/>
-                <w:iCs/>
-                <w:sz w:val="20"/>
-              </w:rPr>
-              <w:t>My Team’s Pending {</w:t>
-            </w:r>
-            <w:proofErr w:type="gramStart"/>
-            <w:r>
-              <w:rPr>
-                <w:i/>
-                <w:iCs/>
-                <w:sz w:val="20"/>
-              </w:rPr>
-              <w:t xml:space="preserve">count}  </w:t>
+          </w:p>
+          <w:p>
+            <w:pPr>
+              <w:tabs>
+                <w:tab w:val="left" w:pos="360"/>
+              </w:tabs>
+              <w:rPr>
+                <w:i/>
+                <w:iCs/>
+                <w:sz w:val="20"/>
+              </w:rPr>
+            </w:pPr>
+            <w:r>
+              <w:rPr>
+                <w:i/>
+                <w:iCs/>
+                <w:sz w:val="20"/>
+              </w:rPr>
+              <w:t xml:space="preserve">My Team’s Pending {count}  </w:t>
             </w:r>
             <w:r>
               <w:rPr>
@@ -6369,44 +6196,25 @@
               </w:rPr>
               <w:t>View</w:t>
             </w:r>
-            <w:proofErr w:type="gramEnd"/>
-          </w:p>
-          <w:p>
-            <w:pPr>
-              <w:tabs>
-                <w:tab w:val="left" w:pos="360"/>
-              </w:tabs>
-              <w:rPr>
-                <w:i/>
-                <w:iCs/>
-                <w:sz w:val="20"/>
-              </w:rPr>
-            </w:pPr>
-            <w:r>
-              <w:rPr>
-                <w:i/>
-                <w:iCs/>
-                <w:sz w:val="20"/>
-              </w:rPr>
-              <w:t xml:space="preserve">My Team’s </w:t>
-            </w:r>
-            <w:proofErr w:type="gramStart"/>
-            <w:r>
-              <w:rPr>
-                <w:i/>
-                <w:iCs/>
-                <w:sz w:val="20"/>
-              </w:rPr>
-              <w:t>Completed  {</w:t>
-            </w:r>
-            <w:proofErr w:type="gramEnd"/>
-            <w:r>
-              <w:rPr>
-                <w:i/>
-                <w:iCs/>
-                <w:sz w:val="20"/>
-              </w:rPr>
-              <w:t xml:space="preserve">count}  </w:t>
+          </w:p>
+          <w:p>
+            <w:pPr>
+              <w:tabs>
+                <w:tab w:val="left" w:pos="360"/>
+              </w:tabs>
+              <w:rPr>
+                <w:i/>
+                <w:iCs/>
+                <w:sz w:val="20"/>
+              </w:rPr>
+            </w:pPr>
+            <w:r>
+              <w:rPr>
+                <w:i/>
+                <w:iCs/>
+                <w:sz w:val="20"/>
+              </w:rPr>
+              <w:t xml:space="preserve">My Team’s Completed  {count}  </w:t>
             </w:r>
             <w:r>
               <w:rPr>
@@ -6433,33 +6241,15 @@
                 <w:iCs/>
                 <w:sz w:val="20"/>
               </w:rPr>
-              <w:t xml:space="preserve">My </w:t>
-            </w:r>
-            <w:proofErr w:type="gramStart"/>
-            <w:r>
-              <w:rPr>
-                <w:i/>
-                <w:iCs/>
-                <w:sz w:val="20"/>
-              </w:rPr>
-              <w:t>Submissions</w:t>
-            </w:r>
-            <w:r>
-              <w:rPr>
-                <w:i/>
-                <w:iCs/>
-                <w:sz w:val="20"/>
-              </w:rPr>
-              <w:t xml:space="preserve">  {</w:t>
-            </w:r>
-            <w:proofErr w:type="gramEnd"/>
-            <w:r>
-              <w:rPr>
-                <w:i/>
-                <w:iCs/>
-                <w:sz w:val="20"/>
-              </w:rPr>
-              <w:t xml:space="preserve">count}  </w:t>
+              <w:t>My Submissions</w:t>
+            </w:r>
+            <w:r>
+              <w:rPr>
+                <w:i/>
+                <w:iCs/>
+                <w:sz w:val="20"/>
+              </w:rPr>
+              <w:t xml:space="preserve">  {count}  </w:t>
             </w:r>
             <w:r>
               <w:rPr>
@@ -6647,15 +6437,7 @@
                 <w:sz w:val="18"/>
                 <w:szCs w:val="18"/>
               </w:rPr>
-              <w:t>-</w:t>
-            </w:r>
-            <w:proofErr w:type="gramStart"/>
-            <w:r>
-              <w:rPr>
-                <w:sz w:val="18"/>
-                <w:szCs w:val="18"/>
-              </w:rPr>
-              <w:t>1</w:t>
+              <w:t>-1</w:t>
             </w:r>
             <w:r>
               <w:rPr>
@@ -6664,7 +6446,6 @@
               </w:rPr>
               <w:t>;</w:t>
             </w:r>
-            <w:proofErr w:type="gramEnd"/>
           </w:p>
           <w:p>
             <w:pPr>
@@ -7016,7 +6797,6 @@
               </w:rPr>
               <w:t>-</w:t>
             </w:r>
-            <w:proofErr w:type="gramStart"/>
             <w:r>
               <w:rPr>
                 <w:sz w:val="18"/>
@@ -7024,7 +6804,6 @@
               </w:rPr>
               <w:t>2;</w:t>
             </w:r>
-            <w:proofErr w:type="gramEnd"/>
           </w:p>
           <w:p>
             <w:pPr>
@@ -7067,79 +6846,72 @@
                 <w:tab w:val="left" w:pos="360"/>
               </w:tabs>
               <w:rPr>
-                <w:ins w:id="24" w:author="Huang, Lili" w:date="2023-05-09T11:24:00Z"/>
-                <w:sz w:val="20"/>
-              </w:rPr>
-            </w:pPr>
-            <w:ins w:id="25" w:author="Huang, Lili" w:date="2023-05-09T11:24:00Z">
-              <w:r>
-                <w:rPr>
-                  <w:sz w:val="20"/>
-                </w:rPr>
-                <w:t>The following text displays:</w:t>
-              </w:r>
-            </w:ins>
-          </w:p>
-          <w:p>
-            <w:pPr>
-              <w:tabs>
-                <w:tab w:val="left" w:pos="360"/>
-              </w:tabs>
-              <w:rPr>
-                <w:ins w:id="26" w:author="Huang, Lili" w:date="2023-05-09T11:24:00Z"/>
-                <w:sz w:val="20"/>
-              </w:rPr>
-            </w:pPr>
-            <w:ins w:id="27" w:author="Huang, Lili" w:date="2023-05-09T11:24:00Z">
-              <w:r>
-                <w:rPr>
-                  <w:noProof/>
-                </w:rPr>
-                <w:drawing>
-                  <wp:inline distT="0" distB="0" distL="0" distR="0" wp14:anchorId="5876EE80" wp14:editId="65A8859B">
-                    <wp:extent cx="2053590" cy="100965"/>
-                    <wp:effectExtent l="0" t="0" r="3810" b="0"/>
-                    <wp:docPr id="4" name="Picture 4"/>
-                    <wp:cNvGraphicFramePr>
-                      <a:graphicFrameLocks xmlns:a="http://schemas.openxmlformats.org/drawingml/2006/main" noChangeAspect="1"/>
-                    </wp:cNvGraphicFramePr>
-                    <a:graphic xmlns:a="http://schemas.openxmlformats.org/drawingml/2006/main">
-                      <a:graphicData uri="http://schemas.openxmlformats.org/drawingml/2006/picture">
-                        <pic:pic xmlns:pic="http://schemas.openxmlformats.org/drawingml/2006/picture">
-                          <pic:nvPicPr>
-                            <pic:cNvPr id="1" name=""/>
-                            <pic:cNvPicPr/>
-                          </pic:nvPicPr>
-                          <pic:blipFill>
-                            <a:blip r:embed="rId15"/>
-                            <a:stretch>
-                              <a:fillRect/>
-                            </a:stretch>
-                          </pic:blipFill>
-                          <pic:spPr>
-                            <a:xfrm>
-                              <a:off x="0" y="0"/>
-                              <a:ext cx="2053590" cy="100965"/>
-                            </a:xfrm>
-                            <a:prstGeom prst="rect">
-                              <a:avLst/>
-                            </a:prstGeom>
-                          </pic:spPr>
-                        </pic:pic>
-                      </a:graphicData>
-                    </a:graphic>
-                  </wp:inline>
-                </w:drawing>
-              </w:r>
-            </w:ins>
-          </w:p>
-          <w:p>
-            <w:pPr>
-              <w:tabs>
-                <w:tab w:val="left" w:pos="360"/>
-              </w:tabs>
-              <w:rPr>
-                <w:ins w:id="28" w:author="Huang, Lili" w:date="2023-05-09T11:24:00Z"/>
+                <w:sz w:val="20"/>
+              </w:rPr>
+            </w:pPr>
+            <w:r>
+              <w:rPr>
+                <w:sz w:val="20"/>
+              </w:rPr>
+              <w:t>The following text displays:</w:t>
+            </w:r>
+          </w:p>
+          <w:p>
+            <w:pPr>
+              <w:tabs>
+                <w:tab w:val="left" w:pos="360"/>
+              </w:tabs>
+              <w:rPr>
+                <w:sz w:val="20"/>
+              </w:rPr>
+            </w:pPr>
+            <w:r>
+              <w:rPr>
+                <w:noProof/>
+              </w:rPr>
+              <w:drawing>
+                <wp:inline distT="0" distB="0" distL="0" distR="0" wp14:anchorId="5876EE80" wp14:editId="65A8859B">
+                  <wp:extent cx="2053590" cy="100965"/>
+                  <wp:effectExtent l="0" t="0" r="3810" b="0"/>
+                  <wp:docPr id="4" name="Picture 4"/>
+                  <wp:cNvGraphicFramePr>
+                    <a:graphicFrameLocks xmlns:a="http://schemas.openxmlformats.org/drawingml/2006/main" noChangeAspect="1"/>
+                  </wp:cNvGraphicFramePr>
+                  <a:graphic xmlns:a="http://schemas.openxmlformats.org/drawingml/2006/main">
+                    <a:graphicData uri="http://schemas.openxmlformats.org/drawingml/2006/picture">
+                      <pic:pic xmlns:pic="http://schemas.openxmlformats.org/drawingml/2006/picture">
+                        <pic:nvPicPr>
+                          <pic:cNvPr id="1" name=""/>
+                          <pic:cNvPicPr/>
+                        </pic:nvPicPr>
+                        <pic:blipFill>
+                          <a:blip r:embed="rId15"/>
+                          <a:stretch>
+                            <a:fillRect/>
+                          </a:stretch>
+                        </pic:blipFill>
+                        <pic:spPr>
+                          <a:xfrm>
+                            <a:off x="0" y="0"/>
+                            <a:ext cx="2053590" cy="100965"/>
+                          </a:xfrm>
+                          <a:prstGeom prst="rect">
+                            <a:avLst/>
+                          </a:prstGeom>
+                        </pic:spPr>
+                      </pic:pic>
+                    </a:graphicData>
+                  </a:graphic>
+                </wp:inline>
+              </w:drawing>
+            </w:r>
+          </w:p>
+          <w:p>
+            <w:pPr>
+              <w:tabs>
+                <w:tab w:val="left" w:pos="360"/>
+              </w:tabs>
+              <w:rPr>
                 <w:sz w:val="20"/>
               </w:rPr>
             </w:pPr>
@@ -7365,7 +7137,6 @@
               </w:rPr>
               <w:t>-</w:t>
             </w:r>
-            <w:proofErr w:type="gramStart"/>
             <w:r>
               <w:rPr>
                 <w:sz w:val="18"/>
@@ -7373,7 +7144,6 @@
               </w:rPr>
               <w:t>2;</w:t>
             </w:r>
-            <w:proofErr w:type="gramEnd"/>
           </w:p>
           <w:p>
             <w:pPr>
@@ -7415,114 +7185,91 @@
                 <w:tab w:val="left" w:pos="360"/>
               </w:tabs>
               <w:rPr>
-                <w:ins w:id="29" w:author="Huang, Lili" w:date="2023-05-09T11:22:00Z"/>
-                <w:sz w:val="20"/>
-              </w:rPr>
-            </w:pPr>
-            <w:ins w:id="30" w:author="Huang, Lili" w:date="2023-05-09T11:22:00Z">
-              <w:r>
-                <w:rPr>
-                  <w:sz w:val="20"/>
-                </w:rPr>
-                <w:t>T</w:t>
-              </w:r>
-            </w:ins>
-            <w:ins w:id="31" w:author="Huang, Lili" w:date="2023-05-09T11:23:00Z">
-              <w:r>
-                <w:rPr>
-                  <w:sz w:val="20"/>
-                </w:rPr>
-                <w:t>he following text displays:</w:t>
-              </w:r>
-            </w:ins>
-          </w:p>
-          <w:p>
-            <w:pPr>
-              <w:tabs>
-                <w:tab w:val="left" w:pos="360"/>
-              </w:tabs>
-              <w:rPr>
-                <w:ins w:id="32" w:author="Huang, Lili" w:date="2023-05-09T11:21:00Z"/>
-                <w:sz w:val="20"/>
-              </w:rPr>
-            </w:pPr>
-            <w:ins w:id="33" w:author="Huang, Lili" w:date="2023-05-09T11:23:00Z">
-              <w:r>
-                <w:rPr>
-                  <w:noProof/>
-                </w:rPr>
-                <w:drawing>
-                  <wp:inline distT="0" distB="0" distL="0" distR="0" wp14:anchorId="310B9D90" wp14:editId="25A858E2">
-                    <wp:extent cx="2053590" cy="100965"/>
-                    <wp:effectExtent l="0" t="0" r="3810" b="0"/>
-                    <wp:docPr id="3" name="Picture 3"/>
-                    <wp:cNvGraphicFramePr>
-                      <a:graphicFrameLocks xmlns:a="http://schemas.openxmlformats.org/drawingml/2006/main" noChangeAspect="1"/>
-                    </wp:cNvGraphicFramePr>
-                    <a:graphic xmlns:a="http://schemas.openxmlformats.org/drawingml/2006/main">
-                      <a:graphicData uri="http://schemas.openxmlformats.org/drawingml/2006/picture">
-                        <pic:pic xmlns:pic="http://schemas.openxmlformats.org/drawingml/2006/picture">
-                          <pic:nvPicPr>
-                            <pic:cNvPr id="1" name=""/>
-                            <pic:cNvPicPr/>
-                          </pic:nvPicPr>
-                          <pic:blipFill>
-                            <a:blip r:embed="rId15"/>
-                            <a:stretch>
-                              <a:fillRect/>
-                            </a:stretch>
-                          </pic:blipFill>
-                          <pic:spPr>
-                            <a:xfrm>
-                              <a:off x="0" y="0"/>
-                              <a:ext cx="2053590" cy="100965"/>
-                            </a:xfrm>
-                            <a:prstGeom prst="rect">
-                              <a:avLst/>
-                            </a:prstGeom>
-                          </pic:spPr>
-                        </pic:pic>
-                      </a:graphicData>
-                    </a:graphic>
-                  </wp:inline>
-                </w:drawing>
-              </w:r>
-            </w:ins>
-          </w:p>
-          <w:p>
-            <w:pPr>
-              <w:tabs>
-                <w:tab w:val="left" w:pos="360"/>
-              </w:tabs>
-              <w:rPr>
-                <w:ins w:id="34" w:author="Huang, Lili" w:date="2023-05-09T11:23:00Z"/>
-                <w:sz w:val="20"/>
-              </w:rPr>
-            </w:pPr>
-          </w:p>
-          <w:p>
-            <w:pPr>
-              <w:tabs>
-                <w:tab w:val="left" w:pos="360"/>
-              </w:tabs>
-              <w:rPr>
-                <w:sz w:val="20"/>
-              </w:rPr>
-            </w:pPr>
-            <w:r>
-              <w:rPr>
-                <w:sz w:val="20"/>
-              </w:rPr>
-              <w:t xml:space="preserve">Review page displays to allow user to enter log </w:t>
-            </w:r>
-            <w:proofErr w:type="gramStart"/>
-            <w:r>
-              <w:rPr>
-                <w:sz w:val="20"/>
-              </w:rPr>
-              <w:t>summary;</w:t>
-            </w:r>
-            <w:proofErr w:type="gramEnd"/>
+                <w:sz w:val="20"/>
+              </w:rPr>
+            </w:pPr>
+            <w:r>
+              <w:rPr>
+                <w:sz w:val="20"/>
+              </w:rPr>
+              <w:t>The following text displays:</w:t>
+            </w:r>
+          </w:p>
+          <w:p>
+            <w:pPr>
+              <w:tabs>
+                <w:tab w:val="left" w:pos="360"/>
+              </w:tabs>
+              <w:rPr>
+                <w:sz w:val="20"/>
+              </w:rPr>
+            </w:pPr>
+            <w:r>
+              <w:rPr>
+                <w:noProof/>
+              </w:rPr>
+              <w:drawing>
+                <wp:inline distT="0" distB="0" distL="0" distR="0" wp14:anchorId="310B9D90" wp14:editId="25A858E2">
+                  <wp:extent cx="2053590" cy="100965"/>
+                  <wp:effectExtent l="0" t="0" r="3810" b="0"/>
+                  <wp:docPr id="3" name="Picture 3"/>
+                  <wp:cNvGraphicFramePr>
+                    <a:graphicFrameLocks xmlns:a="http://schemas.openxmlformats.org/drawingml/2006/main" noChangeAspect="1"/>
+                  </wp:cNvGraphicFramePr>
+                  <a:graphic xmlns:a="http://schemas.openxmlformats.org/drawingml/2006/main">
+                    <a:graphicData uri="http://schemas.openxmlformats.org/drawingml/2006/picture">
+                      <pic:pic xmlns:pic="http://schemas.openxmlformats.org/drawingml/2006/picture">
+                        <pic:nvPicPr>
+                          <pic:cNvPr id="1" name=""/>
+                          <pic:cNvPicPr/>
+                        </pic:nvPicPr>
+                        <pic:blipFill>
+                          <a:blip r:embed="rId15"/>
+                          <a:stretch>
+                            <a:fillRect/>
+                          </a:stretch>
+                        </pic:blipFill>
+                        <pic:spPr>
+                          <a:xfrm>
+                            <a:off x="0" y="0"/>
+                            <a:ext cx="2053590" cy="100965"/>
+                          </a:xfrm>
+                          <a:prstGeom prst="rect">
+                            <a:avLst/>
+                          </a:prstGeom>
+                        </pic:spPr>
+                      </pic:pic>
+                    </a:graphicData>
+                  </a:graphic>
+                </wp:inline>
+              </w:drawing>
+            </w:r>
+          </w:p>
+          <w:p>
+            <w:pPr>
+              <w:tabs>
+                <w:tab w:val="left" w:pos="360"/>
+              </w:tabs>
+              <w:rPr>
+                <w:sz w:val="20"/>
+              </w:rPr>
+            </w:pPr>
+          </w:p>
+          <w:p>
+            <w:pPr>
+              <w:tabs>
+                <w:tab w:val="left" w:pos="360"/>
+              </w:tabs>
+              <w:rPr>
+                <w:sz w:val="20"/>
+              </w:rPr>
+            </w:pPr>
+            <w:r>
+              <w:rPr>
+                <w:sz w:val="20"/>
+              </w:rPr>
+              <w:t>Review page displays to allow user to enter log summary;</w:t>
+            </w:r>
           </w:p>
           <w:p>
             <w:pPr>
@@ -7538,21 +7285,7 @@
               <w:rPr>
                 <w:sz w:val="20"/>
               </w:rPr>
-              <w:t xml:space="preserve">Each evaluation displays with detailed </w:t>
-            </w:r>
-            <w:proofErr w:type="gramStart"/>
-            <w:r>
-              <w:rPr>
-                <w:sz w:val="20"/>
-              </w:rPr>
-              <w:t>informationS;</w:t>
-            </w:r>
-            <w:proofErr w:type="gramEnd"/>
-            <w:r>
-              <w:rPr>
-                <w:sz w:val="20"/>
-              </w:rPr>
-              <w:t xml:space="preserve"> </w:t>
+              <w:t xml:space="preserve">Each evaluation displays with detailed informationS; </w:t>
             </w:r>
           </w:p>
           <w:p>
@@ -7824,7 +7557,6 @@
               </w:rPr>
               <w:t>-</w:t>
             </w:r>
-            <w:proofErr w:type="gramStart"/>
             <w:r>
               <w:rPr>
                 <w:sz w:val="18"/>
@@ -7832,7 +7564,6 @@
               </w:rPr>
               <w:t>4;</w:t>
             </w:r>
-            <w:proofErr w:type="gramEnd"/>
           </w:p>
           <w:p>
             <w:pPr>
@@ -8069,7 +7800,6 @@
               </w:rPr>
               <w:t>-</w:t>
             </w:r>
-            <w:proofErr w:type="gramStart"/>
             <w:r>
               <w:rPr>
                 <w:sz w:val="18"/>
@@ -8077,7 +7807,6 @@
               </w:rPr>
               <w:t>5;</w:t>
             </w:r>
-            <w:proofErr w:type="gramEnd"/>
           </w:p>
           <w:p>
             <w:pPr>
@@ -8119,79 +7848,72 @@
                 <w:tab w:val="left" w:pos="360"/>
               </w:tabs>
               <w:rPr>
-                <w:ins w:id="35" w:author="Huang, Lili" w:date="2023-05-09T11:24:00Z"/>
-                <w:sz w:val="20"/>
-              </w:rPr>
-            </w:pPr>
-            <w:ins w:id="36" w:author="Huang, Lili" w:date="2023-05-09T11:24:00Z">
-              <w:r>
-                <w:rPr>
-                  <w:sz w:val="20"/>
-                </w:rPr>
-                <w:t>The following text displays:</w:t>
-              </w:r>
-            </w:ins>
-          </w:p>
-          <w:p>
-            <w:pPr>
-              <w:tabs>
-                <w:tab w:val="left" w:pos="360"/>
-              </w:tabs>
-              <w:rPr>
-                <w:ins w:id="37" w:author="Huang, Lili" w:date="2023-05-09T11:24:00Z"/>
-                <w:sz w:val="20"/>
-              </w:rPr>
-            </w:pPr>
-            <w:ins w:id="38" w:author="Huang, Lili" w:date="2023-05-09T11:24:00Z">
-              <w:r>
-                <w:rPr>
-                  <w:noProof/>
-                </w:rPr>
-                <w:drawing>
-                  <wp:inline distT="0" distB="0" distL="0" distR="0" wp14:anchorId="4D40A826" wp14:editId="447F97FD">
-                    <wp:extent cx="2053590" cy="100965"/>
-                    <wp:effectExtent l="0" t="0" r="3810" b="0"/>
-                    <wp:docPr id="5" name="Picture 5"/>
-                    <wp:cNvGraphicFramePr>
-                      <a:graphicFrameLocks xmlns:a="http://schemas.openxmlformats.org/drawingml/2006/main" noChangeAspect="1"/>
-                    </wp:cNvGraphicFramePr>
-                    <a:graphic xmlns:a="http://schemas.openxmlformats.org/drawingml/2006/main">
-                      <a:graphicData uri="http://schemas.openxmlformats.org/drawingml/2006/picture">
-                        <pic:pic xmlns:pic="http://schemas.openxmlformats.org/drawingml/2006/picture">
-                          <pic:nvPicPr>
-                            <pic:cNvPr id="1" name=""/>
-                            <pic:cNvPicPr/>
-                          </pic:nvPicPr>
-                          <pic:blipFill>
-                            <a:blip r:embed="rId15"/>
-                            <a:stretch>
-                              <a:fillRect/>
-                            </a:stretch>
-                          </pic:blipFill>
-                          <pic:spPr>
-                            <a:xfrm>
-                              <a:off x="0" y="0"/>
-                              <a:ext cx="2053590" cy="100965"/>
-                            </a:xfrm>
-                            <a:prstGeom prst="rect">
-                              <a:avLst/>
-                            </a:prstGeom>
-                          </pic:spPr>
-                        </pic:pic>
-                      </a:graphicData>
-                    </a:graphic>
-                  </wp:inline>
-                </w:drawing>
-              </w:r>
-            </w:ins>
-          </w:p>
-          <w:p>
-            <w:pPr>
-              <w:tabs>
-                <w:tab w:val="left" w:pos="360"/>
-              </w:tabs>
-              <w:rPr>
-                <w:ins w:id="39" w:author="Huang, Lili" w:date="2023-05-09T11:24:00Z"/>
+                <w:sz w:val="20"/>
+              </w:rPr>
+            </w:pPr>
+            <w:r>
+              <w:rPr>
+                <w:sz w:val="20"/>
+              </w:rPr>
+              <w:t>The following text displays:</w:t>
+            </w:r>
+          </w:p>
+          <w:p>
+            <w:pPr>
+              <w:tabs>
+                <w:tab w:val="left" w:pos="360"/>
+              </w:tabs>
+              <w:rPr>
+                <w:sz w:val="20"/>
+              </w:rPr>
+            </w:pPr>
+            <w:r>
+              <w:rPr>
+                <w:noProof/>
+              </w:rPr>
+              <w:drawing>
+                <wp:inline distT="0" distB="0" distL="0" distR="0" wp14:anchorId="4D40A826" wp14:editId="447F97FD">
+                  <wp:extent cx="2053590" cy="100965"/>
+                  <wp:effectExtent l="0" t="0" r="3810" b="0"/>
+                  <wp:docPr id="5" name="Picture 5"/>
+                  <wp:cNvGraphicFramePr>
+                    <a:graphicFrameLocks xmlns:a="http://schemas.openxmlformats.org/drawingml/2006/main" noChangeAspect="1"/>
+                  </wp:cNvGraphicFramePr>
+                  <a:graphic xmlns:a="http://schemas.openxmlformats.org/drawingml/2006/main">
+                    <a:graphicData uri="http://schemas.openxmlformats.org/drawingml/2006/picture">
+                      <pic:pic xmlns:pic="http://schemas.openxmlformats.org/drawingml/2006/picture">
+                        <pic:nvPicPr>
+                          <pic:cNvPr id="1" name=""/>
+                          <pic:cNvPicPr/>
+                        </pic:nvPicPr>
+                        <pic:blipFill>
+                          <a:blip r:embed="rId15"/>
+                          <a:stretch>
+                            <a:fillRect/>
+                          </a:stretch>
+                        </pic:blipFill>
+                        <pic:spPr>
+                          <a:xfrm>
+                            <a:off x="0" y="0"/>
+                            <a:ext cx="2053590" cy="100965"/>
+                          </a:xfrm>
+                          <a:prstGeom prst="rect">
+                            <a:avLst/>
+                          </a:prstGeom>
+                        </pic:spPr>
+                      </pic:pic>
+                    </a:graphicData>
+                  </a:graphic>
+                </wp:inline>
+              </w:drawing>
+            </w:r>
+          </w:p>
+          <w:p>
+            <w:pPr>
+              <w:tabs>
+                <w:tab w:val="left" w:pos="360"/>
+              </w:tabs>
+              <w:rPr>
                 <w:sz w:val="20"/>
               </w:rPr>
             </w:pPr>
@@ -8424,7 +8146,6 @@
               </w:rPr>
               <w:t>-</w:t>
             </w:r>
-            <w:proofErr w:type="gramStart"/>
             <w:r>
               <w:rPr>
                 <w:sz w:val="18"/>
@@ -8432,7 +8153,6 @@
               </w:rPr>
               <w:t>6;</w:t>
             </w:r>
-            <w:proofErr w:type="gramEnd"/>
           </w:p>
           <w:p>
             <w:pPr>
@@ -8666,7 +8386,6 @@
               </w:rPr>
               <w:t>-</w:t>
             </w:r>
-            <w:proofErr w:type="gramStart"/>
             <w:r>
               <w:rPr>
                 <w:sz w:val="18"/>
@@ -8674,7 +8393,6 @@
               </w:rPr>
               <w:t>6;</w:t>
             </w:r>
-            <w:proofErr w:type="gramEnd"/>
           </w:p>
           <w:p>
             <w:pPr>
@@ -8908,7 +8626,6 @@
               </w:rPr>
               <w:t>-</w:t>
             </w:r>
-            <w:proofErr w:type="gramStart"/>
             <w:r>
               <w:rPr>
                 <w:sz w:val="18"/>
@@ -8916,7 +8633,6 @@
               </w:rPr>
               <w:t>8;</w:t>
             </w:r>
-            <w:proofErr w:type="gramEnd"/>
           </w:p>
           <w:p>
             <w:pPr>
@@ -8958,106 +8674,91 @@
                 <w:tab w:val="left" w:pos="360"/>
               </w:tabs>
               <w:rPr>
-                <w:ins w:id="40" w:author="Huang, Lili" w:date="2023-05-09T11:24:00Z"/>
-                <w:sz w:val="20"/>
-              </w:rPr>
-            </w:pPr>
-            <w:ins w:id="41" w:author="Huang, Lili" w:date="2023-05-09T11:24:00Z">
-              <w:r>
-                <w:rPr>
-                  <w:sz w:val="20"/>
-                </w:rPr>
-                <w:t>The following text displays:</w:t>
-              </w:r>
-            </w:ins>
-          </w:p>
-          <w:p>
-            <w:pPr>
-              <w:tabs>
-                <w:tab w:val="left" w:pos="360"/>
-              </w:tabs>
-              <w:rPr>
-                <w:ins w:id="42" w:author="Huang, Lili" w:date="2023-05-09T11:24:00Z"/>
-                <w:sz w:val="20"/>
-              </w:rPr>
-            </w:pPr>
-            <w:ins w:id="43" w:author="Huang, Lili" w:date="2023-05-09T11:24:00Z">
-              <w:r>
-                <w:rPr>
-                  <w:noProof/>
-                </w:rPr>
-                <w:drawing>
-                  <wp:inline distT="0" distB="0" distL="0" distR="0" wp14:anchorId="7E7434AF" wp14:editId="4B1619BB">
-                    <wp:extent cx="2053590" cy="100965"/>
-                    <wp:effectExtent l="0" t="0" r="3810" b="0"/>
-                    <wp:docPr id="6" name="Picture 6"/>
-                    <wp:cNvGraphicFramePr>
-                      <a:graphicFrameLocks xmlns:a="http://schemas.openxmlformats.org/drawingml/2006/main" noChangeAspect="1"/>
-                    </wp:cNvGraphicFramePr>
-                    <a:graphic xmlns:a="http://schemas.openxmlformats.org/drawingml/2006/main">
-                      <a:graphicData uri="http://schemas.openxmlformats.org/drawingml/2006/picture">
-                        <pic:pic xmlns:pic="http://schemas.openxmlformats.org/drawingml/2006/picture">
-                          <pic:nvPicPr>
-                            <pic:cNvPr id="1" name=""/>
-                            <pic:cNvPicPr/>
-                          </pic:nvPicPr>
-                          <pic:blipFill>
-                            <a:blip r:embed="rId15"/>
-                            <a:stretch>
-                              <a:fillRect/>
-                            </a:stretch>
-                          </pic:blipFill>
-                          <pic:spPr>
-                            <a:xfrm>
-                              <a:off x="0" y="0"/>
-                              <a:ext cx="2053590" cy="100965"/>
-                            </a:xfrm>
-                            <a:prstGeom prst="rect">
-                              <a:avLst/>
-                            </a:prstGeom>
-                          </pic:spPr>
-                        </pic:pic>
-                      </a:graphicData>
-                    </a:graphic>
-                  </wp:inline>
-                </w:drawing>
-              </w:r>
-            </w:ins>
-          </w:p>
-          <w:p>
-            <w:pPr>
-              <w:tabs>
-                <w:tab w:val="left" w:pos="360"/>
-              </w:tabs>
-              <w:rPr>
-                <w:ins w:id="44" w:author="Huang, Lili" w:date="2023-05-09T11:24:00Z"/>
-                <w:sz w:val="20"/>
-              </w:rPr>
-            </w:pPr>
-          </w:p>
-          <w:p>
-            <w:pPr>
-              <w:tabs>
-                <w:tab w:val="left" w:pos="360"/>
-              </w:tabs>
-              <w:rPr>
-                <w:sz w:val="20"/>
-              </w:rPr>
-            </w:pPr>
-            <w:r>
-              <w:rPr>
-                <w:sz w:val="20"/>
-              </w:rPr>
-              <w:t xml:space="preserve">Review page displays allowing user to enter coaching date and coaching </w:t>
-            </w:r>
-            <w:proofErr w:type="gramStart"/>
-            <w:r>
-              <w:rPr>
-                <w:sz w:val="20"/>
-              </w:rPr>
-              <w:t>details;</w:t>
-            </w:r>
-            <w:proofErr w:type="gramEnd"/>
+                <w:sz w:val="20"/>
+              </w:rPr>
+            </w:pPr>
+            <w:r>
+              <w:rPr>
+                <w:sz w:val="20"/>
+              </w:rPr>
+              <w:t>The following text displays:</w:t>
+            </w:r>
+          </w:p>
+          <w:p>
+            <w:pPr>
+              <w:tabs>
+                <w:tab w:val="left" w:pos="360"/>
+              </w:tabs>
+              <w:rPr>
+                <w:sz w:val="20"/>
+              </w:rPr>
+            </w:pPr>
+            <w:r>
+              <w:rPr>
+                <w:noProof/>
+              </w:rPr>
+              <w:drawing>
+                <wp:inline distT="0" distB="0" distL="0" distR="0" wp14:anchorId="7E7434AF" wp14:editId="4B1619BB">
+                  <wp:extent cx="2053590" cy="100965"/>
+                  <wp:effectExtent l="0" t="0" r="3810" b="0"/>
+                  <wp:docPr id="6" name="Picture 6"/>
+                  <wp:cNvGraphicFramePr>
+                    <a:graphicFrameLocks xmlns:a="http://schemas.openxmlformats.org/drawingml/2006/main" noChangeAspect="1"/>
+                  </wp:cNvGraphicFramePr>
+                  <a:graphic xmlns:a="http://schemas.openxmlformats.org/drawingml/2006/main">
+                    <a:graphicData uri="http://schemas.openxmlformats.org/drawingml/2006/picture">
+                      <pic:pic xmlns:pic="http://schemas.openxmlformats.org/drawingml/2006/picture">
+                        <pic:nvPicPr>
+                          <pic:cNvPr id="1" name=""/>
+                          <pic:cNvPicPr/>
+                        </pic:nvPicPr>
+                        <pic:blipFill>
+                          <a:blip r:embed="rId15"/>
+                          <a:stretch>
+                            <a:fillRect/>
+                          </a:stretch>
+                        </pic:blipFill>
+                        <pic:spPr>
+                          <a:xfrm>
+                            <a:off x="0" y="0"/>
+                            <a:ext cx="2053590" cy="100965"/>
+                          </a:xfrm>
+                          <a:prstGeom prst="rect">
+                            <a:avLst/>
+                          </a:prstGeom>
+                        </pic:spPr>
+                      </pic:pic>
+                    </a:graphicData>
+                  </a:graphic>
+                </wp:inline>
+              </w:drawing>
+            </w:r>
+          </w:p>
+          <w:p>
+            <w:pPr>
+              <w:tabs>
+                <w:tab w:val="left" w:pos="360"/>
+              </w:tabs>
+              <w:rPr>
+                <w:sz w:val="20"/>
+              </w:rPr>
+            </w:pPr>
+          </w:p>
+          <w:p>
+            <w:pPr>
+              <w:tabs>
+                <w:tab w:val="left" w:pos="360"/>
+              </w:tabs>
+              <w:rPr>
+                <w:sz w:val="20"/>
+              </w:rPr>
+            </w:pPr>
+            <w:r>
+              <w:rPr>
+                <w:sz w:val="20"/>
+              </w:rPr>
+              <w:t>Review page displays allowing user to enter coaching date and coaching details;</w:t>
+            </w:r>
           </w:p>
           <w:p>
             <w:pPr>
@@ -9253,7 +8954,6 @@
               </w:rPr>
               <w:t>-</w:t>
             </w:r>
-            <w:proofErr w:type="gramStart"/>
             <w:r>
               <w:rPr>
                 <w:sz w:val="18"/>
@@ -9261,7 +8961,6 @@
               </w:rPr>
               <w:t>9;</w:t>
             </w:r>
-            <w:proofErr w:type="gramEnd"/>
           </w:p>
           <w:p>
             <w:pPr>
@@ -9330,16 +9029,8 @@
               <w:rPr>
                 <w:sz w:val="20"/>
               </w:rPr>
-              <w:t xml:space="preserve">Log successfully submitted and saved in </w:t>
-            </w:r>
-            <w:proofErr w:type="gramStart"/>
-            <w:r>
-              <w:rPr>
-                <w:sz w:val="20"/>
-              </w:rPr>
-              <w:t>database;</w:t>
-            </w:r>
-            <w:proofErr w:type="gramEnd"/>
+              <w:t>Log successfully submitted and saved in database;</w:t>
+            </w:r>
           </w:p>
           <w:p>
             <w:pPr>
@@ -9660,16 +9351,7 @@
                 <w:iCs/>
                 <w:sz w:val="20"/>
               </w:rPr>
-              <w:t>My Pending Review {</w:t>
-            </w:r>
-            <w:proofErr w:type="gramStart"/>
-            <w:r>
-              <w:rPr>
-                <w:i/>
-                <w:iCs/>
-                <w:sz w:val="20"/>
-              </w:rPr>
-              <w:t xml:space="preserve">count}  </w:t>
+              <w:t xml:space="preserve">My Pending Review {count}  </w:t>
             </w:r>
             <w:r>
               <w:rPr>
@@ -9680,35 +9362,25 @@
               </w:rPr>
               <w:t>View</w:t>
             </w:r>
-            <w:proofErr w:type="gramEnd"/>
-          </w:p>
-          <w:p>
-            <w:pPr>
-              <w:tabs>
-                <w:tab w:val="left" w:pos="360"/>
-              </w:tabs>
-              <w:rPr>
-                <w:i/>
-                <w:iCs/>
-                <w:sz w:val="20"/>
-              </w:rPr>
-            </w:pPr>
-            <w:r>
-              <w:rPr>
-                <w:i/>
-                <w:iCs/>
-                <w:sz w:val="20"/>
-              </w:rPr>
-              <w:t>My Pending Follow-up Preparation {</w:t>
-            </w:r>
-            <w:proofErr w:type="gramStart"/>
-            <w:r>
-              <w:rPr>
-                <w:i/>
-                <w:iCs/>
-                <w:sz w:val="20"/>
-              </w:rPr>
-              <w:t xml:space="preserve">count}  </w:t>
+          </w:p>
+          <w:p>
+            <w:pPr>
+              <w:tabs>
+                <w:tab w:val="left" w:pos="360"/>
+              </w:tabs>
+              <w:rPr>
+                <w:i/>
+                <w:iCs/>
+                <w:sz w:val="20"/>
+              </w:rPr>
+            </w:pPr>
+            <w:r>
+              <w:rPr>
+                <w:i/>
+                <w:iCs/>
+                <w:sz w:val="20"/>
+              </w:rPr>
+              <w:t xml:space="preserve">My Pending Follow-up Preparation {count}  </w:t>
             </w:r>
             <w:r>
               <w:rPr>
@@ -9719,35 +9391,25 @@
               </w:rPr>
               <w:t>View</w:t>
             </w:r>
-            <w:proofErr w:type="gramEnd"/>
-          </w:p>
-          <w:p>
-            <w:pPr>
-              <w:tabs>
-                <w:tab w:val="left" w:pos="360"/>
-              </w:tabs>
-              <w:rPr>
-                <w:i/>
-                <w:iCs/>
-                <w:sz w:val="20"/>
-              </w:rPr>
-            </w:pPr>
-            <w:r>
-              <w:rPr>
-                <w:i/>
-                <w:iCs/>
-                <w:sz w:val="20"/>
-              </w:rPr>
-              <w:t>My Pending Follow-up Coaching {</w:t>
-            </w:r>
-            <w:proofErr w:type="gramStart"/>
-            <w:r>
-              <w:rPr>
-                <w:i/>
-                <w:iCs/>
-                <w:sz w:val="20"/>
-              </w:rPr>
-              <w:t xml:space="preserve">count}  </w:t>
+          </w:p>
+          <w:p>
+            <w:pPr>
+              <w:tabs>
+                <w:tab w:val="left" w:pos="360"/>
+              </w:tabs>
+              <w:rPr>
+                <w:i/>
+                <w:iCs/>
+                <w:sz w:val="20"/>
+              </w:rPr>
+            </w:pPr>
+            <w:r>
+              <w:rPr>
+                <w:i/>
+                <w:iCs/>
+                <w:sz w:val="20"/>
+              </w:rPr>
+              <w:t xml:space="preserve">My Pending Follow-up Coaching {count}  </w:t>
             </w:r>
             <w:r>
               <w:rPr>
@@ -9758,35 +9420,25 @@
               </w:rPr>
               <w:t>View</w:t>
             </w:r>
-            <w:proofErr w:type="gramEnd"/>
-          </w:p>
-          <w:p>
-            <w:pPr>
-              <w:tabs>
-                <w:tab w:val="left" w:pos="360"/>
-              </w:tabs>
-              <w:rPr>
-                <w:i/>
-                <w:iCs/>
-                <w:sz w:val="20"/>
-              </w:rPr>
-            </w:pPr>
-            <w:r>
-              <w:rPr>
-                <w:i/>
-                <w:iCs/>
-                <w:sz w:val="20"/>
-              </w:rPr>
-              <w:t>My Team’s Pending {</w:t>
-            </w:r>
-            <w:proofErr w:type="gramStart"/>
-            <w:r>
-              <w:rPr>
-                <w:i/>
-                <w:iCs/>
-                <w:sz w:val="20"/>
-              </w:rPr>
-              <w:t xml:space="preserve">count}  </w:t>
+          </w:p>
+          <w:p>
+            <w:pPr>
+              <w:tabs>
+                <w:tab w:val="left" w:pos="360"/>
+              </w:tabs>
+              <w:rPr>
+                <w:i/>
+                <w:iCs/>
+                <w:sz w:val="20"/>
+              </w:rPr>
+            </w:pPr>
+            <w:r>
+              <w:rPr>
+                <w:i/>
+                <w:iCs/>
+                <w:sz w:val="20"/>
+              </w:rPr>
+              <w:t xml:space="preserve">My Team’s Pending {count}  </w:t>
             </w:r>
             <w:r>
               <w:rPr>
@@ -9797,44 +9449,25 @@
               </w:rPr>
               <w:t>View</w:t>
             </w:r>
-            <w:proofErr w:type="gramEnd"/>
-          </w:p>
-          <w:p>
-            <w:pPr>
-              <w:tabs>
-                <w:tab w:val="left" w:pos="360"/>
-              </w:tabs>
-              <w:rPr>
-                <w:i/>
-                <w:iCs/>
-                <w:sz w:val="20"/>
-              </w:rPr>
-            </w:pPr>
-            <w:r>
-              <w:rPr>
-                <w:i/>
-                <w:iCs/>
-                <w:sz w:val="20"/>
-              </w:rPr>
-              <w:t xml:space="preserve">My Team’s </w:t>
-            </w:r>
-            <w:proofErr w:type="gramStart"/>
-            <w:r>
-              <w:rPr>
-                <w:i/>
-                <w:iCs/>
-                <w:sz w:val="20"/>
-              </w:rPr>
-              <w:t>Completed  {</w:t>
-            </w:r>
-            <w:proofErr w:type="gramEnd"/>
-            <w:r>
-              <w:rPr>
-                <w:i/>
-                <w:iCs/>
-                <w:sz w:val="20"/>
-              </w:rPr>
-              <w:t xml:space="preserve">count}  </w:t>
+          </w:p>
+          <w:p>
+            <w:pPr>
+              <w:tabs>
+                <w:tab w:val="left" w:pos="360"/>
+              </w:tabs>
+              <w:rPr>
+                <w:i/>
+                <w:iCs/>
+                <w:sz w:val="20"/>
+              </w:rPr>
+            </w:pPr>
+            <w:r>
+              <w:rPr>
+                <w:i/>
+                <w:iCs/>
+                <w:sz w:val="20"/>
+              </w:rPr>
+              <w:t xml:space="preserve">My Team’s Completed  {count}  </w:t>
             </w:r>
             <w:r>
               <w:rPr>
@@ -9861,33 +9494,15 @@
                 <w:iCs/>
                 <w:sz w:val="20"/>
               </w:rPr>
-              <w:t xml:space="preserve">My </w:t>
-            </w:r>
-            <w:proofErr w:type="gramStart"/>
-            <w:r>
-              <w:rPr>
-                <w:i/>
-                <w:iCs/>
-                <w:sz w:val="20"/>
-              </w:rPr>
-              <w:t>Submissions</w:t>
-            </w:r>
-            <w:r>
-              <w:rPr>
-                <w:i/>
-                <w:iCs/>
-                <w:sz w:val="20"/>
-              </w:rPr>
-              <w:t xml:space="preserve">  {</w:t>
-            </w:r>
-            <w:proofErr w:type="gramEnd"/>
-            <w:r>
-              <w:rPr>
-                <w:i/>
-                <w:iCs/>
-                <w:sz w:val="20"/>
-              </w:rPr>
-              <w:t xml:space="preserve">count}  </w:t>
+              <w:t>My Submissions</w:t>
+            </w:r>
+            <w:r>
+              <w:rPr>
+                <w:i/>
+                <w:iCs/>
+                <w:sz w:val="20"/>
+              </w:rPr>
+              <w:t xml:space="preserve">  {count}  </w:t>
             </w:r>
             <w:r>
               <w:rPr>
@@ -10082,15 +9697,7 @@
                 <w:sz w:val="18"/>
                 <w:szCs w:val="18"/>
               </w:rPr>
-              <w:t>-</w:t>
-            </w:r>
-            <w:proofErr w:type="gramStart"/>
-            <w:r>
-              <w:rPr>
-                <w:sz w:val="18"/>
-                <w:szCs w:val="18"/>
-              </w:rPr>
-              <w:t>1</w:t>
+              <w:t>-1</w:t>
             </w:r>
             <w:r>
               <w:rPr>
@@ -10099,7 +9706,6 @@
               </w:rPr>
               <w:t>1;</w:t>
             </w:r>
-            <w:proofErr w:type="gramEnd"/>
           </w:p>
           <w:p>
             <w:pPr>
@@ -10409,7 +10015,6 @@
               </w:rPr>
               <w:t>-</w:t>
             </w:r>
-            <w:proofErr w:type="gramStart"/>
             <w:r>
               <w:rPr>
                 <w:sz w:val="18"/>
@@ -10417,7 +10022,6 @@
               </w:rPr>
               <w:t>12;</w:t>
             </w:r>
-            <w:proofErr w:type="gramEnd"/>
           </w:p>
           <w:p>
             <w:pPr>
@@ -10459,79 +10063,72 @@
                 <w:tab w:val="left" w:pos="360"/>
               </w:tabs>
               <w:rPr>
-                <w:ins w:id="45" w:author="Huang, Lili" w:date="2023-05-09T11:24:00Z"/>
-                <w:sz w:val="20"/>
-              </w:rPr>
-            </w:pPr>
-            <w:ins w:id="46" w:author="Huang, Lili" w:date="2023-05-09T11:24:00Z">
-              <w:r>
-                <w:rPr>
-                  <w:sz w:val="20"/>
-                </w:rPr>
-                <w:t>The following text displays:</w:t>
-              </w:r>
-            </w:ins>
-          </w:p>
-          <w:p>
-            <w:pPr>
-              <w:tabs>
-                <w:tab w:val="left" w:pos="360"/>
-              </w:tabs>
-              <w:rPr>
-                <w:ins w:id="47" w:author="Huang, Lili" w:date="2023-05-09T11:24:00Z"/>
-                <w:sz w:val="20"/>
-              </w:rPr>
-            </w:pPr>
-            <w:ins w:id="48" w:author="Huang, Lili" w:date="2023-05-09T11:24:00Z">
-              <w:r>
-                <w:rPr>
-                  <w:noProof/>
-                </w:rPr>
-                <w:drawing>
-                  <wp:inline distT="0" distB="0" distL="0" distR="0" wp14:anchorId="63E9E5B6" wp14:editId="1F1E5AD9">
-                    <wp:extent cx="2053590" cy="100965"/>
-                    <wp:effectExtent l="0" t="0" r="3810" b="0"/>
-                    <wp:docPr id="7" name="Picture 7"/>
-                    <wp:cNvGraphicFramePr>
-                      <a:graphicFrameLocks xmlns:a="http://schemas.openxmlformats.org/drawingml/2006/main" noChangeAspect="1"/>
-                    </wp:cNvGraphicFramePr>
-                    <a:graphic xmlns:a="http://schemas.openxmlformats.org/drawingml/2006/main">
-                      <a:graphicData uri="http://schemas.openxmlformats.org/drawingml/2006/picture">
-                        <pic:pic xmlns:pic="http://schemas.openxmlformats.org/drawingml/2006/picture">
-                          <pic:nvPicPr>
-                            <pic:cNvPr id="1" name=""/>
-                            <pic:cNvPicPr/>
-                          </pic:nvPicPr>
-                          <pic:blipFill>
-                            <a:blip r:embed="rId15"/>
-                            <a:stretch>
-                              <a:fillRect/>
-                            </a:stretch>
-                          </pic:blipFill>
-                          <pic:spPr>
-                            <a:xfrm>
-                              <a:off x="0" y="0"/>
-                              <a:ext cx="2053590" cy="100965"/>
-                            </a:xfrm>
-                            <a:prstGeom prst="rect">
-                              <a:avLst/>
-                            </a:prstGeom>
-                          </pic:spPr>
-                        </pic:pic>
-                      </a:graphicData>
-                    </a:graphic>
-                  </wp:inline>
-                </w:drawing>
-              </w:r>
-            </w:ins>
-          </w:p>
-          <w:p>
-            <w:pPr>
-              <w:tabs>
-                <w:tab w:val="left" w:pos="360"/>
-              </w:tabs>
-              <w:rPr>
-                <w:ins w:id="49" w:author="Huang, Lili" w:date="2023-05-09T11:24:00Z"/>
+                <w:sz w:val="20"/>
+              </w:rPr>
+            </w:pPr>
+            <w:r>
+              <w:rPr>
+                <w:sz w:val="20"/>
+              </w:rPr>
+              <w:t>The following text displays:</w:t>
+            </w:r>
+          </w:p>
+          <w:p>
+            <w:pPr>
+              <w:tabs>
+                <w:tab w:val="left" w:pos="360"/>
+              </w:tabs>
+              <w:rPr>
+                <w:sz w:val="20"/>
+              </w:rPr>
+            </w:pPr>
+            <w:r>
+              <w:rPr>
+                <w:noProof/>
+              </w:rPr>
+              <w:drawing>
+                <wp:inline distT="0" distB="0" distL="0" distR="0" wp14:anchorId="63E9E5B6" wp14:editId="1F1E5AD9">
+                  <wp:extent cx="2053590" cy="100965"/>
+                  <wp:effectExtent l="0" t="0" r="3810" b="0"/>
+                  <wp:docPr id="7" name="Picture 7"/>
+                  <wp:cNvGraphicFramePr>
+                    <a:graphicFrameLocks xmlns:a="http://schemas.openxmlformats.org/drawingml/2006/main" noChangeAspect="1"/>
+                  </wp:cNvGraphicFramePr>
+                  <a:graphic xmlns:a="http://schemas.openxmlformats.org/drawingml/2006/main">
+                    <a:graphicData uri="http://schemas.openxmlformats.org/drawingml/2006/picture">
+                      <pic:pic xmlns:pic="http://schemas.openxmlformats.org/drawingml/2006/picture">
+                        <pic:nvPicPr>
+                          <pic:cNvPr id="1" name=""/>
+                          <pic:cNvPicPr/>
+                        </pic:nvPicPr>
+                        <pic:blipFill>
+                          <a:blip r:embed="rId15"/>
+                          <a:stretch>
+                            <a:fillRect/>
+                          </a:stretch>
+                        </pic:blipFill>
+                        <pic:spPr>
+                          <a:xfrm>
+                            <a:off x="0" y="0"/>
+                            <a:ext cx="2053590" cy="100965"/>
+                          </a:xfrm>
+                          <a:prstGeom prst="rect">
+                            <a:avLst/>
+                          </a:prstGeom>
+                        </pic:spPr>
+                      </pic:pic>
+                    </a:graphicData>
+                  </a:graphic>
+                </wp:inline>
+              </w:drawing>
+            </w:r>
+          </w:p>
+          <w:p>
+            <w:pPr>
+              <w:tabs>
+                <w:tab w:val="left" w:pos="360"/>
+              </w:tabs>
+              <w:rPr>
                 <w:sz w:val="20"/>
               </w:rPr>
             </w:pPr>
@@ -10753,7 +10350,6 @@
               </w:rPr>
               <w:t>-</w:t>
             </w:r>
-            <w:proofErr w:type="gramStart"/>
             <w:r>
               <w:rPr>
                 <w:sz w:val="18"/>
@@ -10761,35 +10357,25 @@
               </w:rPr>
               <w:t>13;</w:t>
             </w:r>
-            <w:proofErr w:type="gramEnd"/>
-          </w:p>
-          <w:p>
-            <w:pPr>
-              <w:tabs>
-                <w:tab w:val="left" w:pos="360"/>
-              </w:tabs>
-              <w:jc w:val="center"/>
-              <w:rPr>
-                <w:sz w:val="18"/>
-                <w:szCs w:val="18"/>
-              </w:rPr>
-            </w:pPr>
-            <w:r>
-              <w:rPr>
-                <w:sz w:val="18"/>
-                <w:szCs w:val="18"/>
-              </w:rPr>
-              <w:t xml:space="preserve">Check at least 2 logs that are for additional </w:t>
-            </w:r>
-            <w:proofErr w:type="gramStart"/>
-            <w:r>
-              <w:rPr>
-                <w:sz w:val="18"/>
-                <w:szCs w:val="18"/>
-              </w:rPr>
-              <w:t>monitoring;</w:t>
-            </w:r>
-            <w:proofErr w:type="gramEnd"/>
+          </w:p>
+          <w:p>
+            <w:pPr>
+              <w:tabs>
+                <w:tab w:val="left" w:pos="360"/>
+              </w:tabs>
+              <w:jc w:val="center"/>
+              <w:rPr>
+                <w:sz w:val="18"/>
+                <w:szCs w:val="18"/>
+              </w:rPr>
+            </w:pPr>
+            <w:r>
+              <w:rPr>
+                <w:sz w:val="18"/>
+                <w:szCs w:val="18"/>
+              </w:rPr>
+              <w:t>Check at least 2 logs that are for additional monitoring;</w:t>
+            </w:r>
           </w:p>
           <w:p>
             <w:pPr>
@@ -11134,7 +10720,6 @@
               </w:rPr>
               <w:t>-</w:t>
             </w:r>
-            <w:proofErr w:type="gramStart"/>
             <w:r>
               <w:rPr>
                 <w:sz w:val="18"/>
@@ -11142,7 +10727,6 @@
               </w:rPr>
               <w:t>13;</w:t>
             </w:r>
-            <w:proofErr w:type="gramEnd"/>
           </w:p>
           <w:p>
             <w:pPr>
@@ -11162,24 +10746,13 @@
               </w:rPr>
               <w:t>Check at least 2 logs that are for additional monitoring</w:t>
             </w:r>
-            <w:ins w:id="50" w:author="Huang, Lili" w:date="2023-05-09T11:27:00Z">
-              <w:r>
-                <w:rPr>
-                  <w:sz w:val="18"/>
-                  <w:szCs w:val="18"/>
-                </w:rPr>
-                <w:t>.</w:t>
-              </w:r>
-            </w:ins>
-            <w:del w:id="51" w:author="Huang, Lili" w:date="2023-05-09T11:27:00Z">
-              <w:r>
-                <w:rPr>
-                  <w:sz w:val="18"/>
-                  <w:szCs w:val="18"/>
-                </w:rPr>
-                <w:delText>;</w:delText>
-              </w:r>
-            </w:del>
+            <w:r>
+              <w:rPr>
+                <w:sz w:val="18"/>
+                <w:szCs w:val="18"/>
+              </w:rPr>
+              <w:t>.</w:t>
+            </w:r>
           </w:p>
           <w:p>
             <w:pPr>
@@ -11623,16 +11196,7 @@
                 <w:iCs/>
                 <w:sz w:val="20"/>
               </w:rPr>
-              <w:t>My Pending Review {</w:t>
-            </w:r>
-            <w:proofErr w:type="gramStart"/>
-            <w:r>
-              <w:rPr>
-                <w:i/>
-                <w:iCs/>
-                <w:sz w:val="20"/>
-              </w:rPr>
-              <w:t xml:space="preserve">count}  </w:t>
+              <w:t xml:space="preserve">My Pending Review {count}  </w:t>
             </w:r>
             <w:r>
               <w:rPr>
@@ -11643,35 +11207,25 @@
               </w:rPr>
               <w:t>View</w:t>
             </w:r>
-            <w:proofErr w:type="gramEnd"/>
-          </w:p>
-          <w:p>
-            <w:pPr>
-              <w:tabs>
-                <w:tab w:val="left" w:pos="360"/>
-              </w:tabs>
-              <w:rPr>
-                <w:i/>
-                <w:iCs/>
-                <w:sz w:val="20"/>
-              </w:rPr>
-            </w:pPr>
-            <w:r>
-              <w:rPr>
-                <w:i/>
-                <w:iCs/>
-                <w:sz w:val="20"/>
-              </w:rPr>
-              <w:t>My Pending Follow-up Preparation {</w:t>
-            </w:r>
-            <w:proofErr w:type="gramStart"/>
-            <w:r>
-              <w:rPr>
-                <w:i/>
-                <w:iCs/>
-                <w:sz w:val="20"/>
-              </w:rPr>
-              <w:t xml:space="preserve">count}  </w:t>
+          </w:p>
+          <w:p>
+            <w:pPr>
+              <w:tabs>
+                <w:tab w:val="left" w:pos="360"/>
+              </w:tabs>
+              <w:rPr>
+                <w:i/>
+                <w:iCs/>
+                <w:sz w:val="20"/>
+              </w:rPr>
+            </w:pPr>
+            <w:r>
+              <w:rPr>
+                <w:i/>
+                <w:iCs/>
+                <w:sz w:val="20"/>
+              </w:rPr>
+              <w:t xml:space="preserve">My Pending Follow-up Preparation {count}  </w:t>
             </w:r>
             <w:r>
               <w:rPr>
@@ -11682,35 +11236,25 @@
               </w:rPr>
               <w:t>View</w:t>
             </w:r>
-            <w:proofErr w:type="gramEnd"/>
-          </w:p>
-          <w:p>
-            <w:pPr>
-              <w:tabs>
-                <w:tab w:val="left" w:pos="360"/>
-              </w:tabs>
-              <w:rPr>
-                <w:i/>
-                <w:iCs/>
-                <w:sz w:val="20"/>
-              </w:rPr>
-            </w:pPr>
-            <w:r>
-              <w:rPr>
-                <w:i/>
-                <w:iCs/>
-                <w:sz w:val="20"/>
-              </w:rPr>
-              <w:t>My Pending Follow-up Coaching {</w:t>
-            </w:r>
-            <w:proofErr w:type="gramStart"/>
-            <w:r>
-              <w:rPr>
-                <w:i/>
-                <w:iCs/>
-                <w:sz w:val="20"/>
-              </w:rPr>
-              <w:t xml:space="preserve">count}  </w:t>
+          </w:p>
+          <w:p>
+            <w:pPr>
+              <w:tabs>
+                <w:tab w:val="left" w:pos="360"/>
+              </w:tabs>
+              <w:rPr>
+                <w:i/>
+                <w:iCs/>
+                <w:sz w:val="20"/>
+              </w:rPr>
+            </w:pPr>
+            <w:r>
+              <w:rPr>
+                <w:i/>
+                <w:iCs/>
+                <w:sz w:val="20"/>
+              </w:rPr>
+              <w:t xml:space="preserve">My Pending Follow-up Coaching {count}  </w:t>
             </w:r>
             <w:r>
               <w:rPr>
@@ -11721,35 +11265,25 @@
               </w:rPr>
               <w:t>View</w:t>
             </w:r>
-            <w:proofErr w:type="gramEnd"/>
-          </w:p>
-          <w:p>
-            <w:pPr>
-              <w:tabs>
-                <w:tab w:val="left" w:pos="360"/>
-              </w:tabs>
-              <w:rPr>
-                <w:i/>
-                <w:iCs/>
-                <w:sz w:val="20"/>
-              </w:rPr>
-            </w:pPr>
-            <w:r>
-              <w:rPr>
-                <w:i/>
-                <w:iCs/>
-                <w:sz w:val="20"/>
-              </w:rPr>
-              <w:t>My Team’s Pending {</w:t>
-            </w:r>
-            <w:proofErr w:type="gramStart"/>
-            <w:r>
-              <w:rPr>
-                <w:i/>
-                <w:iCs/>
-                <w:sz w:val="20"/>
-              </w:rPr>
-              <w:t xml:space="preserve">count}  </w:t>
+          </w:p>
+          <w:p>
+            <w:pPr>
+              <w:tabs>
+                <w:tab w:val="left" w:pos="360"/>
+              </w:tabs>
+              <w:rPr>
+                <w:i/>
+                <w:iCs/>
+                <w:sz w:val="20"/>
+              </w:rPr>
+            </w:pPr>
+            <w:r>
+              <w:rPr>
+                <w:i/>
+                <w:iCs/>
+                <w:sz w:val="20"/>
+              </w:rPr>
+              <w:t xml:space="preserve">My Team’s Pending {count}  </w:t>
             </w:r>
             <w:r>
               <w:rPr>
@@ -11760,44 +11294,25 @@
               </w:rPr>
               <w:t>View</w:t>
             </w:r>
-            <w:proofErr w:type="gramEnd"/>
-          </w:p>
-          <w:p>
-            <w:pPr>
-              <w:tabs>
-                <w:tab w:val="left" w:pos="360"/>
-              </w:tabs>
-              <w:rPr>
-                <w:i/>
-                <w:iCs/>
-                <w:sz w:val="20"/>
-              </w:rPr>
-            </w:pPr>
-            <w:r>
-              <w:rPr>
-                <w:i/>
-                <w:iCs/>
-                <w:sz w:val="20"/>
-              </w:rPr>
-              <w:t xml:space="preserve">My Team’s </w:t>
-            </w:r>
-            <w:proofErr w:type="gramStart"/>
-            <w:r>
-              <w:rPr>
-                <w:i/>
-                <w:iCs/>
-                <w:sz w:val="20"/>
-              </w:rPr>
-              <w:t>Completed  {</w:t>
-            </w:r>
-            <w:proofErr w:type="gramEnd"/>
-            <w:r>
-              <w:rPr>
-                <w:i/>
-                <w:iCs/>
-                <w:sz w:val="20"/>
-              </w:rPr>
-              <w:t xml:space="preserve">count}  </w:t>
+          </w:p>
+          <w:p>
+            <w:pPr>
+              <w:tabs>
+                <w:tab w:val="left" w:pos="360"/>
+              </w:tabs>
+              <w:rPr>
+                <w:i/>
+                <w:iCs/>
+                <w:sz w:val="20"/>
+              </w:rPr>
+            </w:pPr>
+            <w:r>
+              <w:rPr>
+                <w:i/>
+                <w:iCs/>
+                <w:sz w:val="20"/>
+              </w:rPr>
+              <w:t xml:space="preserve">My Team’s Completed  {count}  </w:t>
             </w:r>
             <w:r>
               <w:rPr>
@@ -11824,33 +11339,15 @@
                 <w:iCs/>
                 <w:sz w:val="20"/>
               </w:rPr>
-              <w:t xml:space="preserve">My </w:t>
-            </w:r>
-            <w:proofErr w:type="gramStart"/>
-            <w:r>
-              <w:rPr>
-                <w:i/>
-                <w:iCs/>
-                <w:sz w:val="20"/>
-              </w:rPr>
-              <w:t>Submissions</w:t>
-            </w:r>
-            <w:r>
-              <w:rPr>
-                <w:i/>
-                <w:iCs/>
-                <w:sz w:val="20"/>
-              </w:rPr>
-              <w:t xml:space="preserve">  {</w:t>
-            </w:r>
-            <w:proofErr w:type="gramEnd"/>
-            <w:r>
-              <w:rPr>
-                <w:i/>
-                <w:iCs/>
-                <w:sz w:val="20"/>
-              </w:rPr>
-              <w:t xml:space="preserve">count}  </w:t>
+              <w:t>My Submissions</w:t>
+            </w:r>
+            <w:r>
+              <w:rPr>
+                <w:i/>
+                <w:iCs/>
+                <w:sz w:val="20"/>
+              </w:rPr>
+              <w:t xml:space="preserve">  {count}  </w:t>
             </w:r>
             <w:r>
               <w:rPr>
@@ -12045,15 +11542,7 @@
                 <w:sz w:val="18"/>
                 <w:szCs w:val="18"/>
               </w:rPr>
-              <w:t>-</w:t>
-            </w:r>
-            <w:proofErr w:type="gramStart"/>
-            <w:r>
-              <w:rPr>
-                <w:sz w:val="18"/>
-                <w:szCs w:val="18"/>
-              </w:rPr>
-              <w:t>1</w:t>
+              <w:t>-1</w:t>
             </w:r>
             <w:r>
               <w:rPr>
@@ -12062,7 +11551,6 @@
               </w:rPr>
               <w:t>6;</w:t>
             </w:r>
-            <w:proofErr w:type="gramEnd"/>
           </w:p>
           <w:p>
             <w:pPr>
@@ -12391,7 +11879,6 @@
               </w:rPr>
               <w:t>-</w:t>
             </w:r>
-            <w:proofErr w:type="gramStart"/>
             <w:r>
               <w:rPr>
                 <w:sz w:val="18"/>
@@ -12399,7 +11886,6 @@
               </w:rPr>
               <w:t>17;</w:t>
             </w:r>
-            <w:proofErr w:type="gramEnd"/>
           </w:p>
           <w:p>
             <w:pPr>
@@ -12448,50 +11934,34 @@
               <w:rPr>
                 <w:sz w:val="20"/>
               </w:rPr>
-              <w:t xml:space="preserve">Review page displays to allow user to enter log new </w:t>
-            </w:r>
-            <w:proofErr w:type="gramStart"/>
-            <w:r>
-              <w:rPr>
-                <w:sz w:val="20"/>
-              </w:rPr>
-              <w:t>summary;</w:t>
-            </w:r>
-            <w:proofErr w:type="gramEnd"/>
-          </w:p>
-          <w:p>
-            <w:pPr>
-              <w:tabs>
-                <w:tab w:val="left" w:pos="360"/>
-              </w:tabs>
-              <w:rPr>
-                <w:sz w:val="20"/>
-              </w:rPr>
-            </w:pPr>
-          </w:p>
-          <w:p>
-            <w:pPr>
-              <w:tabs>
-                <w:tab w:val="left" w:pos="360"/>
-              </w:tabs>
-              <w:rPr>
-                <w:sz w:val="20"/>
-              </w:rPr>
-            </w:pPr>
-            <w:r>
-              <w:rPr>
-                <w:sz w:val="20"/>
-              </w:rPr>
-              <w:t xml:space="preserve">Historical summary </w:t>
-            </w:r>
-            <w:proofErr w:type="gramStart"/>
-            <w:r>
-              <w:rPr>
-                <w:sz w:val="20"/>
-              </w:rPr>
-              <w:t>displays;</w:t>
-            </w:r>
-            <w:proofErr w:type="gramEnd"/>
+              <w:t>Review page displays to allow user to enter log new summary;</w:t>
+            </w:r>
+          </w:p>
+          <w:p>
+            <w:pPr>
+              <w:tabs>
+                <w:tab w:val="left" w:pos="360"/>
+              </w:tabs>
+              <w:rPr>
+                <w:sz w:val="20"/>
+              </w:rPr>
+            </w:pPr>
+          </w:p>
+          <w:p>
+            <w:pPr>
+              <w:tabs>
+                <w:tab w:val="left" w:pos="360"/>
+              </w:tabs>
+              <w:rPr>
+                <w:sz w:val="20"/>
+              </w:rPr>
+            </w:pPr>
+            <w:r>
+              <w:rPr>
+                <w:sz w:val="20"/>
+              </w:rPr>
+              <w:t>Historical summary displays;</w:t>
+            </w:r>
           </w:p>
           <w:p>
             <w:pPr>
@@ -12507,21 +11977,7 @@
               <w:rPr>
                 <w:sz w:val="20"/>
               </w:rPr>
-              <w:t xml:space="preserve">Each evaluation displays with detailed </w:t>
-            </w:r>
-            <w:proofErr w:type="gramStart"/>
-            <w:r>
-              <w:rPr>
-                <w:sz w:val="20"/>
-              </w:rPr>
-              <w:t>information;</w:t>
-            </w:r>
-            <w:proofErr w:type="gramEnd"/>
-            <w:r>
-              <w:rPr>
-                <w:sz w:val="20"/>
-              </w:rPr>
-              <w:t xml:space="preserve"> </w:t>
+              <w:t xml:space="preserve">Each evaluation displays with detailed information; </w:t>
             </w:r>
           </w:p>
           <w:p>
@@ -12858,7 +12314,6 @@
               </w:rPr>
               <w:t>-</w:t>
             </w:r>
-            <w:proofErr w:type="gramStart"/>
             <w:r>
               <w:rPr>
                 <w:sz w:val="18"/>
@@ -12866,35 +12321,25 @@
               </w:rPr>
               <w:t>18;</w:t>
             </w:r>
-            <w:proofErr w:type="gramEnd"/>
-          </w:p>
-          <w:p>
-            <w:pPr>
-              <w:tabs>
-                <w:tab w:val="left" w:pos="360"/>
-              </w:tabs>
-              <w:jc w:val="center"/>
-              <w:rPr>
-                <w:sz w:val="18"/>
-                <w:szCs w:val="18"/>
-              </w:rPr>
-            </w:pPr>
-            <w:r>
-              <w:rPr>
-                <w:sz w:val="18"/>
-                <w:szCs w:val="18"/>
-              </w:rPr>
-              <w:t xml:space="preserve">Enter log </w:t>
-            </w:r>
-            <w:proofErr w:type="gramStart"/>
-            <w:r>
-              <w:rPr>
-                <w:sz w:val="18"/>
-                <w:szCs w:val="18"/>
-              </w:rPr>
-              <w:t>summary;</w:t>
-            </w:r>
-            <w:proofErr w:type="gramEnd"/>
+          </w:p>
+          <w:p>
+            <w:pPr>
+              <w:tabs>
+                <w:tab w:val="left" w:pos="360"/>
+              </w:tabs>
+              <w:jc w:val="center"/>
+              <w:rPr>
+                <w:sz w:val="18"/>
+                <w:szCs w:val="18"/>
+              </w:rPr>
+            </w:pPr>
+            <w:r>
+              <w:rPr>
+                <w:sz w:val="18"/>
+                <w:szCs w:val="18"/>
+              </w:rPr>
+              <w:t>Enter log summary;</w:t>
+            </w:r>
           </w:p>
           <w:p>
             <w:pPr>
@@ -13139,7 +12584,6 @@
               </w:rPr>
               <w:t>-</w:t>
             </w:r>
-            <w:proofErr w:type="gramStart"/>
             <w:r>
               <w:rPr>
                 <w:sz w:val="18"/>
@@ -13147,7 +12591,6 @@
               </w:rPr>
               <w:t>19;</w:t>
             </w:r>
-            <w:proofErr w:type="gramEnd"/>
           </w:p>
           <w:p>
             <w:pPr>
@@ -13196,50 +12639,34 @@
               <w:rPr>
                 <w:sz w:val="20"/>
               </w:rPr>
-              <w:t xml:space="preserve">Review page displays allowing user to enter coaching date and coaching </w:t>
-            </w:r>
-            <w:proofErr w:type="gramStart"/>
-            <w:r>
-              <w:rPr>
-                <w:sz w:val="20"/>
-              </w:rPr>
-              <w:t>details;</w:t>
-            </w:r>
-            <w:proofErr w:type="gramEnd"/>
-          </w:p>
-          <w:p>
-            <w:pPr>
-              <w:tabs>
-                <w:tab w:val="left" w:pos="360"/>
-              </w:tabs>
-              <w:rPr>
-                <w:sz w:val="20"/>
-              </w:rPr>
-            </w:pPr>
-          </w:p>
-          <w:p>
-            <w:pPr>
-              <w:tabs>
-                <w:tab w:val="left" w:pos="360"/>
-              </w:tabs>
-              <w:rPr>
-                <w:sz w:val="20"/>
-              </w:rPr>
-            </w:pPr>
-            <w:r>
-              <w:rPr>
-                <w:sz w:val="20"/>
-              </w:rPr>
-              <w:t xml:space="preserve">Each evaluation displays without detailed </w:t>
-            </w:r>
-            <w:proofErr w:type="gramStart"/>
-            <w:r>
-              <w:rPr>
-                <w:sz w:val="20"/>
-              </w:rPr>
-              <w:t>information;</w:t>
-            </w:r>
-            <w:proofErr w:type="gramEnd"/>
+              <w:t>Review page displays allowing user to enter coaching date and coaching details;</w:t>
+            </w:r>
+          </w:p>
+          <w:p>
+            <w:pPr>
+              <w:tabs>
+                <w:tab w:val="left" w:pos="360"/>
+              </w:tabs>
+              <w:rPr>
+                <w:sz w:val="20"/>
+              </w:rPr>
+            </w:pPr>
+          </w:p>
+          <w:p>
+            <w:pPr>
+              <w:tabs>
+                <w:tab w:val="left" w:pos="360"/>
+              </w:tabs>
+              <w:rPr>
+                <w:sz w:val="20"/>
+              </w:rPr>
+            </w:pPr>
+            <w:r>
+              <w:rPr>
+                <w:sz w:val="20"/>
+              </w:rPr>
+              <w:t>Each evaluation displays without detailed information;</w:t>
+            </w:r>
           </w:p>
           <w:p>
             <w:pPr>
@@ -13453,7 +12880,6 @@
               </w:rPr>
               <w:t>-</w:t>
             </w:r>
-            <w:proofErr w:type="gramStart"/>
             <w:r>
               <w:rPr>
                 <w:sz w:val="18"/>
@@ -13461,35 +12887,25 @@
               </w:rPr>
               <w:t>20;</w:t>
             </w:r>
-            <w:proofErr w:type="gramEnd"/>
-          </w:p>
-          <w:p>
-            <w:pPr>
-              <w:tabs>
-                <w:tab w:val="left" w:pos="360"/>
-              </w:tabs>
-              <w:jc w:val="center"/>
-              <w:rPr>
-                <w:sz w:val="18"/>
-                <w:szCs w:val="18"/>
-              </w:rPr>
-            </w:pPr>
-            <w:r>
-              <w:rPr>
-                <w:sz w:val="18"/>
-                <w:szCs w:val="18"/>
-              </w:rPr>
-              <w:t xml:space="preserve">Enter coaching date, and coaching </w:t>
-            </w:r>
-            <w:proofErr w:type="gramStart"/>
-            <w:r>
-              <w:rPr>
-                <w:sz w:val="18"/>
-                <w:szCs w:val="18"/>
-              </w:rPr>
-              <w:t>details;</w:t>
-            </w:r>
-            <w:proofErr w:type="gramEnd"/>
+          </w:p>
+          <w:p>
+            <w:pPr>
+              <w:tabs>
+                <w:tab w:val="left" w:pos="360"/>
+              </w:tabs>
+              <w:jc w:val="center"/>
+              <w:rPr>
+                <w:sz w:val="18"/>
+                <w:szCs w:val="18"/>
+              </w:rPr>
+            </w:pPr>
+            <w:r>
+              <w:rPr>
+                <w:sz w:val="18"/>
+                <w:szCs w:val="18"/>
+              </w:rPr>
+              <w:t>Enter coaching date, and coaching details;</w:t>
+            </w:r>
           </w:p>
           <w:p>
             <w:pPr>
@@ -13547,16 +12963,8 @@
               <w:rPr>
                 <w:sz w:val="20"/>
               </w:rPr>
-              <w:t xml:space="preserve">Log successfully submitted and updated in </w:t>
-            </w:r>
-            <w:proofErr w:type="gramStart"/>
-            <w:r>
-              <w:rPr>
-                <w:sz w:val="20"/>
-              </w:rPr>
-              <w:t>database;</w:t>
-            </w:r>
-            <w:proofErr w:type="gramEnd"/>
+              <w:t>Log successfully submitted and updated in database;</w:t>
+            </w:r>
           </w:p>
           <w:p>
             <w:pPr>
@@ -13863,16 +13271,7 @@
                 <w:iCs/>
                 <w:sz w:val="20"/>
               </w:rPr>
-              <w:t>My Pending Review {</w:t>
-            </w:r>
-            <w:proofErr w:type="gramStart"/>
-            <w:r>
-              <w:rPr>
-                <w:i/>
-                <w:iCs/>
-                <w:sz w:val="20"/>
-              </w:rPr>
-              <w:t xml:space="preserve">count}  </w:t>
+              <w:t xml:space="preserve">My Pending Review {count}  </w:t>
             </w:r>
             <w:r>
               <w:rPr>
@@ -13883,35 +13282,25 @@
               </w:rPr>
               <w:t>View</w:t>
             </w:r>
-            <w:proofErr w:type="gramEnd"/>
-          </w:p>
-          <w:p>
-            <w:pPr>
-              <w:tabs>
-                <w:tab w:val="left" w:pos="360"/>
-              </w:tabs>
-              <w:rPr>
-                <w:i/>
-                <w:iCs/>
-                <w:sz w:val="20"/>
-              </w:rPr>
-            </w:pPr>
-            <w:r>
-              <w:rPr>
-                <w:i/>
-                <w:iCs/>
-                <w:sz w:val="20"/>
-              </w:rPr>
-              <w:t>My Pending Follow-up Preparation {</w:t>
-            </w:r>
-            <w:proofErr w:type="gramStart"/>
-            <w:r>
-              <w:rPr>
-                <w:i/>
-                <w:iCs/>
-                <w:sz w:val="20"/>
-              </w:rPr>
-              <w:t xml:space="preserve">count}  </w:t>
+          </w:p>
+          <w:p>
+            <w:pPr>
+              <w:tabs>
+                <w:tab w:val="left" w:pos="360"/>
+              </w:tabs>
+              <w:rPr>
+                <w:i/>
+                <w:iCs/>
+                <w:sz w:val="20"/>
+              </w:rPr>
+            </w:pPr>
+            <w:r>
+              <w:rPr>
+                <w:i/>
+                <w:iCs/>
+                <w:sz w:val="20"/>
+              </w:rPr>
+              <w:t xml:space="preserve">My Pending Follow-up Preparation {count}  </w:t>
             </w:r>
             <w:r>
               <w:rPr>
@@ -13922,35 +13311,25 @@
               </w:rPr>
               <w:t>View</w:t>
             </w:r>
-            <w:proofErr w:type="gramEnd"/>
-          </w:p>
-          <w:p>
-            <w:pPr>
-              <w:tabs>
-                <w:tab w:val="left" w:pos="360"/>
-              </w:tabs>
-              <w:rPr>
-                <w:i/>
-                <w:iCs/>
-                <w:sz w:val="20"/>
-              </w:rPr>
-            </w:pPr>
-            <w:r>
-              <w:rPr>
-                <w:i/>
-                <w:iCs/>
-                <w:sz w:val="20"/>
-              </w:rPr>
-              <w:t>My Pending Follow-up Coaching {</w:t>
-            </w:r>
-            <w:proofErr w:type="gramStart"/>
-            <w:r>
-              <w:rPr>
-                <w:i/>
-                <w:iCs/>
-                <w:sz w:val="20"/>
-              </w:rPr>
-              <w:t xml:space="preserve">count}  </w:t>
+          </w:p>
+          <w:p>
+            <w:pPr>
+              <w:tabs>
+                <w:tab w:val="left" w:pos="360"/>
+              </w:tabs>
+              <w:rPr>
+                <w:i/>
+                <w:iCs/>
+                <w:sz w:val="20"/>
+              </w:rPr>
+            </w:pPr>
+            <w:r>
+              <w:rPr>
+                <w:i/>
+                <w:iCs/>
+                <w:sz w:val="20"/>
+              </w:rPr>
+              <w:t xml:space="preserve">My Pending Follow-up Coaching {count}  </w:t>
             </w:r>
             <w:r>
               <w:rPr>
@@ -13961,35 +13340,25 @@
               </w:rPr>
               <w:t>View</w:t>
             </w:r>
-            <w:proofErr w:type="gramEnd"/>
-          </w:p>
-          <w:p>
-            <w:pPr>
-              <w:tabs>
-                <w:tab w:val="left" w:pos="360"/>
-              </w:tabs>
-              <w:rPr>
-                <w:i/>
-                <w:iCs/>
-                <w:sz w:val="20"/>
-              </w:rPr>
-            </w:pPr>
-            <w:r>
-              <w:rPr>
-                <w:i/>
-                <w:iCs/>
-                <w:sz w:val="20"/>
-              </w:rPr>
-              <w:t>My Team’s Pending {</w:t>
-            </w:r>
-            <w:proofErr w:type="gramStart"/>
-            <w:r>
-              <w:rPr>
-                <w:i/>
-                <w:iCs/>
-                <w:sz w:val="20"/>
-              </w:rPr>
-              <w:t xml:space="preserve">count}  </w:t>
+          </w:p>
+          <w:p>
+            <w:pPr>
+              <w:tabs>
+                <w:tab w:val="left" w:pos="360"/>
+              </w:tabs>
+              <w:rPr>
+                <w:i/>
+                <w:iCs/>
+                <w:sz w:val="20"/>
+              </w:rPr>
+            </w:pPr>
+            <w:r>
+              <w:rPr>
+                <w:i/>
+                <w:iCs/>
+                <w:sz w:val="20"/>
+              </w:rPr>
+              <w:t xml:space="preserve">My Team’s Pending {count}  </w:t>
             </w:r>
             <w:r>
               <w:rPr>
@@ -14000,44 +13369,25 @@
               </w:rPr>
               <w:t>View</w:t>
             </w:r>
-            <w:proofErr w:type="gramEnd"/>
-          </w:p>
-          <w:p>
-            <w:pPr>
-              <w:tabs>
-                <w:tab w:val="left" w:pos="360"/>
-              </w:tabs>
-              <w:rPr>
-                <w:i/>
-                <w:iCs/>
-                <w:sz w:val="20"/>
-              </w:rPr>
-            </w:pPr>
-            <w:r>
-              <w:rPr>
-                <w:i/>
-                <w:iCs/>
-                <w:sz w:val="20"/>
-              </w:rPr>
-              <w:t xml:space="preserve">My Team’s </w:t>
-            </w:r>
-            <w:proofErr w:type="gramStart"/>
-            <w:r>
-              <w:rPr>
-                <w:i/>
-                <w:iCs/>
-                <w:sz w:val="20"/>
-              </w:rPr>
-              <w:t>Completed  {</w:t>
-            </w:r>
-            <w:proofErr w:type="gramEnd"/>
-            <w:r>
-              <w:rPr>
-                <w:i/>
-                <w:iCs/>
-                <w:sz w:val="20"/>
-              </w:rPr>
-              <w:t xml:space="preserve">count}  </w:t>
+          </w:p>
+          <w:p>
+            <w:pPr>
+              <w:tabs>
+                <w:tab w:val="left" w:pos="360"/>
+              </w:tabs>
+              <w:rPr>
+                <w:i/>
+                <w:iCs/>
+                <w:sz w:val="20"/>
+              </w:rPr>
+            </w:pPr>
+            <w:r>
+              <w:rPr>
+                <w:i/>
+                <w:iCs/>
+                <w:sz w:val="20"/>
+              </w:rPr>
+              <w:t xml:space="preserve">My Team’s Completed  {count}  </w:t>
             </w:r>
             <w:r>
               <w:rPr>
@@ -14064,33 +13414,15 @@
                 <w:iCs/>
                 <w:sz w:val="20"/>
               </w:rPr>
-              <w:t xml:space="preserve">My </w:t>
-            </w:r>
-            <w:proofErr w:type="gramStart"/>
-            <w:r>
-              <w:rPr>
-                <w:i/>
-                <w:iCs/>
-                <w:sz w:val="20"/>
-              </w:rPr>
-              <w:t>Submissions</w:t>
-            </w:r>
-            <w:r>
-              <w:rPr>
-                <w:i/>
-                <w:iCs/>
-                <w:sz w:val="20"/>
-              </w:rPr>
-              <w:t xml:space="preserve">  {</w:t>
-            </w:r>
-            <w:proofErr w:type="gramEnd"/>
-            <w:r>
-              <w:rPr>
-                <w:i/>
-                <w:iCs/>
-                <w:sz w:val="20"/>
-              </w:rPr>
-              <w:t xml:space="preserve">count}  </w:t>
+              <w:t>My Submissions</w:t>
+            </w:r>
+            <w:r>
+              <w:rPr>
+                <w:i/>
+                <w:iCs/>
+                <w:sz w:val="20"/>
+              </w:rPr>
+              <w:t xml:space="preserve">  {count}  </w:t>
             </w:r>
             <w:r>
               <w:rPr>
@@ -14256,7 +13588,6 @@
               </w:rPr>
               <w:t>-QN-</w:t>
             </w:r>
-            <w:proofErr w:type="gramStart"/>
             <w:r>
               <w:rPr>
                 <w:sz w:val="20"/>
@@ -14269,7 +13600,6 @@
               </w:rPr>
               <w:t>;</w:t>
             </w:r>
-            <w:proofErr w:type="gramEnd"/>
           </w:p>
           <w:p>
             <w:pPr>
@@ -14565,7 +13895,6 @@
               </w:rPr>
               <w:t>-QN-</w:t>
             </w:r>
-            <w:proofErr w:type="gramStart"/>
             <w:r>
               <w:rPr>
                 <w:sz w:val="20"/>
@@ -14578,7 +13907,6 @@
               </w:rPr>
               <w:t>;</w:t>
             </w:r>
-            <w:proofErr w:type="gramEnd"/>
           </w:p>
           <w:p>
             <w:pPr>
@@ -14680,16 +14008,8 @@
               <w:rPr>
                 <w:sz w:val="20"/>
               </w:rPr>
-              <w:t xml:space="preserve">Log summary and linked additional monitoring logs </w:t>
-            </w:r>
-            <w:proofErr w:type="gramStart"/>
-            <w:r>
-              <w:rPr>
-                <w:sz w:val="20"/>
-              </w:rPr>
-              <w:t>display;</w:t>
-            </w:r>
-            <w:proofErr w:type="gramEnd"/>
+              <w:t>Log summary and linked additional monitoring logs display;</w:t>
+            </w:r>
           </w:p>
           <w:p>
             <w:pPr>
@@ -15119,16 +14439,7 @@
                 <w:iCs/>
                 <w:sz w:val="20"/>
               </w:rPr>
-              <w:t>My Pending Review {</w:t>
-            </w:r>
-            <w:proofErr w:type="gramStart"/>
-            <w:r>
-              <w:rPr>
-                <w:i/>
-                <w:iCs/>
-                <w:sz w:val="20"/>
-              </w:rPr>
-              <w:t xml:space="preserve">count}  </w:t>
+              <w:t xml:space="preserve">My Pending Review {count}  </w:t>
             </w:r>
             <w:r>
               <w:rPr>
@@ -15139,35 +14450,25 @@
               </w:rPr>
               <w:t>View</w:t>
             </w:r>
-            <w:proofErr w:type="gramEnd"/>
-          </w:p>
-          <w:p>
-            <w:pPr>
-              <w:tabs>
-                <w:tab w:val="left" w:pos="360"/>
-              </w:tabs>
-              <w:rPr>
-                <w:i/>
-                <w:iCs/>
-                <w:sz w:val="20"/>
-              </w:rPr>
-            </w:pPr>
-            <w:r>
-              <w:rPr>
-                <w:i/>
-                <w:iCs/>
-                <w:sz w:val="20"/>
-              </w:rPr>
-              <w:t>My Pending Follow-up Preparation {</w:t>
-            </w:r>
-            <w:proofErr w:type="gramStart"/>
-            <w:r>
-              <w:rPr>
-                <w:i/>
-                <w:iCs/>
-                <w:sz w:val="20"/>
-              </w:rPr>
-              <w:t xml:space="preserve">count}  </w:t>
+          </w:p>
+          <w:p>
+            <w:pPr>
+              <w:tabs>
+                <w:tab w:val="left" w:pos="360"/>
+              </w:tabs>
+              <w:rPr>
+                <w:i/>
+                <w:iCs/>
+                <w:sz w:val="20"/>
+              </w:rPr>
+            </w:pPr>
+            <w:r>
+              <w:rPr>
+                <w:i/>
+                <w:iCs/>
+                <w:sz w:val="20"/>
+              </w:rPr>
+              <w:t xml:space="preserve">My Pending Follow-up Preparation {count}  </w:t>
             </w:r>
             <w:r>
               <w:rPr>
@@ -15178,35 +14479,25 @@
               </w:rPr>
               <w:t>View</w:t>
             </w:r>
-            <w:proofErr w:type="gramEnd"/>
-          </w:p>
-          <w:p>
-            <w:pPr>
-              <w:tabs>
-                <w:tab w:val="left" w:pos="360"/>
-              </w:tabs>
-              <w:rPr>
-                <w:i/>
-                <w:iCs/>
-                <w:sz w:val="20"/>
-              </w:rPr>
-            </w:pPr>
-            <w:r>
-              <w:rPr>
-                <w:i/>
-                <w:iCs/>
-                <w:sz w:val="20"/>
-              </w:rPr>
-              <w:t>My Pending Follow-up Coaching {</w:t>
-            </w:r>
-            <w:proofErr w:type="gramStart"/>
-            <w:r>
-              <w:rPr>
-                <w:i/>
-                <w:iCs/>
-                <w:sz w:val="20"/>
-              </w:rPr>
-              <w:t xml:space="preserve">count}  </w:t>
+          </w:p>
+          <w:p>
+            <w:pPr>
+              <w:tabs>
+                <w:tab w:val="left" w:pos="360"/>
+              </w:tabs>
+              <w:rPr>
+                <w:i/>
+                <w:iCs/>
+                <w:sz w:val="20"/>
+              </w:rPr>
+            </w:pPr>
+            <w:r>
+              <w:rPr>
+                <w:i/>
+                <w:iCs/>
+                <w:sz w:val="20"/>
+              </w:rPr>
+              <w:t xml:space="preserve">My Pending Follow-up Coaching {count}  </w:t>
             </w:r>
             <w:r>
               <w:rPr>
@@ -15217,35 +14508,25 @@
               </w:rPr>
               <w:t>View</w:t>
             </w:r>
-            <w:proofErr w:type="gramEnd"/>
-          </w:p>
-          <w:p>
-            <w:pPr>
-              <w:tabs>
-                <w:tab w:val="left" w:pos="360"/>
-              </w:tabs>
-              <w:rPr>
-                <w:i/>
-                <w:iCs/>
-                <w:sz w:val="20"/>
-              </w:rPr>
-            </w:pPr>
-            <w:r>
-              <w:rPr>
-                <w:i/>
-                <w:iCs/>
-                <w:sz w:val="20"/>
-              </w:rPr>
-              <w:t>My Team’s Pending {</w:t>
-            </w:r>
-            <w:proofErr w:type="gramStart"/>
-            <w:r>
-              <w:rPr>
-                <w:i/>
-                <w:iCs/>
-                <w:sz w:val="20"/>
-              </w:rPr>
-              <w:t xml:space="preserve">count}  </w:t>
+          </w:p>
+          <w:p>
+            <w:pPr>
+              <w:tabs>
+                <w:tab w:val="left" w:pos="360"/>
+              </w:tabs>
+              <w:rPr>
+                <w:i/>
+                <w:iCs/>
+                <w:sz w:val="20"/>
+              </w:rPr>
+            </w:pPr>
+            <w:r>
+              <w:rPr>
+                <w:i/>
+                <w:iCs/>
+                <w:sz w:val="20"/>
+              </w:rPr>
+              <w:t xml:space="preserve">My Team’s Pending {count}  </w:t>
             </w:r>
             <w:r>
               <w:rPr>
@@ -15256,44 +14537,25 @@
               </w:rPr>
               <w:t>View</w:t>
             </w:r>
-            <w:proofErr w:type="gramEnd"/>
-          </w:p>
-          <w:p>
-            <w:pPr>
-              <w:tabs>
-                <w:tab w:val="left" w:pos="360"/>
-              </w:tabs>
-              <w:rPr>
-                <w:i/>
-                <w:iCs/>
-                <w:sz w:val="20"/>
-              </w:rPr>
-            </w:pPr>
-            <w:r>
-              <w:rPr>
-                <w:i/>
-                <w:iCs/>
-                <w:sz w:val="20"/>
-              </w:rPr>
-              <w:t xml:space="preserve">My Team’s </w:t>
-            </w:r>
-            <w:proofErr w:type="gramStart"/>
-            <w:r>
-              <w:rPr>
-                <w:i/>
-                <w:iCs/>
-                <w:sz w:val="20"/>
-              </w:rPr>
-              <w:t>Completed  {</w:t>
-            </w:r>
-            <w:proofErr w:type="gramEnd"/>
-            <w:r>
-              <w:rPr>
-                <w:i/>
-                <w:iCs/>
-                <w:sz w:val="20"/>
-              </w:rPr>
-              <w:t xml:space="preserve">count}  </w:t>
+          </w:p>
+          <w:p>
+            <w:pPr>
+              <w:tabs>
+                <w:tab w:val="left" w:pos="360"/>
+              </w:tabs>
+              <w:rPr>
+                <w:i/>
+                <w:iCs/>
+                <w:sz w:val="20"/>
+              </w:rPr>
+            </w:pPr>
+            <w:r>
+              <w:rPr>
+                <w:i/>
+                <w:iCs/>
+                <w:sz w:val="20"/>
+              </w:rPr>
+              <w:t xml:space="preserve">My Team’s Completed  {count}  </w:t>
             </w:r>
             <w:r>
               <w:rPr>
@@ -15320,33 +14582,15 @@
                 <w:iCs/>
                 <w:sz w:val="20"/>
               </w:rPr>
-              <w:t xml:space="preserve">My </w:t>
-            </w:r>
-            <w:proofErr w:type="gramStart"/>
-            <w:r>
-              <w:rPr>
-                <w:i/>
-                <w:iCs/>
-                <w:sz w:val="20"/>
-              </w:rPr>
-              <w:t>Submissions</w:t>
-            </w:r>
-            <w:r>
-              <w:rPr>
-                <w:i/>
-                <w:iCs/>
-                <w:sz w:val="20"/>
-              </w:rPr>
-              <w:t xml:space="preserve">  {</w:t>
-            </w:r>
-            <w:proofErr w:type="gramEnd"/>
-            <w:r>
-              <w:rPr>
-                <w:i/>
-                <w:iCs/>
-                <w:sz w:val="20"/>
-              </w:rPr>
-              <w:t xml:space="preserve">count}  </w:t>
+              <w:t>My Submissions</w:t>
+            </w:r>
+            <w:r>
+              <w:rPr>
+                <w:i/>
+                <w:iCs/>
+                <w:sz w:val="20"/>
+              </w:rPr>
+              <w:t xml:space="preserve">  {count}  </w:t>
             </w:r>
             <w:r>
               <w:rPr>
@@ -15555,15 +14799,7 @@
                 <w:sz w:val="18"/>
                 <w:szCs w:val="18"/>
               </w:rPr>
-              <w:t>-</w:t>
-            </w:r>
-            <w:proofErr w:type="gramStart"/>
-            <w:r>
-              <w:rPr>
-                <w:sz w:val="18"/>
-                <w:szCs w:val="18"/>
-              </w:rPr>
-              <w:t>1</w:t>
+              <w:t>-1</w:t>
             </w:r>
             <w:r>
               <w:rPr>
@@ -15572,7 +14808,6 @@
               </w:rPr>
               <w:t>;</w:t>
             </w:r>
-            <w:proofErr w:type="gramEnd"/>
           </w:p>
           <w:p>
             <w:pPr>
@@ -16613,42 +15848,52 @@
                 <w:sz w:val="20"/>
               </w:rPr>
             </w:pPr>
-            <w:r>
-              <w:rPr>
-                <w:sz w:val="20"/>
-              </w:rPr>
-              <w:t>0</w:t>
-            </w:r>
-            <w:r>
-              <w:rPr>
-                <w:sz w:val="20"/>
-              </w:rPr>
-              <w:t>2</w:t>
-            </w:r>
-            <w:r>
-              <w:rPr>
-                <w:sz w:val="20"/>
-              </w:rPr>
-              <w:t>/</w:t>
-            </w:r>
-            <w:r>
-              <w:rPr>
-                <w:sz w:val="20"/>
-              </w:rPr>
-              <w:t>10</w:t>
-            </w:r>
-            <w:r>
-              <w:rPr>
-                <w:sz w:val="20"/>
-              </w:rPr>
-              <w:t>/202</w:t>
-            </w:r>
-            <w:r>
-              <w:rPr>
-                <w:sz w:val="20"/>
-              </w:rPr>
-              <w:t>3</w:t>
-            </w:r>
+            <w:del w:id="25" w:author="Huang, Lili" w:date="2023-09-01T10:57:00Z">
+              <w:r>
+                <w:rPr>
+                  <w:sz w:val="20"/>
+                </w:rPr>
+                <w:delText>0</w:delText>
+              </w:r>
+              <w:r>
+                <w:rPr>
+                  <w:sz w:val="20"/>
+                </w:rPr>
+                <w:delText>2</w:delText>
+              </w:r>
+              <w:r>
+                <w:rPr>
+                  <w:sz w:val="20"/>
+                </w:rPr>
+                <w:delText>/</w:delText>
+              </w:r>
+              <w:r>
+                <w:rPr>
+                  <w:sz w:val="20"/>
+                </w:rPr>
+                <w:delText>10</w:delText>
+              </w:r>
+              <w:r>
+                <w:rPr>
+                  <w:sz w:val="20"/>
+                </w:rPr>
+                <w:delText>/202</w:delText>
+              </w:r>
+              <w:r>
+                <w:rPr>
+                  <w:sz w:val="20"/>
+                </w:rPr>
+                <w:delText>3</w:delText>
+              </w:r>
+            </w:del>
+            <w:ins w:id="26" w:author="Huang, Lili" w:date="2023-09-01T10:57:00Z">
+              <w:r>
+                <w:rPr>
+                  <w:sz w:val="20"/>
+                </w:rPr>
+                <w:t xml:space="preserve"> 09/01/2023</w:t>
+              </w:r>
+            </w:ins>
           </w:p>
         </w:tc>
         <w:tc>
@@ -17012,7 +16257,7 @@
         </mc:Choice>
         <mc:Fallback>
           <w:pict>
-            <v:line w14:anchorId="6DD3D408" id="Line 4" o:spid="_x0000_s1026" style="position:absolute;z-index:251666944;visibility:visible;mso-wrap-style:square;mso-width-percent:0;mso-height-percent:0;mso-wrap-distance-left:9pt;mso-wrap-distance-top:0;mso-wrap-distance-right:9pt;mso-wrap-distance-bottom:0;mso-position-horizontal:absolute;mso-position-horizontal-relative:text;mso-position-vertical:absolute;mso-position-vertical-relative:text;mso-width-percent:0;mso-height-percent:0;mso-width-relative:page;mso-height-relative:page" from="0,4.8pt" to="10in,4.8pt" o:gfxdata="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" o:allowincell="f"/>
+            <v:line w14:anchorId="3C440379" id="Line 4" o:spid="_x0000_s1026" style="position:absolute;z-index:251666944;visibility:visible;mso-wrap-style:square;mso-width-percent:0;mso-height-percent:0;mso-wrap-distance-left:9pt;mso-wrap-distance-top:0;mso-wrap-distance-right:9pt;mso-wrap-distance-bottom:0;mso-position-horizontal:absolute;mso-position-horizontal-relative:text;mso-position-vertical:absolute;mso-position-vertical-relative:text;mso-width-percent:0;mso-height-percent:0;mso-width-relative:page;mso-height-relative:page" from="0,4.8pt" to="10in,4.8pt" o:gfxdata="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" o:allowincell="f"/>
           </w:pict>
         </mc:Fallback>
       </mc:AlternateContent>
@@ -17251,7 +16496,7 @@
         </mc:Choice>
         <mc:Fallback>
           <w:pict>
-            <v:line w14:anchorId="0EE63106" id="Line 1" o:spid="_x0000_s1026" style="position:absolute;z-index:251647488;visibility:visible;mso-wrap-style:square;mso-width-percent:0;mso-height-percent:0;mso-wrap-distance-left:9pt;mso-wrap-distance-top:0;mso-wrap-distance-right:9pt;mso-wrap-distance-bottom:0;mso-position-horizontal:absolute;mso-position-horizontal-relative:text;mso-position-vertical:absolute;mso-position-vertical-relative:text;mso-width-percent:0;mso-height-percent:0;mso-width-relative:page;mso-height-relative:page" from="0,14.4pt" to="10in,14.4pt" o:gfxdata="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" o:allowincell="f"/>
+            <v:line w14:anchorId="528C0B22" id="Line 1" o:spid="_x0000_s1026" style="position:absolute;z-index:251647488;visibility:visible;mso-wrap-style:square;mso-width-percent:0;mso-height-percent:0;mso-wrap-distance-left:9pt;mso-wrap-distance-top:0;mso-wrap-distance-right:9pt;mso-wrap-distance-bottom:0;mso-position-horizontal:absolute;mso-position-horizontal-relative:text;mso-position-vertical:absolute;mso-position-vertical-relative:text;mso-width-percent:0;mso-height-percent:0;mso-width-relative:page;mso-height-relative:page" from="0,14.4pt" to="10in,14.4pt" o:gfxdata="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" o:allowincell="f"/>
           </w:pict>
         </mc:Fallback>
       </mc:AlternateContent>

</xml_diff>